<commit_message>
Alpha and correlation test
</commit_message>
<xml_diff>
--- a/thesis.docx
+++ b/thesis.docx
@@ -14529,25 +14529,409 @@
           <w:szCs w:val="24"/>
           <w:lang w:val="en-US" w:bidi="fa-IR"/>
         </w:rPr>
-        <w:t>between items within each dimension by calculating Cronbach’s Alph</w:t>
-      </w:r>
-      <w:r>
-        <w:rPr>
-          <w:rFonts w:ascii="Georgia" w:hAnsi="Georgia"/>
-          <w:sz w:val="24"/>
-          <w:szCs w:val="24"/>
-          <w:lang w:val="en-US" w:bidi="fa-IR"/>
-        </w:rPr>
-        <w:t>a. Cronbach’s Alpha determines how well all items within a single dimension measure the same concept</w:t>
-      </w:r>
-      <w:r>
-        <w:rPr>
-          <w:rFonts w:ascii="Georgia" w:hAnsi="Georgia"/>
-          <w:sz w:val="24"/>
-          <w:szCs w:val="24"/>
-          <w:lang w:val="en-US" w:bidi="fa-IR"/>
-        </w:rPr>
-        <w:t xml:space="preserve">. </w:t>
+        <w:t>between items within each dimension by calculating Cr</w:t>
+      </w:r>
+      <w:r>
+        <w:rPr>
+          <w:rFonts w:ascii="Georgia" w:hAnsi="Georgia"/>
+          <w:sz w:val="24"/>
+          <w:szCs w:val="24"/>
+          <w:lang w:val="en-US" w:bidi="fa-IR"/>
+        </w:rPr>
+        <w:t>o</w:t>
+      </w:r>
+      <w:r>
+        <w:rPr>
+          <w:rFonts w:ascii="Georgia" w:hAnsi="Georgia"/>
+          <w:sz w:val="24"/>
+          <w:szCs w:val="24"/>
+          <w:lang w:val="en-US" w:bidi="fa-IR"/>
+        </w:rPr>
+        <w:t>nbach’s Alph</w:t>
+      </w:r>
+      <w:r>
+        <w:rPr>
+          <w:rFonts w:ascii="Georgia" w:hAnsi="Georgia"/>
+          <w:sz w:val="24"/>
+          <w:szCs w:val="24"/>
+          <w:lang w:val="en-US" w:bidi="fa-IR"/>
+        </w:rPr>
+        <w:t xml:space="preserve">a. Cronbach’s Alpha determines how well items within a single dimension </w:t>
+      </w:r>
+      <w:r>
+        <w:rPr>
+          <w:rFonts w:ascii="Georgia" w:hAnsi="Georgia"/>
+          <w:sz w:val="24"/>
+          <w:szCs w:val="24"/>
+          <w:lang w:val="en-US" w:bidi="fa-IR"/>
+        </w:rPr>
+        <w:t xml:space="preserve">all </w:t>
+      </w:r>
+      <w:r>
+        <w:rPr>
+          <w:rFonts w:ascii="Georgia" w:hAnsi="Georgia"/>
+          <w:sz w:val="24"/>
+          <w:szCs w:val="24"/>
+          <w:lang w:val="en-US" w:bidi="fa-IR"/>
+        </w:rPr>
+        <w:t xml:space="preserve">measure the same </w:t>
+      </w:r>
+      <w:r>
+        <w:rPr>
+          <w:rFonts w:ascii="Georgia" w:hAnsi="Georgia"/>
+          <w:sz w:val="24"/>
+          <w:szCs w:val="24"/>
+          <w:lang w:val="en-US" w:bidi="fa-IR"/>
+        </w:rPr>
+        <w:t xml:space="preserve">underlying </w:t>
+      </w:r>
+      <w:r>
+        <w:rPr>
+          <w:rFonts w:ascii="Georgia" w:hAnsi="Georgia"/>
+          <w:sz w:val="24"/>
+          <w:szCs w:val="24"/>
+          <w:lang w:val="en-US" w:bidi="fa-IR"/>
+        </w:rPr>
+        <w:t>concept</w:t>
+      </w:r>
+      <w:r>
+        <w:rPr>
+          <w:rFonts w:ascii="Georgia" w:hAnsi="Georgia"/>
+          <w:sz w:val="24"/>
+          <w:szCs w:val="24"/>
+          <w:lang w:val="en-US" w:bidi="fa-IR"/>
+        </w:rPr>
+        <w:t xml:space="preserve"> (method book). It is a number between 0 and 1, with the larger value indicating the higher internal consistency. </w:t>
+      </w:r>
+      <w:r>
+        <w:rPr>
+          <w:rFonts w:ascii="Georgia" w:hAnsi="Georgia"/>
+          <w:sz w:val="24"/>
+          <w:szCs w:val="24"/>
+          <w:lang w:val="en-US" w:bidi="fa-IR"/>
+        </w:rPr>
+        <w:t>Generally, an acceptable threshold for Alpha is 0.7 and higher in this field of study.</w:t>
+      </w:r>
+      <w:r>
+        <w:rPr>
+          <w:rFonts w:ascii="Georgia" w:hAnsi="Georgia"/>
+          <w:sz w:val="24"/>
+          <w:szCs w:val="24"/>
+          <w:lang w:val="en-US" w:bidi="fa-IR"/>
+        </w:rPr>
+        <w:t xml:space="preserve"> Table 2 demonstrates that the internal consistency of the dimensions</w:t>
+      </w:r>
+      <w:r>
+        <w:rPr>
+          <w:rFonts w:ascii="Georgia" w:hAnsi="Georgia"/>
+          <w:sz w:val="24"/>
+          <w:szCs w:val="24"/>
+          <w:lang w:val="en-US" w:bidi="fa-IR"/>
+        </w:rPr>
+        <w:t xml:space="preserve"> with</w:t>
+      </w:r>
+      <w:r>
+        <w:rPr>
+          <w:rFonts w:ascii="Georgia" w:hAnsi="Georgia"/>
+          <w:sz w:val="24"/>
+          <w:szCs w:val="24"/>
+          <w:lang w:val="en-US" w:bidi="fa-IR"/>
+        </w:rPr>
+        <w:t xml:space="preserve"> multiple items lies in the acceptance area.</w:t>
+      </w:r>
+      <w:r>
+        <w:rPr>
+          <w:rFonts w:ascii="Georgia" w:hAnsi="Georgia"/>
+          <w:sz w:val="24"/>
+          <w:szCs w:val="24"/>
+          <w:lang w:val="en-US" w:bidi="fa-IR"/>
+        </w:rPr>
+        <w:t xml:space="preserve"> </w:t>
+      </w:r>
+    </w:p>
+    <w:p>
+      <w:pPr>
+        <w:spacing w:line="360" w:lineRule="auto"/>
+        <w:rPr>
+          <w:rFonts w:ascii="Georgia" w:hAnsi="Georgia"/>
+          <w:sz w:val="24"/>
+          <w:szCs w:val="24"/>
+          <w:lang w:val="en-US" w:bidi="fa-IR"/>
+        </w:rPr>
+      </w:pPr>
+      <w:r>
+        <w:rPr>
+          <w:rFonts w:ascii="Georgia" w:hAnsi="Georgia"/>
+          <w:sz w:val="24"/>
+          <w:szCs w:val="24"/>
+          <w:lang w:val="en-US" w:bidi="fa-IR"/>
+        </w:rPr>
+        <w:t>Table 2</w:t>
+      </w:r>
+    </w:p>
+    <w:p>
+      <w:pPr>
+        <w:spacing w:line="360" w:lineRule="auto"/>
+        <w:rPr>
+          <w:rFonts w:ascii="Georgia" w:hAnsi="Georgia"/>
+          <w:sz w:val="24"/>
+          <w:szCs w:val="24"/>
+          <w:lang w:val="en-US" w:bidi="fa-IR"/>
+        </w:rPr>
+      </w:pPr>
+      <w:r>
+        <w:rPr>
+          <w:rFonts w:ascii="Georgia" w:hAnsi="Georgia"/>
+          <w:sz w:val="24"/>
+          <w:szCs w:val="24"/>
+          <w:lang w:val="en-US" w:bidi="fa-IR"/>
+        </w:rPr>
+        <w:t>In the next level, to ensure that</w:t>
+      </w:r>
+      <w:r>
+        <w:rPr>
+          <w:rFonts w:ascii="Georgia" w:hAnsi="Georgia"/>
+          <w:sz w:val="24"/>
+          <w:szCs w:val="24"/>
+          <w:lang w:val="en-US" w:bidi="fa-IR"/>
+        </w:rPr>
+        <w:t xml:space="preserve"> </w:t>
+      </w:r>
+      <w:r>
+        <w:rPr>
+          <w:rFonts w:ascii="Georgia" w:hAnsi="Georgia"/>
+          <w:sz w:val="24"/>
+          <w:szCs w:val="24"/>
+          <w:lang w:val="en-US" w:bidi="fa-IR"/>
+        </w:rPr>
+        <w:t xml:space="preserve">the three </w:t>
+      </w:r>
+      <w:r>
+        <w:rPr>
+          <w:rFonts w:ascii="Georgia" w:hAnsi="Georgia"/>
+          <w:sz w:val="24"/>
+          <w:szCs w:val="24"/>
+          <w:lang w:val="en-US" w:bidi="fa-IR"/>
+        </w:rPr>
+        <w:t xml:space="preserve">dimensions of WCI all covariate in the same direction and consistently measure the Work Complexity, I </w:t>
+      </w:r>
+      <w:r>
+        <w:rPr>
+          <w:rFonts w:ascii="Georgia" w:hAnsi="Georgia"/>
+          <w:sz w:val="24"/>
+          <w:szCs w:val="24"/>
+          <w:lang w:val="en-US" w:bidi="fa-IR"/>
+        </w:rPr>
+        <w:t>perform</w:t>
+      </w:r>
+      <w:r>
+        <w:rPr>
+          <w:rFonts w:ascii="Georgia" w:hAnsi="Georgia"/>
+          <w:sz w:val="24"/>
+          <w:szCs w:val="24"/>
+          <w:lang w:val="en-US" w:bidi="fa-IR"/>
+        </w:rPr>
+        <w:t xml:space="preserve"> </w:t>
+      </w:r>
+      <w:r>
+        <w:rPr>
+          <w:rFonts w:ascii="Georgia" w:hAnsi="Georgia"/>
+          <w:sz w:val="24"/>
+          <w:szCs w:val="24"/>
+          <w:lang w:val="en-US" w:bidi="fa-IR"/>
+        </w:rPr>
+        <w:t>a</w:t>
+      </w:r>
+      <w:r>
+        <w:rPr>
+          <w:rFonts w:ascii="Georgia" w:hAnsi="Georgia"/>
+          <w:sz w:val="24"/>
+          <w:szCs w:val="24"/>
+          <w:lang w:val="en-US" w:bidi="fa-IR"/>
+        </w:rPr>
+        <w:t xml:space="preserve"> correlation </w:t>
+      </w:r>
+      <w:r>
+        <w:rPr>
+          <w:rFonts w:ascii="Georgia" w:hAnsi="Georgia"/>
+          <w:sz w:val="24"/>
+          <w:szCs w:val="24"/>
+          <w:lang w:val="en-US" w:bidi="fa-IR"/>
+        </w:rPr>
+        <w:t xml:space="preserve">test </w:t>
+      </w:r>
+      <w:r>
+        <w:rPr>
+          <w:rFonts w:ascii="Georgia" w:hAnsi="Georgia"/>
+          <w:sz w:val="24"/>
+          <w:szCs w:val="24"/>
+          <w:lang w:val="en-US" w:bidi="fa-IR"/>
+        </w:rPr>
+        <w:t>between each pair of dimensions</w:t>
+      </w:r>
+      <w:r>
+        <w:rPr>
+          <w:rFonts w:ascii="Georgia" w:hAnsi="Georgia"/>
+          <w:sz w:val="24"/>
+          <w:szCs w:val="24"/>
+          <w:lang w:val="en-US" w:bidi="fa-IR"/>
+        </w:rPr>
+        <w:t xml:space="preserve">. Table 3 </w:t>
+      </w:r>
+      <w:r>
+        <w:rPr>
+          <w:rFonts w:ascii="Georgia" w:hAnsi="Georgia"/>
+          <w:sz w:val="24"/>
+          <w:szCs w:val="24"/>
+          <w:lang w:val="en-US" w:bidi="fa-IR"/>
+        </w:rPr>
+        <w:t xml:space="preserve">shows that </w:t>
+      </w:r>
+      <w:r>
+        <w:rPr>
+          <w:rFonts w:ascii="Georgia" w:hAnsi="Georgia"/>
+          <w:sz w:val="24"/>
+          <w:szCs w:val="24"/>
+          <w:lang w:val="en-US" w:bidi="fa-IR"/>
+        </w:rPr>
+        <w:t>t</w:t>
+      </w:r>
+      <w:r>
+        <w:rPr>
+          <w:rFonts w:ascii="Georgia" w:hAnsi="Georgia"/>
+          <w:sz w:val="24"/>
+          <w:szCs w:val="24"/>
+          <w:lang w:val="en-US" w:bidi="fa-IR"/>
+        </w:rPr>
+        <w:t xml:space="preserve">he correlation coefficients in all cases are </w:t>
+      </w:r>
+      <w:r>
+        <w:rPr>
+          <w:rFonts w:ascii="Georgia" w:hAnsi="Georgia"/>
+          <w:sz w:val="24"/>
+          <w:szCs w:val="24"/>
+          <w:lang w:val="en-US" w:bidi="fa-IR"/>
+        </w:rPr>
+        <w:t>positive and significant</w:t>
+      </w:r>
+      <w:r>
+        <w:rPr>
+          <w:rFonts w:ascii="Georgia" w:hAnsi="Georgia"/>
+          <w:sz w:val="24"/>
+          <w:szCs w:val="24"/>
+          <w:lang w:val="en-US" w:bidi="fa-IR"/>
+        </w:rPr>
+        <w:t>, indicating that all items consistently measure work complexity in the same direction.</w:t>
+      </w:r>
+      <w:r>
+        <w:rPr>
+          <w:rFonts w:ascii="Georgia" w:hAnsi="Georgia"/>
+          <w:sz w:val="24"/>
+          <w:szCs w:val="24"/>
+          <w:lang w:val="en-US" w:bidi="fa-IR"/>
+        </w:rPr>
+        <w:t xml:space="preserve"> Also</w:t>
+      </w:r>
+      <w:r>
+        <w:rPr>
+          <w:rFonts w:ascii="Georgia" w:hAnsi="Georgia"/>
+          <w:sz w:val="24"/>
+          <w:szCs w:val="24"/>
+          <w:lang w:val="en-US" w:bidi="fa-IR"/>
+        </w:rPr>
+        <w:t>, the coefficient</w:t>
+      </w:r>
+      <w:r>
+        <w:rPr>
+          <w:rFonts w:ascii="Georgia" w:hAnsi="Georgia"/>
+          <w:sz w:val="24"/>
+          <w:szCs w:val="24"/>
+          <w:lang w:val="en-US" w:bidi="fa-IR"/>
+        </w:rPr>
+        <w:t>s</w:t>
+      </w:r>
+      <w:r>
+        <w:rPr>
+          <w:rFonts w:ascii="Georgia" w:hAnsi="Georgia"/>
+          <w:sz w:val="24"/>
+          <w:szCs w:val="24"/>
+          <w:lang w:val="en-US" w:bidi="fa-IR"/>
+        </w:rPr>
+        <w:t xml:space="preserve"> are enough small, ensuring that </w:t>
+      </w:r>
+      <w:r>
+        <w:rPr>
+          <w:rFonts w:ascii="Georgia" w:hAnsi="Georgia"/>
+          <w:sz w:val="24"/>
+          <w:szCs w:val="24"/>
+          <w:lang w:val="en-US" w:bidi="fa-IR"/>
+        </w:rPr>
+        <w:t>each</w:t>
+      </w:r>
+      <w:r>
+        <w:rPr>
+          <w:rFonts w:ascii="Georgia" w:hAnsi="Georgia"/>
+          <w:sz w:val="24"/>
+          <w:szCs w:val="24"/>
+          <w:lang w:val="en-US" w:bidi="fa-IR"/>
+        </w:rPr>
+        <w:t xml:space="preserve"> dimension</w:t>
+      </w:r>
+      <w:r>
+        <w:rPr>
+          <w:rFonts w:ascii="Georgia" w:hAnsi="Georgia"/>
+          <w:sz w:val="24"/>
+          <w:szCs w:val="24"/>
+          <w:lang w:val="en-US" w:bidi="fa-IR"/>
+        </w:rPr>
+        <w:t xml:space="preserve"> </w:t>
+      </w:r>
+      <w:r>
+        <w:rPr>
+          <w:rFonts w:ascii="Georgia" w:hAnsi="Georgia"/>
+          <w:sz w:val="24"/>
+          <w:szCs w:val="24"/>
+          <w:lang w:val="en-US" w:bidi="fa-IR"/>
+        </w:rPr>
+        <w:t>measures a</w:t>
+      </w:r>
+      <w:r>
+        <w:rPr>
+          <w:rFonts w:ascii="Georgia" w:hAnsi="Georgia"/>
+          <w:sz w:val="24"/>
+          <w:szCs w:val="24"/>
+          <w:lang w:val="en-US" w:bidi="fa-IR"/>
+        </w:rPr>
+        <w:t xml:space="preserve"> distinct aspect</w:t>
+      </w:r>
+      <w:r>
+        <w:rPr>
+          <w:rFonts w:ascii="Georgia" w:hAnsi="Georgia"/>
+          <w:sz w:val="24"/>
+          <w:szCs w:val="24"/>
+          <w:lang w:val="en-US" w:bidi="fa-IR"/>
+        </w:rPr>
+        <w:t xml:space="preserve"> of Work Complexity.</w:t>
+      </w:r>
+    </w:p>
+    <w:p>
+      <w:pPr>
+        <w:spacing w:line="360" w:lineRule="auto"/>
+        <w:rPr>
+          <w:rFonts w:ascii="Georgia" w:hAnsi="Georgia"/>
+          <w:sz w:val="24"/>
+          <w:szCs w:val="24"/>
+          <w:lang w:val="en-US" w:bidi="fa-IR"/>
+        </w:rPr>
+      </w:pPr>
+      <w:r>
+        <w:rPr>
+          <w:rFonts w:ascii="Georgia" w:hAnsi="Georgia"/>
+          <w:sz w:val="24"/>
+          <w:szCs w:val="24"/>
+          <w:lang w:val="en-US" w:bidi="fa-IR"/>
+        </w:rPr>
+        <w:t>Table 3</w:t>
       </w:r>
     </w:p>
     <w:p>
@@ -14860,6 +15244,7 @@
           <w:szCs w:val="24"/>
           <w:lang w:val="en-US" w:bidi="fa-IR"/>
         </w:rPr>
+        <w:lastRenderedPageBreak/>
         <w:t xml:space="preserve">Table 1 indicates the revised construct of WCI based on the FWLB </w:t>
       </w:r>
       <w:r>
@@ -15393,6 +15778,7 @@
           <w:szCs w:val="24"/>
           <w:lang w:val="en-US" w:bidi="fa-IR"/>
         </w:rPr>
+        <w:lastRenderedPageBreak/>
         <w:t>On the other hand there is an variable that seems highly relevant to the topic (brief explanation: subjective/objective)</w:t>
       </w:r>
     </w:p>
@@ -15688,7 +16074,6 @@
           <w:szCs w:val="24"/>
           <w:lang w:val="en-US" w:bidi="fa-IR"/>
         </w:rPr>
-        <w:lastRenderedPageBreak/>
         <w:t>National, repeated cross-sectional survey</w:t>
       </w:r>
     </w:p>
@@ -16300,6 +16685,7 @@
           <w:szCs w:val="24"/>
           <w:lang w:val="en-US" w:bidi="fa-IR"/>
         </w:rPr>
+        <w:lastRenderedPageBreak/>
         <w:t>Skill Measurement</w:t>
       </w:r>
     </w:p>
@@ -16489,7 +16875,6 @@
           <w:szCs w:val="24"/>
           <w:lang w:val="en-US" w:bidi="fa-IR"/>
         </w:rPr>
-        <w:lastRenderedPageBreak/>
         <w:t>Sociotechnical view: leave room for empowering workers and redesigning the technological objects/</w:t>
       </w:r>
     </w:p>
@@ -16757,6 +17142,7 @@
           <w:szCs w:val="24"/>
           <w:lang w:val="en-US" w:bidi="fa-IR"/>
         </w:rPr>
+        <w:lastRenderedPageBreak/>
         <w:t xml:space="preserve">Coordinated economy, </w:t>
       </w:r>
       <w:r>

</xml_diff>

<commit_message>
deal with missing data
</commit_message>
<xml_diff>
--- a/thesis.docx
+++ b/thesis.docx
@@ -17732,7 +17732,25 @@
           <w:szCs w:val="24"/>
           <w:lang w:val="en-US" w:bidi="fa-IR"/>
         </w:rPr>
-        <w:t xml:space="preserve">, 93 cases in total. Among background variables, </w:t>
+        <w:t xml:space="preserve">, </w:t>
+      </w:r>
+      <w:r>
+        <w:rPr>
+          <w:rFonts w:ascii="Georgia" w:hAnsi="Georgia"/>
+          <w:sz w:val="24"/>
+          <w:szCs w:val="24"/>
+          <w:lang w:val="en-US" w:bidi="fa-IR"/>
+        </w:rPr>
+        <w:t>100</w:t>
+      </w:r>
+      <w:r>
+        <w:rPr>
+          <w:rFonts w:ascii="Georgia" w:hAnsi="Georgia"/>
+          <w:sz w:val="24"/>
+          <w:szCs w:val="24"/>
+          <w:lang w:val="en-US" w:bidi="fa-IR"/>
+        </w:rPr>
+        <w:t xml:space="preserve"> cases in total. Among background variables, </w:t>
       </w:r>
       <w:r>
         <w:rPr>
@@ -17759,16 +17777,25 @@
           <w:szCs w:val="24"/>
           <w:lang w:val="en-US" w:bidi="fa-IR"/>
         </w:rPr>
-        <w:t xml:space="preserve">in the “Occupation group” variable </w:t>
-      </w:r>
-      <w:r>
-        <w:rPr>
-          <w:rFonts w:ascii="Georgia" w:hAnsi="Georgia"/>
-          <w:sz w:val="24"/>
-          <w:szCs w:val="24"/>
-          <w:lang w:val="en-US" w:bidi="fa-IR"/>
-        </w:rPr>
-        <w:t xml:space="preserve">containing </w:t>
+        <w:t xml:space="preserve">in the “Occupation” variable </w:t>
+      </w:r>
+      <w:r>
+        <w:rPr>
+          <w:rFonts w:ascii="Georgia" w:hAnsi="Georgia"/>
+          <w:sz w:val="24"/>
+          <w:szCs w:val="24"/>
+          <w:lang w:val="en-US" w:bidi="fa-IR"/>
+        </w:rPr>
+        <w:t>with</w:t>
+      </w:r>
+      <w:r>
+        <w:rPr>
+          <w:rFonts w:ascii="Georgia" w:hAnsi="Georgia"/>
+          <w:sz w:val="24"/>
+          <w:szCs w:val="24"/>
+          <w:lang w:val="en-US" w:bidi="fa-IR"/>
+        </w:rPr>
+        <w:t xml:space="preserve"> </w:t>
       </w:r>
       <w:r>
         <w:rPr>
@@ -17786,34 +17813,115 @@
           <w:szCs w:val="24"/>
           <w:lang w:val="en-US" w:bidi="fa-IR"/>
         </w:rPr>
-        <w:t xml:space="preserve">s. Since the data size is adequately large, this </w:t>
-      </w:r>
-      <w:r>
-        <w:rPr>
-          <w:rFonts w:ascii="Georgia" w:hAnsi="Georgia"/>
-          <w:sz w:val="24"/>
-          <w:szCs w:val="24"/>
-          <w:lang w:val="en-US" w:bidi="fa-IR"/>
-        </w:rPr>
-        <w:t>level</w:t>
-      </w:r>
-      <w:r>
-        <w:rPr>
-          <w:rFonts w:ascii="Georgia" w:hAnsi="Georgia"/>
-          <w:sz w:val="24"/>
-          <w:szCs w:val="24"/>
-          <w:lang w:val="en-US" w:bidi="fa-IR"/>
-        </w:rPr>
-        <w:t xml:space="preserve"> of missingness is not troublesome. </w:t>
-      </w:r>
-      <w:r>
-        <w:rPr>
-          <w:rFonts w:ascii="Georgia" w:hAnsi="Georgia"/>
-          <w:sz w:val="24"/>
-          <w:szCs w:val="24"/>
-          <w:lang w:val="en-US" w:bidi="fa-IR"/>
-        </w:rPr>
-        <w:t>R functions were set to discard NA values (‘na.rm = True’) in all calculations.</w:t>
+        <w:t xml:space="preserve">s. </w:t>
+      </w:r>
+      <w:r>
+        <w:rPr>
+          <w:rFonts w:ascii="Georgia" w:hAnsi="Georgia"/>
+          <w:sz w:val="24"/>
+          <w:szCs w:val="24"/>
+          <w:lang w:val="en-US" w:bidi="fa-IR"/>
+        </w:rPr>
+        <w:t xml:space="preserve">Dealing with the missing values primarily requires knowing the reason for missing responses. Reviewing the FWLB’s documentation, I found no </w:t>
+      </w:r>
+      <w:r>
+        <w:rPr>
+          <w:rFonts w:ascii="Georgia" w:hAnsi="Georgia"/>
+          <w:sz w:val="24"/>
+          <w:szCs w:val="24"/>
+          <w:lang w:val="en-US" w:bidi="fa-IR"/>
+        </w:rPr>
+        <w:t>explanation of</w:t>
+      </w:r>
+      <w:r>
+        <w:rPr>
+          <w:rFonts w:ascii="Georgia" w:hAnsi="Georgia"/>
+          <w:sz w:val="24"/>
+          <w:szCs w:val="24"/>
+          <w:lang w:val="en-US" w:bidi="fa-IR"/>
+        </w:rPr>
+        <w:t xml:space="preserve"> </w:t>
+      </w:r>
+      <w:r>
+        <w:rPr>
+          <w:rFonts w:ascii="Georgia" w:hAnsi="Georgia"/>
+          <w:sz w:val="24"/>
+          <w:szCs w:val="24"/>
+          <w:lang w:val="en-US" w:bidi="fa-IR"/>
+        </w:rPr>
+        <w:t xml:space="preserve">the </w:t>
+      </w:r>
+      <w:r>
+        <w:rPr>
+          <w:rFonts w:ascii="Georgia" w:hAnsi="Georgia"/>
+          <w:sz w:val="24"/>
+          <w:szCs w:val="24"/>
+          <w:lang w:val="en-US" w:bidi="fa-IR"/>
+        </w:rPr>
+        <w:t>missing data</w:t>
+      </w:r>
+      <w:r>
+        <w:rPr>
+          <w:rFonts w:ascii="Georgia" w:hAnsi="Georgia"/>
+          <w:sz w:val="24"/>
+          <w:szCs w:val="24"/>
+          <w:lang w:val="en-US" w:bidi="fa-IR"/>
+        </w:rPr>
+        <w:t xml:space="preserve"> mechanism</w:t>
+      </w:r>
+      <w:r>
+        <w:rPr>
+          <w:rFonts w:ascii="Georgia" w:hAnsi="Georgia"/>
+          <w:sz w:val="24"/>
+          <w:szCs w:val="24"/>
+          <w:lang w:val="en-US" w:bidi="fa-IR"/>
+        </w:rPr>
+        <w:t>. However, visualization</w:t>
+      </w:r>
+      <w:r>
+        <w:rPr>
+          <w:rFonts w:ascii="Georgia" w:hAnsi="Georgia"/>
+          <w:sz w:val="24"/>
+          <w:szCs w:val="24"/>
+          <w:lang w:val="en-US" w:bidi="fa-IR"/>
+        </w:rPr>
+        <w:t xml:space="preserve"> </w:t>
+      </w:r>
+      <w:r>
+        <w:rPr>
+          <w:rFonts w:ascii="Georgia" w:hAnsi="Georgia"/>
+          <w:sz w:val="24"/>
+          <w:szCs w:val="24"/>
+          <w:lang w:val="en-US" w:bidi="fa-IR"/>
+        </w:rPr>
+        <w:t>can provide insight into the pattern of missing</w:t>
+      </w:r>
+      <w:r>
+        <w:rPr>
+          <w:rFonts w:ascii="Georgia" w:hAnsi="Georgia"/>
+          <w:sz w:val="24"/>
+          <w:szCs w:val="24"/>
+          <w:lang w:val="en-US" w:bidi="fa-IR"/>
+        </w:rPr>
+        <w:t xml:space="preserve"> values</w:t>
+      </w:r>
+      <w:r>
+        <w:rPr>
+          <w:rFonts w:ascii="Georgia" w:hAnsi="Georgia"/>
+          <w:sz w:val="24"/>
+          <w:szCs w:val="24"/>
+          <w:lang w:val="en-US" w:bidi="fa-IR"/>
+        </w:rPr>
+        <w:t xml:space="preserve"> in the sample and suggest an approach to deal with them. </w:t>
+      </w:r>
+      <w:r>
+        <w:rPr>
+          <w:rFonts w:ascii="Georgia" w:hAnsi="Georgia"/>
+          <w:sz w:val="24"/>
+          <w:szCs w:val="24"/>
+          <w:lang w:val="en-US" w:bidi="fa-IR"/>
+        </w:rPr>
+        <w:t>Figure 2 shows the amount of missingness per variable and in combination of variables.</w:t>
       </w:r>
     </w:p>
     <w:p>
@@ -17834,16 +17942,7 @@
           <w:szCs w:val="24"/>
           <w:lang w:val="en-US" w:bidi="fa-IR"/>
         </w:rPr>
-        <w:t>Table 4 describes the final data and provides insight into the background information about the survey participants.</w:t>
-      </w:r>
-      <w:r>
-        <w:rPr>
-          <w:rFonts w:ascii="Georgia" w:hAnsi="Georgia"/>
-          <w:sz w:val="24"/>
-          <w:szCs w:val="24"/>
-          <w:lang w:val="en-US" w:bidi="fa-IR"/>
-        </w:rPr>
-        <w:t xml:space="preserve"> </w:t>
+        <w:t>Figure 2</w:t>
       </w:r>
     </w:p>
     <w:p>
@@ -17864,7 +17963,467 @@
           <w:szCs w:val="24"/>
           <w:lang w:val="en-US" w:bidi="fa-IR"/>
         </w:rPr>
-        <w:t>Table 4</w:t>
+        <w:t xml:space="preserve">Figure 2 shows that the sample has 8439 complete cases with no missing values. </w:t>
+      </w:r>
+      <w:r>
+        <w:rPr>
+          <w:rFonts w:ascii="Georgia" w:hAnsi="Georgia"/>
+          <w:sz w:val="24"/>
+          <w:szCs w:val="24"/>
+          <w:lang w:val="en-US" w:bidi="fa-IR"/>
+        </w:rPr>
+        <w:t xml:space="preserve">There are </w:t>
+      </w:r>
+      <w:r>
+        <w:rPr>
+          <w:rFonts w:ascii="Georgia" w:hAnsi="Georgia"/>
+          <w:sz w:val="24"/>
+          <w:szCs w:val="24"/>
+          <w:lang w:val="en-US" w:bidi="fa-IR"/>
+        </w:rPr>
+        <w:t xml:space="preserve">92 rows </w:t>
+      </w:r>
+      <w:r>
+        <w:rPr>
+          <w:rFonts w:ascii="Georgia" w:hAnsi="Georgia"/>
+          <w:sz w:val="24"/>
+          <w:szCs w:val="24"/>
+          <w:lang w:val="en-US" w:bidi="fa-IR"/>
+        </w:rPr>
+        <w:t>containing</w:t>
+      </w:r>
+      <w:r>
+        <w:rPr>
+          <w:rFonts w:ascii="Georgia" w:hAnsi="Georgia"/>
+          <w:sz w:val="24"/>
+          <w:szCs w:val="24"/>
+          <w:lang w:val="en-US" w:bidi="fa-IR"/>
+        </w:rPr>
+        <w:t xml:space="preserve"> a missing only in the Occupation variable</w:t>
+      </w:r>
+      <w:r>
+        <w:rPr>
+          <w:rFonts w:ascii="Georgia" w:hAnsi="Georgia"/>
+          <w:sz w:val="24"/>
+          <w:szCs w:val="24"/>
+          <w:lang w:val="en-US" w:bidi="fa-IR"/>
+        </w:rPr>
+        <w:t xml:space="preserve"> and </w:t>
+      </w:r>
+      <w:r>
+        <w:rPr>
+          <w:rFonts w:ascii="Georgia" w:hAnsi="Georgia"/>
+          <w:sz w:val="24"/>
+          <w:szCs w:val="24"/>
+          <w:lang w:val="en-US" w:bidi="fa-IR"/>
+        </w:rPr>
+        <w:t xml:space="preserve">81 rows </w:t>
+      </w:r>
+      <w:r>
+        <w:rPr>
+          <w:rFonts w:ascii="Georgia" w:hAnsi="Georgia"/>
+          <w:sz w:val="24"/>
+          <w:szCs w:val="24"/>
+          <w:lang w:val="en-US" w:bidi="fa-IR"/>
+        </w:rPr>
+        <w:t>with</w:t>
+      </w:r>
+      <w:r>
+        <w:rPr>
+          <w:rFonts w:ascii="Georgia" w:hAnsi="Georgia"/>
+          <w:sz w:val="24"/>
+          <w:szCs w:val="24"/>
+          <w:lang w:val="en-US" w:bidi="fa-IR"/>
+        </w:rPr>
+        <w:t xml:space="preserve"> missing values in </w:t>
+      </w:r>
+      <w:r>
+        <w:rPr>
+          <w:rFonts w:ascii="Georgia" w:hAnsi="Georgia"/>
+          <w:sz w:val="24"/>
+          <w:szCs w:val="24"/>
+          <w:lang w:val="en-US" w:bidi="fa-IR"/>
+        </w:rPr>
+        <w:t xml:space="preserve">the </w:t>
+      </w:r>
+      <w:r>
+        <w:rPr>
+          <w:rFonts w:ascii="Georgia" w:hAnsi="Georgia"/>
+          <w:sz w:val="24"/>
+          <w:szCs w:val="24"/>
+          <w:lang w:val="en-US" w:bidi="fa-IR"/>
+        </w:rPr>
+        <w:t>combination</w:t>
+      </w:r>
+      <w:r>
+        <w:rPr>
+          <w:rFonts w:ascii="Georgia" w:hAnsi="Georgia"/>
+          <w:sz w:val="24"/>
+          <w:szCs w:val="24"/>
+          <w:lang w:val="en-US" w:bidi="fa-IR"/>
+        </w:rPr>
+        <w:t>s</w:t>
+      </w:r>
+      <w:r>
+        <w:rPr>
+          <w:rFonts w:ascii="Georgia" w:hAnsi="Georgia"/>
+          <w:sz w:val="24"/>
+          <w:szCs w:val="24"/>
+          <w:lang w:val="en-US" w:bidi="fa-IR"/>
+        </w:rPr>
+        <w:t xml:space="preserve"> of </w:t>
+      </w:r>
+      <w:r>
+        <w:rPr>
+          <w:rFonts w:ascii="Georgia" w:hAnsi="Georgia"/>
+          <w:sz w:val="24"/>
+          <w:szCs w:val="24"/>
+          <w:lang w:val="en-US" w:bidi="fa-IR"/>
+        </w:rPr>
+        <w:t xml:space="preserve">WCI-related </w:t>
+      </w:r>
+      <w:r>
+        <w:rPr>
+          <w:rFonts w:ascii="Georgia" w:hAnsi="Georgia"/>
+          <w:sz w:val="24"/>
+          <w:szCs w:val="24"/>
+          <w:lang w:val="en-US" w:bidi="fa-IR"/>
+        </w:rPr>
+        <w:t xml:space="preserve">variables. </w:t>
+      </w:r>
+      <w:r>
+        <w:rPr>
+          <w:rFonts w:ascii="Georgia" w:hAnsi="Georgia"/>
+          <w:sz w:val="24"/>
+          <w:szCs w:val="24"/>
+          <w:lang w:val="en-US" w:bidi="fa-IR"/>
+        </w:rPr>
+        <w:t xml:space="preserve">Given such distribution of the missing values in the sample, I adopt an </w:t>
+      </w:r>
+      <w:r>
+        <w:rPr>
+          <w:rFonts w:ascii="Georgia" w:hAnsi="Georgia"/>
+          <w:sz w:val="24"/>
+          <w:szCs w:val="24"/>
+          <w:lang w:val="en-US" w:bidi="fa-IR"/>
+        </w:rPr>
+        <w:t xml:space="preserve">available-case analysis approach </w:t>
+      </w:r>
+      <w:r>
+        <w:rPr>
+          <w:rFonts w:ascii="Georgia" w:hAnsi="Georgia"/>
+          <w:sz w:val="24"/>
+          <w:szCs w:val="24"/>
+          <w:lang w:val="en-US" w:bidi="fa-IR"/>
+        </w:rPr>
+        <w:t xml:space="preserve">since first, the amount </w:t>
+      </w:r>
+      <w:r>
+        <w:rPr>
+          <w:rFonts w:ascii="Georgia" w:hAnsi="Georgia"/>
+          <w:sz w:val="24"/>
+          <w:szCs w:val="24"/>
+          <w:lang w:val="en-US" w:bidi="fa-IR"/>
+        </w:rPr>
+        <w:t xml:space="preserve">of missing data is relatively </w:t>
+      </w:r>
+      <w:r>
+        <w:rPr>
+          <w:rFonts w:ascii="Georgia" w:hAnsi="Georgia"/>
+          <w:sz w:val="24"/>
+          <w:szCs w:val="24"/>
+          <w:lang w:val="en-US" w:bidi="fa-IR"/>
+        </w:rPr>
+        <w:t>small</w:t>
+      </w:r>
+      <w:r>
+        <w:rPr>
+          <w:rFonts w:ascii="Georgia" w:hAnsi="Georgia"/>
+          <w:sz w:val="24"/>
+          <w:szCs w:val="24"/>
+          <w:lang w:val="en-US" w:bidi="fa-IR"/>
+        </w:rPr>
+        <w:t xml:space="preserve">, especially in the WCI-related </w:t>
+      </w:r>
+      <w:r>
+        <w:rPr>
+          <w:rFonts w:ascii="Georgia" w:hAnsi="Georgia"/>
+          <w:sz w:val="24"/>
+          <w:szCs w:val="24"/>
+          <w:lang w:val="en-US" w:bidi="fa-IR"/>
+        </w:rPr>
+        <w:lastRenderedPageBreak/>
+        <w:t>variables that are at the center of t</w:t>
+      </w:r>
+      <w:r>
+        <w:rPr>
+          <w:rFonts w:ascii="Georgia" w:hAnsi="Georgia"/>
+          <w:sz w:val="24"/>
+          <w:szCs w:val="24"/>
+          <w:lang w:val="en-US" w:bidi="fa-IR"/>
+        </w:rPr>
+        <w:t>his study</w:t>
+      </w:r>
+      <w:r>
+        <w:rPr>
+          <w:rFonts w:ascii="Georgia" w:hAnsi="Georgia"/>
+          <w:sz w:val="24"/>
+          <w:szCs w:val="24"/>
+          <w:lang w:val="en-US" w:bidi="fa-IR"/>
+        </w:rPr>
+        <w:t>.</w:t>
+      </w:r>
+      <w:r>
+        <w:rPr>
+          <w:rFonts w:ascii="Georgia" w:hAnsi="Georgia"/>
+          <w:sz w:val="24"/>
+          <w:szCs w:val="24"/>
+          <w:lang w:val="en-US" w:bidi="fa-IR"/>
+        </w:rPr>
+        <w:t xml:space="preserve"> Second</w:t>
+      </w:r>
+      <w:r>
+        <w:rPr>
+          <w:rFonts w:ascii="Georgia" w:hAnsi="Georgia"/>
+          <w:sz w:val="24"/>
+          <w:szCs w:val="24"/>
+          <w:lang w:val="en-US" w:bidi="fa-IR"/>
+        </w:rPr>
+        <w:t xml:space="preserve">, by available-case analysis, </w:t>
+      </w:r>
+      <w:r>
+        <w:rPr>
+          <w:rFonts w:ascii="Georgia" w:hAnsi="Georgia"/>
+          <w:sz w:val="24"/>
+          <w:szCs w:val="24"/>
+          <w:lang w:val="en-US" w:bidi="fa-IR"/>
+        </w:rPr>
+        <w:t xml:space="preserve">I can utilize the most available information in the data </w:t>
+      </w:r>
+      <w:r>
+        <w:rPr>
+          <w:rFonts w:ascii="Georgia" w:hAnsi="Georgia"/>
+          <w:sz w:val="24"/>
+          <w:szCs w:val="24"/>
+          <w:lang w:val="en-US" w:bidi="fa-IR"/>
+        </w:rPr>
+        <w:t xml:space="preserve">(Vehkalahti &amp; </w:t>
+      </w:r>
+      <w:r>
+        <w:rPr>
+          <w:rFonts w:ascii="Georgia" w:hAnsi="Georgia"/>
+          <w:sz w:val="24"/>
+          <w:szCs w:val="24"/>
+          <w:lang w:val="en-US" w:bidi="fa-IR"/>
+        </w:rPr>
+        <w:t>Everitt</w:t>
+      </w:r>
+      <w:r>
+        <w:rPr>
+          <w:rFonts w:ascii="Georgia" w:hAnsi="Georgia"/>
+          <w:sz w:val="24"/>
+          <w:szCs w:val="24"/>
+          <w:lang w:val="en-US" w:bidi="fa-IR"/>
+        </w:rPr>
+        <w:t>, 2019)</w:t>
+      </w:r>
+      <w:r>
+        <w:rPr>
+          <w:rFonts w:ascii="Georgia" w:hAnsi="Georgia"/>
+          <w:sz w:val="24"/>
+          <w:szCs w:val="24"/>
+          <w:lang w:val="en-US" w:bidi="fa-IR"/>
+        </w:rPr>
+        <w:t xml:space="preserve">. especially if there </w:t>
+      </w:r>
+      <w:r>
+        <w:rPr>
+          <w:rFonts w:ascii="Georgia" w:hAnsi="Georgia"/>
+          <w:sz w:val="24"/>
+          <w:szCs w:val="24"/>
+          <w:lang w:val="en-US" w:bidi="fa-IR"/>
+        </w:rPr>
+        <w:t>is</w:t>
+      </w:r>
+      <w:r>
+        <w:rPr>
+          <w:rFonts w:ascii="Georgia" w:hAnsi="Georgia"/>
+          <w:sz w:val="24"/>
+          <w:szCs w:val="24"/>
+          <w:lang w:val="en-US" w:bidi="fa-IR"/>
+        </w:rPr>
+        <w:t xml:space="preserve"> such a pattern that specific people do not tend to respond to specific questions. In this case, the work complexity calculation might be biased toward the </w:t>
+      </w:r>
+      <w:r>
+        <w:rPr>
+          <w:rFonts w:ascii="Georgia" w:hAnsi="Georgia"/>
+          <w:sz w:val="24"/>
+          <w:szCs w:val="24"/>
+          <w:lang w:val="en-US" w:bidi="fa-IR"/>
+        </w:rPr>
+        <w:t>people</w:t>
+      </w:r>
+      <w:r>
+        <w:rPr>
+          <w:rFonts w:ascii="Georgia" w:hAnsi="Georgia"/>
+          <w:sz w:val="24"/>
+          <w:szCs w:val="24"/>
+          <w:lang w:val="en-US" w:bidi="fa-IR"/>
+        </w:rPr>
+        <w:t xml:space="preserve"> </w:t>
+      </w:r>
+      <w:r>
+        <w:rPr>
+          <w:rFonts w:ascii="Georgia" w:hAnsi="Georgia"/>
+          <w:sz w:val="24"/>
+          <w:szCs w:val="24"/>
+          <w:lang w:val="en-US" w:bidi="fa-IR"/>
+        </w:rPr>
+        <w:t>who</w:t>
+      </w:r>
+      <w:r>
+        <w:rPr>
+          <w:rFonts w:ascii="Georgia" w:hAnsi="Georgia"/>
+          <w:sz w:val="24"/>
+          <w:szCs w:val="24"/>
+          <w:lang w:val="en-US" w:bidi="fa-IR"/>
+        </w:rPr>
+        <w:t xml:space="preserve"> are </w:t>
+      </w:r>
+      <w:r>
+        <w:rPr>
+          <w:rFonts w:ascii="Georgia" w:hAnsi="Georgia"/>
+          <w:sz w:val="24"/>
+          <w:szCs w:val="24"/>
+          <w:lang w:val="en-US" w:bidi="fa-IR"/>
+        </w:rPr>
+        <w:t xml:space="preserve">more </w:t>
+      </w:r>
+      <w:r>
+        <w:rPr>
+          <w:rFonts w:ascii="Georgia" w:hAnsi="Georgia"/>
+          <w:sz w:val="24"/>
+          <w:szCs w:val="24"/>
+          <w:lang w:val="en-US" w:bidi="fa-IR"/>
+        </w:rPr>
+        <w:t xml:space="preserve">open to </w:t>
+      </w:r>
+      <w:r>
+        <w:rPr>
+          <w:rFonts w:ascii="Georgia" w:hAnsi="Georgia"/>
+          <w:sz w:val="24"/>
+          <w:szCs w:val="24"/>
+          <w:lang w:val="en-US" w:bidi="fa-IR"/>
+        </w:rPr>
+        <w:t>giving</w:t>
+      </w:r>
+      <w:r>
+        <w:rPr>
+          <w:rFonts w:ascii="Georgia" w:hAnsi="Georgia"/>
+          <w:sz w:val="24"/>
+          <w:szCs w:val="24"/>
+          <w:lang w:val="en-US" w:bidi="fa-IR"/>
+        </w:rPr>
+        <w:t xml:space="preserve"> information, those </w:t>
+      </w:r>
+      <w:r>
+        <w:rPr>
+          <w:rFonts w:ascii="Georgia" w:hAnsi="Georgia"/>
+          <w:sz w:val="24"/>
+          <w:szCs w:val="24"/>
+          <w:lang w:val="en-US" w:bidi="fa-IR"/>
+        </w:rPr>
+        <w:t xml:space="preserve">probably </w:t>
+      </w:r>
+      <w:r>
+        <w:rPr>
+          <w:rFonts w:ascii="Georgia" w:hAnsi="Georgia"/>
+          <w:sz w:val="24"/>
+          <w:szCs w:val="24"/>
+          <w:lang w:val="en-US" w:bidi="fa-IR"/>
+        </w:rPr>
+        <w:t xml:space="preserve">with higher socio-economic status. </w:t>
+      </w:r>
+      <w:r>
+        <w:rPr>
+          <w:rFonts w:ascii="Georgia" w:hAnsi="Georgia"/>
+          <w:sz w:val="24"/>
+          <w:szCs w:val="24"/>
+          <w:lang w:val="en-US" w:bidi="fa-IR"/>
+        </w:rPr>
+        <w:t>Available-case analysis has its drawbacks, for example, it c</w:t>
+      </w:r>
+      <w:r>
+        <w:rPr>
+          <w:rFonts w:ascii="Georgia" w:hAnsi="Georgia"/>
+          <w:sz w:val="24"/>
+          <w:szCs w:val="24"/>
+          <w:lang w:val="en-US" w:bidi="fa-IR"/>
+        </w:rPr>
+        <w:t>an lead to different sample sizes for different calculations</w:t>
+      </w:r>
+      <w:r>
+        <w:rPr>
+          <w:rFonts w:ascii="Georgia" w:hAnsi="Georgia"/>
+          <w:sz w:val="24"/>
+          <w:szCs w:val="24"/>
+          <w:lang w:val="en-US" w:bidi="fa-IR"/>
+        </w:rPr>
+        <w:t xml:space="preserve">. </w:t>
+      </w:r>
+      <w:r>
+        <w:rPr>
+          <w:rFonts w:ascii="Georgia" w:hAnsi="Georgia"/>
+          <w:sz w:val="24"/>
+          <w:szCs w:val="24"/>
+          <w:lang w:val="en-US" w:bidi="fa-IR"/>
+        </w:rPr>
+        <w:t xml:space="preserve">While acknowledging the potential limitations of available-case analysis, </w:t>
+      </w:r>
+      <w:r>
+        <w:rPr>
+          <w:rFonts w:ascii="Georgia" w:hAnsi="Georgia"/>
+          <w:sz w:val="24"/>
+          <w:szCs w:val="24"/>
+          <w:lang w:val="en-US" w:bidi="fa-IR"/>
+        </w:rPr>
+        <w:t xml:space="preserve">I </w:t>
+      </w:r>
+      <w:r>
+        <w:rPr>
+          <w:rFonts w:ascii="Georgia" w:hAnsi="Georgia"/>
+          <w:sz w:val="24"/>
+          <w:szCs w:val="24"/>
+          <w:lang w:val="en-US" w:bidi="fa-IR"/>
+        </w:rPr>
+        <w:t>op</w:t>
+      </w:r>
+      <w:r>
+        <w:rPr>
+          <w:rFonts w:ascii="Georgia" w:hAnsi="Georgia"/>
+          <w:sz w:val="24"/>
+          <w:szCs w:val="24"/>
+          <w:lang w:val="en-US" w:bidi="fa-IR"/>
+        </w:rPr>
+        <w:t>t</w:t>
+      </w:r>
+      <w:r>
+        <w:rPr>
+          <w:rFonts w:ascii="Georgia" w:hAnsi="Georgia"/>
+          <w:sz w:val="24"/>
+          <w:szCs w:val="24"/>
+          <w:lang w:val="en-US" w:bidi="fa-IR"/>
+        </w:rPr>
+        <w:t xml:space="preserve"> for this approach to maximize the utilization of available data.</w:t>
+      </w:r>
+      <w:r>
+        <w:rPr>
+          <w:rFonts w:ascii="Georgia" w:hAnsi="Georgia"/>
+          <w:sz w:val="24"/>
+          <w:szCs w:val="24"/>
+          <w:lang w:val="en-US" w:bidi="fa-IR"/>
+        </w:rPr>
+        <w:t xml:space="preserve"> To implement this approach, I set ‘na.rm=TRUE’ for all calculations in R.</w:t>
       </w:r>
     </w:p>
     <w:p>
@@ -17885,196 +18444,7 @@
           <w:szCs w:val="24"/>
           <w:lang w:val="en-US" w:bidi="fa-IR"/>
         </w:rPr>
-        <w:t xml:space="preserve">As summarised in Table 4, the </w:t>
-      </w:r>
-      <w:r>
-        <w:rPr>
-          <w:rFonts w:ascii="Georgia" w:hAnsi="Georgia"/>
-          <w:sz w:val="24"/>
-          <w:szCs w:val="24"/>
-          <w:lang w:val="en-US" w:bidi="fa-IR"/>
-        </w:rPr>
-        <w:t>sample</w:t>
-      </w:r>
-      <w:r>
-        <w:rPr>
-          <w:rFonts w:ascii="Georgia" w:hAnsi="Georgia"/>
-          <w:sz w:val="24"/>
-          <w:szCs w:val="24"/>
-          <w:lang w:val="en-US" w:bidi="fa-IR"/>
-        </w:rPr>
-        <w:t xml:space="preserve"> includes 8613</w:t>
-      </w:r>
-      <w:r>
-        <w:rPr>
-          <w:rFonts w:ascii="Georgia" w:hAnsi="Georgia"/>
-          <w:sz w:val="24"/>
-          <w:szCs w:val="24"/>
-          <w:lang w:val="en-US" w:bidi="fa-IR"/>
-        </w:rPr>
-        <w:t xml:space="preserve"> </w:t>
-      </w:r>
-      <w:r>
-        <w:rPr>
-          <w:rFonts w:ascii="Georgia" w:hAnsi="Georgia"/>
-          <w:sz w:val="24"/>
-          <w:szCs w:val="24"/>
-          <w:lang w:val="en-US" w:bidi="fa-IR"/>
-        </w:rPr>
-        <w:t>participants</w:t>
-      </w:r>
-      <w:r>
-        <w:rPr>
-          <w:rFonts w:ascii="Georgia" w:hAnsi="Georgia"/>
-          <w:sz w:val="24"/>
-          <w:szCs w:val="24"/>
-          <w:lang w:val="en-US" w:bidi="fa-IR"/>
-        </w:rPr>
-        <w:t>, with 4463</w:t>
-      </w:r>
-      <w:r>
-        <w:rPr>
-          <w:rFonts w:ascii="Georgia" w:hAnsi="Georgia"/>
-          <w:sz w:val="24"/>
-          <w:szCs w:val="24"/>
-          <w:lang w:val="en-US" w:bidi="fa-IR"/>
-        </w:rPr>
-        <w:t xml:space="preserve"> (</w:t>
-      </w:r>
-      <w:r>
-        <w:rPr>
-          <w:rFonts w:ascii="Georgia" w:hAnsi="Georgia"/>
-          <w:sz w:val="24"/>
-          <w:szCs w:val="24"/>
-          <w:lang w:val="en-US" w:bidi="fa-IR"/>
-        </w:rPr>
-        <w:t>51.82%</w:t>
-      </w:r>
-      <w:r>
-        <w:rPr>
-          <w:rFonts w:ascii="Georgia" w:hAnsi="Georgia"/>
-          <w:sz w:val="24"/>
-          <w:szCs w:val="24"/>
-          <w:lang w:val="en-US" w:bidi="fa-IR"/>
-        </w:rPr>
-        <w:t>) fe</w:t>
-      </w:r>
-      <w:r>
-        <w:rPr>
-          <w:rFonts w:ascii="Georgia" w:hAnsi="Georgia"/>
-          <w:sz w:val="24"/>
-          <w:szCs w:val="24"/>
-          <w:lang w:val="en-US" w:bidi="fa-IR"/>
-        </w:rPr>
-        <w:t>male</w:t>
-      </w:r>
-      <w:r>
-        <w:rPr>
-          <w:rFonts w:ascii="Georgia" w:hAnsi="Georgia"/>
-          <w:sz w:val="24"/>
-          <w:szCs w:val="24"/>
-          <w:lang w:val="en-US" w:bidi="fa-IR"/>
-        </w:rPr>
-        <w:t>s</w:t>
-      </w:r>
-      <w:r>
-        <w:rPr>
-          <w:rFonts w:ascii="Georgia" w:hAnsi="Georgia"/>
-          <w:sz w:val="24"/>
-          <w:szCs w:val="24"/>
-          <w:lang w:val="en-US" w:bidi="fa-IR"/>
-        </w:rPr>
-        <w:t xml:space="preserve"> and </w:t>
-      </w:r>
-      <w:r>
-        <w:rPr>
-          <w:rFonts w:ascii="Georgia" w:hAnsi="Georgia"/>
-          <w:sz w:val="24"/>
-          <w:szCs w:val="24"/>
-          <w:lang w:val="en-US" w:bidi="fa-IR"/>
-        </w:rPr>
-        <w:t>4150 (48.18%)</w:t>
-      </w:r>
-      <w:r>
-        <w:rPr>
-          <w:rFonts w:ascii="Georgia" w:hAnsi="Georgia"/>
-          <w:sz w:val="24"/>
-          <w:szCs w:val="24"/>
-          <w:lang w:val="en-US" w:bidi="fa-IR"/>
-        </w:rPr>
-        <w:t xml:space="preserve"> male</w:t>
-      </w:r>
-      <w:r>
-        <w:rPr>
-          <w:rFonts w:ascii="Georgia" w:hAnsi="Georgia"/>
-          <w:sz w:val="24"/>
-          <w:szCs w:val="24"/>
-          <w:lang w:val="en-US" w:bidi="fa-IR"/>
-        </w:rPr>
-        <w:t>s</w:t>
-      </w:r>
-      <w:r>
-        <w:rPr>
-          <w:rFonts w:ascii="Georgia" w:hAnsi="Georgia"/>
-          <w:sz w:val="24"/>
-          <w:szCs w:val="24"/>
-          <w:lang w:val="en-US" w:bidi="fa-IR"/>
-        </w:rPr>
-        <w:t>.</w:t>
-      </w:r>
-      <w:r>
-        <w:rPr>
-          <w:rFonts w:ascii="Georgia" w:hAnsi="Georgia"/>
-          <w:sz w:val="24"/>
-          <w:szCs w:val="24"/>
-          <w:lang w:val="en-US" w:bidi="fa-IR"/>
-        </w:rPr>
-        <w:t xml:space="preserve"> As is common in social surveys, the female</w:t>
-      </w:r>
-      <w:r>
-        <w:rPr>
-          <w:rFonts w:ascii="Georgia" w:hAnsi="Georgia"/>
-          <w:sz w:val="24"/>
-          <w:szCs w:val="24"/>
-          <w:lang w:val="en-US" w:bidi="fa-IR"/>
-        </w:rPr>
-        <w:t xml:space="preserve"> participants</w:t>
-      </w:r>
-      <w:r>
-        <w:rPr>
-          <w:rFonts w:ascii="Georgia" w:hAnsi="Georgia"/>
-          <w:sz w:val="24"/>
-          <w:szCs w:val="24"/>
-          <w:lang w:val="en-US" w:bidi="fa-IR"/>
-        </w:rPr>
-        <w:t xml:space="preserve"> have </w:t>
-      </w:r>
-      <w:r>
-        <w:rPr>
-          <w:rFonts w:ascii="Georgia" w:hAnsi="Georgia"/>
-          <w:sz w:val="24"/>
-          <w:szCs w:val="24"/>
-          <w:lang w:val="en-US" w:bidi="fa-IR"/>
-        </w:rPr>
-        <w:t xml:space="preserve">a </w:t>
-      </w:r>
-      <w:r>
-        <w:rPr>
-          <w:rFonts w:ascii="Georgia" w:hAnsi="Georgia"/>
-          <w:sz w:val="24"/>
-          <w:szCs w:val="24"/>
-          <w:lang w:val="en-US" w:bidi="fa-IR"/>
-        </w:rPr>
-        <w:t xml:space="preserve">higher sound in this </w:t>
-      </w:r>
-      <w:r>
-        <w:rPr>
-          <w:rFonts w:ascii="Georgia" w:hAnsi="Georgia"/>
-          <w:sz w:val="24"/>
-          <w:szCs w:val="24"/>
-          <w:lang w:val="en-US" w:bidi="fa-IR"/>
-        </w:rPr>
-        <w:t>sample.</w:t>
+        <w:t>Descriptive analysis</w:t>
       </w:r>
     </w:p>
     <w:p>
@@ -18095,89 +18465,88 @@
           <w:szCs w:val="24"/>
           <w:lang w:val="en-US" w:bidi="fa-IR"/>
         </w:rPr>
-        <w:t xml:space="preserve">The participants range in age from 18 to 65 with a mean age of 44. Following the common practice in social research, I </w:t>
-      </w:r>
-      <w:r>
-        <w:rPr>
-          <w:rFonts w:ascii="Georgia" w:hAnsi="Georgia"/>
-          <w:sz w:val="24"/>
-          <w:szCs w:val="24"/>
-          <w:lang w:val="en-US" w:bidi="fa-IR"/>
-        </w:rPr>
-        <w:t xml:space="preserve">turned the numeric age variable into a </w:t>
-      </w:r>
-      <w:r>
-        <w:rPr>
-          <w:rFonts w:ascii="Georgia" w:hAnsi="Georgia"/>
-          <w:sz w:val="24"/>
-          <w:szCs w:val="24"/>
-          <w:lang w:val="en-US" w:bidi="fa-IR"/>
-        </w:rPr>
-        <w:lastRenderedPageBreak/>
-        <w:t>categorical variable with 5 levels. Employees aged 45-54 consist of 26.24% of participants. The next large group aged between</w:t>
-      </w:r>
-      <w:r>
-        <w:rPr>
-          <w:rFonts w:ascii="Georgia" w:hAnsi="Georgia"/>
-          <w:sz w:val="24"/>
-          <w:szCs w:val="24"/>
-          <w:lang w:val="en-US" w:bidi="fa-IR"/>
-        </w:rPr>
-        <w:t xml:space="preserve"> 55 to 65 with 25.08%. </w:t>
-      </w:r>
-      <w:r>
-        <w:rPr>
-          <w:rFonts w:ascii="Georgia" w:hAnsi="Georgia"/>
-          <w:sz w:val="24"/>
-          <w:szCs w:val="24"/>
-          <w:lang w:val="en-US" w:bidi="fa-IR"/>
-        </w:rPr>
-        <w:t>2099</w:t>
-      </w:r>
-      <w:r>
-        <w:rPr>
-          <w:rFonts w:ascii="Georgia" w:hAnsi="Georgia"/>
-          <w:sz w:val="24"/>
-          <w:szCs w:val="24"/>
-          <w:lang w:val="en-US" w:bidi="fa-IR"/>
-        </w:rPr>
-        <w:t xml:space="preserve"> of participants (24.37%) belonged to age group 35-44. </w:t>
-      </w:r>
-      <w:r>
-        <w:rPr>
-          <w:rFonts w:ascii="Georgia" w:hAnsi="Georgia"/>
-          <w:sz w:val="24"/>
-          <w:szCs w:val="24"/>
-          <w:lang w:val="en-US" w:bidi="fa-IR"/>
-        </w:rPr>
-        <w:t>The fourth group in size is people aged 25-34 which consists of 19.39% of the participants. Young employees aged 18-24</w:t>
-      </w:r>
-      <w:r>
-        <w:rPr>
-          <w:rFonts w:ascii="Georgia" w:hAnsi="Georgia"/>
-          <w:sz w:val="24"/>
-          <w:szCs w:val="24"/>
-          <w:lang w:val="en-US" w:bidi="fa-IR"/>
-        </w:rPr>
-        <w:t xml:space="preserve"> are the </w:t>
-      </w:r>
-      <w:r>
-        <w:rPr>
-          <w:rFonts w:ascii="Georgia" w:hAnsi="Georgia"/>
-          <w:sz w:val="24"/>
-          <w:szCs w:val="24"/>
-          <w:lang w:val="en-US" w:bidi="fa-IR"/>
-        </w:rPr>
-        <w:t>smallest</w:t>
-      </w:r>
-      <w:r>
-        <w:rPr>
-          <w:rFonts w:ascii="Georgia" w:hAnsi="Georgia"/>
-          <w:sz w:val="24"/>
-          <w:szCs w:val="24"/>
-          <w:lang w:val="en-US" w:bidi="fa-IR"/>
-        </w:rPr>
-        <w:t xml:space="preserve"> group in the sample with 4.92% of the participants.</w:t>
+        <w:t xml:space="preserve"> </w:t>
+      </w:r>
+      <w:r>
+        <w:rPr>
+          <w:rFonts w:ascii="Georgia" w:hAnsi="Georgia"/>
+          <w:sz w:val="24"/>
+          <w:szCs w:val="24"/>
+          <w:lang w:val="en-US" w:bidi="fa-IR"/>
+        </w:rPr>
+        <w:t xml:space="preserve">This section outlines the demographic profile of the </w:t>
+      </w:r>
+      <w:r>
+        <w:rPr>
+          <w:rFonts w:ascii="Georgia" w:hAnsi="Georgia"/>
+          <w:sz w:val="24"/>
+          <w:szCs w:val="24"/>
+          <w:lang w:val="en-US" w:bidi="fa-IR"/>
+        </w:rPr>
+        <w:t>survey</w:t>
+      </w:r>
+      <w:r>
+        <w:rPr>
+          <w:rFonts w:ascii="Georgia" w:hAnsi="Georgia"/>
+          <w:sz w:val="24"/>
+          <w:szCs w:val="24"/>
+          <w:lang w:val="en-US" w:bidi="fa-IR"/>
+        </w:rPr>
+        <w:t xml:space="preserve"> participants. Descriptive statistics of key background variables </w:t>
+      </w:r>
+      <w:r>
+        <w:rPr>
+          <w:rFonts w:ascii="Georgia" w:hAnsi="Georgia"/>
+          <w:sz w:val="24"/>
+          <w:szCs w:val="24"/>
+          <w:lang w:val="en-US" w:bidi="fa-IR"/>
+        </w:rPr>
+        <w:t xml:space="preserve">including Age, Gender, and Occupation </w:t>
+      </w:r>
+      <w:r>
+        <w:rPr>
+          <w:rFonts w:ascii="Georgia" w:hAnsi="Georgia"/>
+          <w:sz w:val="24"/>
+          <w:szCs w:val="24"/>
+          <w:lang w:val="en-US" w:bidi="fa-IR"/>
+        </w:rPr>
+        <w:t>are presented to provide essential context for</w:t>
+      </w:r>
+      <w:r>
+        <w:rPr>
+          <w:rFonts w:ascii="Georgia" w:hAnsi="Georgia"/>
+          <w:sz w:val="24"/>
+          <w:szCs w:val="24"/>
+          <w:lang w:val="en-US" w:bidi="fa-IR"/>
+        </w:rPr>
+        <w:t xml:space="preserve"> </w:t>
+      </w:r>
+      <w:r>
+        <w:rPr>
+          <w:rFonts w:ascii="Georgia" w:hAnsi="Georgia"/>
+          <w:sz w:val="24"/>
+          <w:szCs w:val="24"/>
+          <w:lang w:val="en-US" w:bidi="fa-IR"/>
+        </w:rPr>
+        <w:t>interpreting</w:t>
+      </w:r>
+      <w:r>
+        <w:rPr>
+          <w:rFonts w:ascii="Georgia" w:hAnsi="Georgia"/>
+          <w:sz w:val="24"/>
+          <w:szCs w:val="24"/>
+          <w:lang w:val="en-US" w:bidi="fa-IR"/>
+        </w:rPr>
+        <w:t xml:space="preserve"> the research </w:t>
+      </w:r>
+      <w:r>
+        <w:rPr>
+          <w:rFonts w:ascii="Georgia" w:hAnsi="Georgia"/>
+          <w:sz w:val="24"/>
+          <w:szCs w:val="24"/>
+          <w:lang w:val="en-US" w:bidi="fa-IR"/>
+        </w:rPr>
+        <w:t>results.</w:t>
       </w:r>
     </w:p>
     <w:p>
@@ -18198,124 +18567,7 @@
           <w:szCs w:val="24"/>
           <w:lang w:val="en-US" w:bidi="fa-IR"/>
         </w:rPr>
-        <w:t xml:space="preserve">The survey has collected </w:t>
-      </w:r>
-      <w:r>
-        <w:rPr>
-          <w:rFonts w:ascii="Georgia" w:hAnsi="Georgia"/>
-          <w:sz w:val="24"/>
-          <w:szCs w:val="24"/>
-          <w:lang w:val="en-US" w:bidi="fa-IR"/>
-        </w:rPr>
-        <w:t xml:space="preserve">the </w:t>
-      </w:r>
-      <w:r>
-        <w:rPr>
-          <w:rFonts w:ascii="Georgia" w:hAnsi="Georgia"/>
-          <w:sz w:val="24"/>
-          <w:szCs w:val="24"/>
-          <w:lang w:val="en-US" w:bidi="fa-IR"/>
-        </w:rPr>
-        <w:t xml:space="preserve">occupation of participants based on the Statistics Finland classification of occupation 2010 at one digit level. </w:t>
-      </w:r>
-      <w:r>
-        <w:rPr>
-          <w:rFonts w:ascii="Georgia" w:hAnsi="Georgia"/>
-          <w:sz w:val="24"/>
-          <w:szCs w:val="24"/>
-          <w:lang w:val="en-US" w:bidi="fa-IR"/>
-        </w:rPr>
-        <w:t xml:space="preserve">Participants are placed in 9 occupation </w:t>
-      </w:r>
-      <w:r>
-        <w:rPr>
-          <w:rFonts w:ascii="Georgia" w:hAnsi="Georgia"/>
-          <w:sz w:val="24"/>
-          <w:szCs w:val="24"/>
-          <w:lang w:val="en-US" w:bidi="fa-IR"/>
-        </w:rPr>
-        <w:t>groups</w:t>
-      </w:r>
-      <w:r>
-        <w:rPr>
-          <w:rFonts w:ascii="Georgia" w:hAnsi="Georgia"/>
-          <w:sz w:val="24"/>
-          <w:szCs w:val="24"/>
-          <w:lang w:val="en-US" w:bidi="fa-IR"/>
-        </w:rPr>
-        <w:t xml:space="preserve">. </w:t>
-      </w:r>
-      <w:r>
-        <w:rPr>
-          <w:rFonts w:ascii="Georgia" w:hAnsi="Georgia"/>
-          <w:sz w:val="24"/>
-          <w:szCs w:val="24"/>
-          <w:lang w:val="en-US" w:bidi="fa-IR"/>
-        </w:rPr>
-        <w:t xml:space="preserve">Professionals are the largest group represented in this sample with 32%. Technicians and associate professionals are the second largest group with 22.10% of the total. These two groups consist of more than half of our sample population (54.21%). The third group in size is Service and </w:t>
-      </w:r>
-      <w:r>
-        <w:rPr>
-          <w:rFonts w:ascii="Georgia" w:hAnsi="Georgia"/>
-          <w:sz w:val="24"/>
-          <w:szCs w:val="24"/>
-          <w:lang w:val="en-US" w:bidi="fa-IR"/>
-        </w:rPr>
-        <w:t>s</w:t>
-      </w:r>
-      <w:r>
-        <w:rPr>
-          <w:rFonts w:ascii="Georgia" w:hAnsi="Georgia"/>
-          <w:sz w:val="24"/>
-          <w:szCs w:val="24"/>
-          <w:lang w:val="en-US" w:bidi="fa-IR"/>
-        </w:rPr>
-        <w:t xml:space="preserve">ales workers with 15.65% of the total sample. </w:t>
-      </w:r>
-      <w:r>
-        <w:rPr>
-          <w:rFonts w:ascii="Georgia" w:hAnsi="Georgia"/>
-          <w:sz w:val="24"/>
-          <w:szCs w:val="24"/>
-          <w:lang w:val="en-US" w:bidi="fa-IR"/>
-        </w:rPr>
-        <w:t>Craft and related trades workers are the fourth largest group with 8.65</w:t>
-      </w:r>
-      <w:r>
-        <w:rPr>
-          <w:rFonts w:ascii="Georgia" w:hAnsi="Georgia"/>
-          <w:sz w:val="24"/>
-          <w:szCs w:val="24"/>
-          <w:lang w:val="en-US" w:bidi="fa-IR"/>
-        </w:rPr>
-        <w:t xml:space="preserve">%, followed by the Plant, machine operators, and assemblers with 6.65%. </w:t>
-      </w:r>
-      <w:r>
-        <w:rPr>
-          <w:rFonts w:ascii="Georgia" w:hAnsi="Georgia"/>
-          <w:sz w:val="24"/>
-          <w:szCs w:val="24"/>
-          <w:lang w:val="en-US" w:bidi="fa-IR"/>
-        </w:rPr>
-        <w:t xml:space="preserve">The last 10% of the sample population are employed in Clerical support, Elementary occupations, Management, Agricultural, forestry, and fishery occupations, and Army with respectively 5.93%, 4.92%, 2.90%, 0.72%, and 0.39% of the total </w:t>
-      </w:r>
-      <w:r>
-        <w:rPr>
-          <w:rFonts w:ascii="Georgia" w:hAnsi="Georgia"/>
-          <w:sz w:val="24"/>
-          <w:szCs w:val="24"/>
-          <w:lang w:val="en-US" w:bidi="fa-IR"/>
-        </w:rPr>
-        <w:t xml:space="preserve">sample </w:t>
-      </w:r>
-      <w:r>
-        <w:rPr>
-          <w:rFonts w:ascii="Georgia" w:hAnsi="Georgia"/>
-          <w:sz w:val="24"/>
-          <w:szCs w:val="24"/>
-          <w:lang w:val="en-US" w:bidi="fa-IR"/>
-        </w:rPr>
-        <w:t>population.</w:t>
+        <w:t>Table 4</w:t>
       </w:r>
     </w:p>
     <w:p>
@@ -18336,6 +18588,457 @@
           <w:szCs w:val="24"/>
           <w:lang w:val="en-US" w:bidi="fa-IR"/>
         </w:rPr>
+        <w:t xml:space="preserve">As summarised in Table 4, the </w:t>
+      </w:r>
+      <w:r>
+        <w:rPr>
+          <w:rFonts w:ascii="Georgia" w:hAnsi="Georgia"/>
+          <w:sz w:val="24"/>
+          <w:szCs w:val="24"/>
+          <w:lang w:val="en-US" w:bidi="fa-IR"/>
+        </w:rPr>
+        <w:t>sample</w:t>
+      </w:r>
+      <w:r>
+        <w:rPr>
+          <w:rFonts w:ascii="Georgia" w:hAnsi="Georgia"/>
+          <w:sz w:val="24"/>
+          <w:szCs w:val="24"/>
+          <w:lang w:val="en-US" w:bidi="fa-IR"/>
+        </w:rPr>
+        <w:t xml:space="preserve"> includes 8613</w:t>
+      </w:r>
+      <w:r>
+        <w:rPr>
+          <w:rFonts w:ascii="Georgia" w:hAnsi="Georgia"/>
+          <w:sz w:val="24"/>
+          <w:szCs w:val="24"/>
+          <w:lang w:val="en-US" w:bidi="fa-IR"/>
+        </w:rPr>
+        <w:t xml:space="preserve"> </w:t>
+      </w:r>
+      <w:r>
+        <w:rPr>
+          <w:rFonts w:ascii="Georgia" w:hAnsi="Georgia"/>
+          <w:sz w:val="24"/>
+          <w:szCs w:val="24"/>
+          <w:lang w:val="en-US" w:bidi="fa-IR"/>
+        </w:rPr>
+        <w:t>participants</w:t>
+      </w:r>
+      <w:r>
+        <w:rPr>
+          <w:rFonts w:ascii="Georgia" w:hAnsi="Georgia"/>
+          <w:sz w:val="24"/>
+          <w:szCs w:val="24"/>
+          <w:lang w:val="en-US" w:bidi="fa-IR"/>
+        </w:rPr>
+        <w:t>, with 4463</w:t>
+      </w:r>
+      <w:r>
+        <w:rPr>
+          <w:rFonts w:ascii="Georgia" w:hAnsi="Georgia"/>
+          <w:sz w:val="24"/>
+          <w:szCs w:val="24"/>
+          <w:lang w:val="en-US" w:bidi="fa-IR"/>
+        </w:rPr>
+        <w:t xml:space="preserve"> (</w:t>
+      </w:r>
+      <w:r>
+        <w:rPr>
+          <w:rFonts w:ascii="Georgia" w:hAnsi="Georgia"/>
+          <w:sz w:val="24"/>
+          <w:szCs w:val="24"/>
+          <w:lang w:val="en-US" w:bidi="fa-IR"/>
+        </w:rPr>
+        <w:t>51.82%</w:t>
+      </w:r>
+      <w:r>
+        <w:rPr>
+          <w:rFonts w:ascii="Georgia" w:hAnsi="Georgia"/>
+          <w:sz w:val="24"/>
+          <w:szCs w:val="24"/>
+          <w:lang w:val="en-US" w:bidi="fa-IR"/>
+        </w:rPr>
+        <w:t>) fe</w:t>
+      </w:r>
+      <w:r>
+        <w:rPr>
+          <w:rFonts w:ascii="Georgia" w:hAnsi="Georgia"/>
+          <w:sz w:val="24"/>
+          <w:szCs w:val="24"/>
+          <w:lang w:val="en-US" w:bidi="fa-IR"/>
+        </w:rPr>
+        <w:t>male</w:t>
+      </w:r>
+      <w:r>
+        <w:rPr>
+          <w:rFonts w:ascii="Georgia" w:hAnsi="Georgia"/>
+          <w:sz w:val="24"/>
+          <w:szCs w:val="24"/>
+          <w:lang w:val="en-US" w:bidi="fa-IR"/>
+        </w:rPr>
+        <w:t>s</w:t>
+      </w:r>
+      <w:r>
+        <w:rPr>
+          <w:rFonts w:ascii="Georgia" w:hAnsi="Georgia"/>
+          <w:sz w:val="24"/>
+          <w:szCs w:val="24"/>
+          <w:lang w:val="en-US" w:bidi="fa-IR"/>
+        </w:rPr>
+        <w:t xml:space="preserve"> and </w:t>
+      </w:r>
+      <w:r>
+        <w:rPr>
+          <w:rFonts w:ascii="Georgia" w:hAnsi="Georgia"/>
+          <w:sz w:val="24"/>
+          <w:szCs w:val="24"/>
+          <w:lang w:val="en-US" w:bidi="fa-IR"/>
+        </w:rPr>
+        <w:t>4150 (48.18%)</w:t>
+      </w:r>
+      <w:r>
+        <w:rPr>
+          <w:rFonts w:ascii="Georgia" w:hAnsi="Georgia"/>
+          <w:sz w:val="24"/>
+          <w:szCs w:val="24"/>
+          <w:lang w:val="en-US" w:bidi="fa-IR"/>
+        </w:rPr>
+        <w:t xml:space="preserve"> male</w:t>
+      </w:r>
+      <w:r>
+        <w:rPr>
+          <w:rFonts w:ascii="Georgia" w:hAnsi="Georgia"/>
+          <w:sz w:val="24"/>
+          <w:szCs w:val="24"/>
+          <w:lang w:val="en-US" w:bidi="fa-IR"/>
+        </w:rPr>
+        <w:t>s</w:t>
+      </w:r>
+      <w:r>
+        <w:rPr>
+          <w:rFonts w:ascii="Georgia" w:hAnsi="Georgia"/>
+          <w:sz w:val="24"/>
+          <w:szCs w:val="24"/>
+          <w:lang w:val="en-US" w:bidi="fa-IR"/>
+        </w:rPr>
+        <w:t>.</w:t>
+      </w:r>
+      <w:r>
+        <w:rPr>
+          <w:rFonts w:ascii="Georgia" w:hAnsi="Georgia"/>
+          <w:sz w:val="24"/>
+          <w:szCs w:val="24"/>
+          <w:lang w:val="en-US" w:bidi="fa-IR"/>
+        </w:rPr>
+        <w:t xml:space="preserve"> As is common in social surveys, the female</w:t>
+      </w:r>
+      <w:r>
+        <w:rPr>
+          <w:rFonts w:ascii="Georgia" w:hAnsi="Georgia"/>
+          <w:sz w:val="24"/>
+          <w:szCs w:val="24"/>
+          <w:lang w:val="en-US" w:bidi="fa-IR"/>
+        </w:rPr>
+        <w:t xml:space="preserve"> participants</w:t>
+      </w:r>
+      <w:r>
+        <w:rPr>
+          <w:rFonts w:ascii="Georgia" w:hAnsi="Georgia"/>
+          <w:sz w:val="24"/>
+          <w:szCs w:val="24"/>
+          <w:lang w:val="en-US" w:bidi="fa-IR"/>
+        </w:rPr>
+        <w:t xml:space="preserve"> have </w:t>
+      </w:r>
+      <w:r>
+        <w:rPr>
+          <w:rFonts w:ascii="Georgia" w:hAnsi="Georgia"/>
+          <w:sz w:val="24"/>
+          <w:szCs w:val="24"/>
+          <w:lang w:val="en-US" w:bidi="fa-IR"/>
+        </w:rPr>
+        <w:t xml:space="preserve">a </w:t>
+      </w:r>
+      <w:r>
+        <w:rPr>
+          <w:rFonts w:ascii="Georgia" w:hAnsi="Georgia"/>
+          <w:sz w:val="24"/>
+          <w:szCs w:val="24"/>
+          <w:lang w:val="en-US" w:bidi="fa-IR"/>
+        </w:rPr>
+        <w:t xml:space="preserve">higher sound in this </w:t>
+      </w:r>
+      <w:r>
+        <w:rPr>
+          <w:rFonts w:ascii="Georgia" w:hAnsi="Georgia"/>
+          <w:sz w:val="24"/>
+          <w:szCs w:val="24"/>
+          <w:lang w:val="en-US" w:bidi="fa-IR"/>
+        </w:rPr>
+        <w:t>sample.</w:t>
+      </w:r>
+    </w:p>
+    <w:p>
+      <w:pPr>
+        <w:spacing w:line="360" w:lineRule="auto"/>
+        <w:jc w:val="both"/>
+        <w:rPr>
+          <w:rFonts w:ascii="Georgia" w:hAnsi="Georgia"/>
+          <w:sz w:val="24"/>
+          <w:szCs w:val="24"/>
+          <w:lang w:val="en-US" w:bidi="fa-IR"/>
+        </w:rPr>
+      </w:pPr>
+      <w:r>
+        <w:rPr>
+          <w:rFonts w:ascii="Georgia" w:hAnsi="Georgia"/>
+          <w:sz w:val="24"/>
+          <w:szCs w:val="24"/>
+          <w:lang w:val="en-US" w:bidi="fa-IR"/>
+        </w:rPr>
+        <w:t xml:space="preserve">The participants range in age from 18 to 65 with a mean age of 44. Following the common practice in social research, I </w:t>
+      </w:r>
+      <w:r>
+        <w:rPr>
+          <w:rFonts w:ascii="Georgia" w:hAnsi="Georgia"/>
+          <w:sz w:val="24"/>
+          <w:szCs w:val="24"/>
+          <w:lang w:val="en-US" w:bidi="fa-IR"/>
+        </w:rPr>
+        <w:t>turned the numeric age variable into a categorical variable with 5 levels. Employees aged 45-54 consist of 26.24% of participants. The next large group aged between</w:t>
+      </w:r>
+      <w:r>
+        <w:rPr>
+          <w:rFonts w:ascii="Georgia" w:hAnsi="Georgia"/>
+          <w:sz w:val="24"/>
+          <w:szCs w:val="24"/>
+          <w:lang w:val="en-US" w:bidi="fa-IR"/>
+        </w:rPr>
+        <w:t xml:space="preserve"> 55 to 65 with 25.08%. </w:t>
+      </w:r>
+      <w:r>
+        <w:rPr>
+          <w:rFonts w:ascii="Georgia" w:hAnsi="Georgia"/>
+          <w:sz w:val="24"/>
+          <w:szCs w:val="24"/>
+          <w:lang w:val="en-US" w:bidi="fa-IR"/>
+        </w:rPr>
+        <w:t>2099</w:t>
+      </w:r>
+      <w:r>
+        <w:rPr>
+          <w:rFonts w:ascii="Georgia" w:hAnsi="Georgia"/>
+          <w:sz w:val="24"/>
+          <w:szCs w:val="24"/>
+          <w:lang w:val="en-US" w:bidi="fa-IR"/>
+        </w:rPr>
+        <w:t xml:space="preserve"> of participants (24.37%) belonged to age group 35-44. </w:t>
+      </w:r>
+      <w:r>
+        <w:rPr>
+          <w:rFonts w:ascii="Georgia" w:hAnsi="Georgia"/>
+          <w:sz w:val="24"/>
+          <w:szCs w:val="24"/>
+          <w:lang w:val="en-US" w:bidi="fa-IR"/>
+        </w:rPr>
+        <w:t>The fourth group in size is people aged 25-34 which consists of 19.39% of the participants. Young employees aged 18-24</w:t>
+      </w:r>
+      <w:r>
+        <w:rPr>
+          <w:rFonts w:ascii="Georgia" w:hAnsi="Georgia"/>
+          <w:sz w:val="24"/>
+          <w:szCs w:val="24"/>
+          <w:lang w:val="en-US" w:bidi="fa-IR"/>
+        </w:rPr>
+        <w:t xml:space="preserve"> are the </w:t>
+      </w:r>
+      <w:r>
+        <w:rPr>
+          <w:rFonts w:ascii="Georgia" w:hAnsi="Georgia"/>
+          <w:sz w:val="24"/>
+          <w:szCs w:val="24"/>
+          <w:lang w:val="en-US" w:bidi="fa-IR"/>
+        </w:rPr>
+        <w:t>smallest</w:t>
+      </w:r>
+      <w:r>
+        <w:rPr>
+          <w:rFonts w:ascii="Georgia" w:hAnsi="Georgia"/>
+          <w:sz w:val="24"/>
+          <w:szCs w:val="24"/>
+          <w:lang w:val="en-US" w:bidi="fa-IR"/>
+        </w:rPr>
+        <w:t xml:space="preserve"> group in the sample with 4.92% of the participants.</w:t>
+      </w:r>
+    </w:p>
+    <w:p>
+      <w:pPr>
+        <w:spacing w:line="360" w:lineRule="auto"/>
+        <w:jc w:val="both"/>
+        <w:rPr>
+          <w:rFonts w:ascii="Georgia" w:hAnsi="Georgia"/>
+          <w:sz w:val="24"/>
+          <w:szCs w:val="24"/>
+          <w:lang w:val="en-US" w:bidi="fa-IR"/>
+        </w:rPr>
+      </w:pPr>
+      <w:r>
+        <w:rPr>
+          <w:rFonts w:ascii="Georgia" w:hAnsi="Georgia"/>
+          <w:sz w:val="24"/>
+          <w:szCs w:val="24"/>
+          <w:lang w:val="en-US" w:bidi="fa-IR"/>
+        </w:rPr>
+        <w:t xml:space="preserve">The survey has collected </w:t>
+      </w:r>
+      <w:r>
+        <w:rPr>
+          <w:rFonts w:ascii="Georgia" w:hAnsi="Georgia"/>
+          <w:sz w:val="24"/>
+          <w:szCs w:val="24"/>
+          <w:lang w:val="en-US" w:bidi="fa-IR"/>
+        </w:rPr>
+        <w:t xml:space="preserve">the </w:t>
+      </w:r>
+      <w:r>
+        <w:rPr>
+          <w:rFonts w:ascii="Georgia" w:hAnsi="Georgia"/>
+          <w:sz w:val="24"/>
+          <w:szCs w:val="24"/>
+          <w:lang w:val="en-US" w:bidi="fa-IR"/>
+        </w:rPr>
+        <w:t xml:space="preserve">occupation of participants based on the Statistics Finland classification of occupation 2010 at one digit level. </w:t>
+      </w:r>
+      <w:r>
+        <w:rPr>
+          <w:rFonts w:ascii="Georgia" w:hAnsi="Georgia"/>
+          <w:sz w:val="24"/>
+          <w:szCs w:val="24"/>
+          <w:lang w:val="en-US" w:bidi="fa-IR"/>
+        </w:rPr>
+        <w:t xml:space="preserve">Participants are placed in 9 occupation </w:t>
+      </w:r>
+      <w:r>
+        <w:rPr>
+          <w:rFonts w:ascii="Georgia" w:hAnsi="Georgia"/>
+          <w:sz w:val="24"/>
+          <w:szCs w:val="24"/>
+          <w:lang w:val="en-US" w:bidi="fa-IR"/>
+        </w:rPr>
+        <w:t>groups</w:t>
+      </w:r>
+      <w:r>
+        <w:rPr>
+          <w:rFonts w:ascii="Georgia" w:hAnsi="Georgia"/>
+          <w:sz w:val="24"/>
+          <w:szCs w:val="24"/>
+          <w:lang w:val="en-US" w:bidi="fa-IR"/>
+        </w:rPr>
+        <w:t xml:space="preserve">. </w:t>
+      </w:r>
+      <w:r>
+        <w:rPr>
+          <w:rFonts w:ascii="Georgia" w:hAnsi="Georgia"/>
+          <w:sz w:val="24"/>
+          <w:szCs w:val="24"/>
+          <w:lang w:val="en-US" w:bidi="fa-IR"/>
+        </w:rPr>
+        <w:t xml:space="preserve">Professionals are the largest group represented in this sample with 32%. Technicians and associate professionals are the second largest group with 22.10% of the total. These two groups consist of more than half of our sample population (54.21%). The third group in size is Service and </w:t>
+      </w:r>
+      <w:r>
+        <w:rPr>
+          <w:rFonts w:ascii="Georgia" w:hAnsi="Georgia"/>
+          <w:sz w:val="24"/>
+          <w:szCs w:val="24"/>
+          <w:lang w:val="en-US" w:bidi="fa-IR"/>
+        </w:rPr>
+        <w:t>s</w:t>
+      </w:r>
+      <w:r>
+        <w:rPr>
+          <w:rFonts w:ascii="Georgia" w:hAnsi="Georgia"/>
+          <w:sz w:val="24"/>
+          <w:szCs w:val="24"/>
+          <w:lang w:val="en-US" w:bidi="fa-IR"/>
+        </w:rPr>
+        <w:t xml:space="preserve">ales workers with 15.65% of the total sample. </w:t>
+      </w:r>
+      <w:r>
+        <w:rPr>
+          <w:rFonts w:ascii="Georgia" w:hAnsi="Georgia"/>
+          <w:sz w:val="24"/>
+          <w:szCs w:val="24"/>
+          <w:lang w:val="en-US" w:bidi="fa-IR"/>
+        </w:rPr>
+        <w:t xml:space="preserve">Craft and related trades workers are the fourth largest group with </w:t>
+      </w:r>
+      <w:r>
+        <w:rPr>
+          <w:rFonts w:ascii="Georgia" w:hAnsi="Georgia"/>
+          <w:sz w:val="24"/>
+          <w:szCs w:val="24"/>
+          <w:lang w:val="en-US" w:bidi="fa-IR"/>
+        </w:rPr>
+        <w:lastRenderedPageBreak/>
+        <w:t>8.65</w:t>
+      </w:r>
+      <w:r>
+        <w:rPr>
+          <w:rFonts w:ascii="Georgia" w:hAnsi="Georgia"/>
+          <w:sz w:val="24"/>
+          <w:szCs w:val="24"/>
+          <w:lang w:val="en-US" w:bidi="fa-IR"/>
+        </w:rPr>
+        <w:t xml:space="preserve">%, followed by the Plant, machine operators, and assemblers with 6.65%. </w:t>
+      </w:r>
+      <w:r>
+        <w:rPr>
+          <w:rFonts w:ascii="Georgia" w:hAnsi="Georgia"/>
+          <w:sz w:val="24"/>
+          <w:szCs w:val="24"/>
+          <w:lang w:val="en-US" w:bidi="fa-IR"/>
+        </w:rPr>
+        <w:t xml:space="preserve">The last 10% of the sample population are employed in Clerical support, Elementary occupations, Management, Agricultural, forestry, and fishery occupations, and Army with respectively 5.93%, 4.92%, 2.90%, 0.72%, and 0.39% of the total </w:t>
+      </w:r>
+      <w:r>
+        <w:rPr>
+          <w:rFonts w:ascii="Georgia" w:hAnsi="Georgia"/>
+          <w:sz w:val="24"/>
+          <w:szCs w:val="24"/>
+          <w:lang w:val="en-US" w:bidi="fa-IR"/>
+        </w:rPr>
+        <w:t xml:space="preserve">sample </w:t>
+      </w:r>
+      <w:r>
+        <w:rPr>
+          <w:rFonts w:ascii="Georgia" w:hAnsi="Georgia"/>
+          <w:sz w:val="24"/>
+          <w:szCs w:val="24"/>
+          <w:lang w:val="en-US" w:bidi="fa-IR"/>
+        </w:rPr>
+        <w:t>population.</w:t>
+      </w:r>
+    </w:p>
+    <w:p>
+      <w:pPr>
+        <w:spacing w:line="360" w:lineRule="auto"/>
+        <w:jc w:val="both"/>
+        <w:rPr>
+          <w:rFonts w:ascii="Georgia" w:hAnsi="Georgia"/>
+          <w:sz w:val="24"/>
+          <w:szCs w:val="24"/>
+          <w:lang w:val="en-US" w:bidi="fa-IR"/>
+        </w:rPr>
+      </w:pPr>
+      <w:r>
+        <w:rPr>
+          <w:rFonts w:ascii="Georgia" w:hAnsi="Georgia"/>
+          <w:sz w:val="24"/>
+          <w:szCs w:val="24"/>
+          <w:lang w:val="en-US" w:bidi="fa-IR"/>
+        </w:rPr>
         <w:t xml:space="preserve">In conclusion, we face a sample of employees in which middle-aged and professionals </w:t>
       </w:r>
       <w:r>
@@ -18408,25 +19111,184 @@
           <w:szCs w:val="24"/>
           <w:lang w:val="en-US" w:bidi="fa-IR"/>
         </w:rPr>
-        <w:t xml:space="preserve">. This </w:t>
-      </w:r>
-      <w:r>
-        <w:rPr>
-          <w:rFonts w:ascii="Georgia" w:hAnsi="Georgia"/>
-          <w:sz w:val="24"/>
-          <w:szCs w:val="24"/>
-          <w:lang w:val="en-US" w:bidi="fa-IR"/>
-        </w:rPr>
-        <w:t xml:space="preserve">specific </w:t>
-      </w:r>
-      <w:r>
-        <w:rPr>
-          <w:rFonts w:ascii="Georgia" w:hAnsi="Georgia"/>
-          <w:sz w:val="24"/>
-          <w:szCs w:val="24"/>
-          <w:lang w:val="en-US" w:bidi="fa-IR"/>
-        </w:rPr>
-        <w:t xml:space="preserve">distribution has significant implications for the average work complexity obtained from this sample.    </w:t>
+        <w:t>. This distribution</w:t>
+      </w:r>
+      <w:r>
+        <w:rPr>
+          <w:rFonts w:ascii="Georgia" w:hAnsi="Georgia"/>
+          <w:sz w:val="24"/>
+          <w:szCs w:val="24"/>
+          <w:lang w:val="en-US" w:bidi="fa-IR"/>
+        </w:rPr>
+        <w:t xml:space="preserve">, depicted in Figure </w:t>
+      </w:r>
+      <w:r>
+        <w:rPr>
+          <w:rFonts w:ascii="Georgia" w:hAnsi="Georgia"/>
+          <w:sz w:val="24"/>
+          <w:szCs w:val="24"/>
+          <w:lang w:val="en-US" w:bidi="fa-IR"/>
+        </w:rPr>
+        <w:t>3</w:t>
+      </w:r>
+      <w:r>
+        <w:rPr>
+          <w:rFonts w:ascii="Georgia" w:hAnsi="Georgia"/>
+          <w:sz w:val="24"/>
+          <w:szCs w:val="24"/>
+          <w:lang w:val="en-US" w:bidi="fa-IR"/>
+        </w:rPr>
+        <w:t>,</w:t>
+      </w:r>
+      <w:r>
+        <w:rPr>
+          <w:rFonts w:ascii="Georgia" w:hAnsi="Georgia"/>
+          <w:sz w:val="24"/>
+          <w:szCs w:val="24"/>
+          <w:lang w:val="en-US" w:bidi="fa-IR"/>
+        </w:rPr>
+        <w:t xml:space="preserve"> has significant implications for the average work complexity obtained from this sample</w:t>
+      </w:r>
+      <w:r>
+        <w:rPr>
+          <w:rFonts w:ascii="Georgia" w:hAnsi="Georgia"/>
+          <w:sz w:val="24"/>
+          <w:szCs w:val="24"/>
+          <w:lang w:val="en-US" w:bidi="fa-IR"/>
+        </w:rPr>
+        <w:t xml:space="preserve"> which will be discussed in the following section. </w:t>
+      </w:r>
+    </w:p>
+    <w:p>
+      <w:pPr>
+        <w:spacing w:line="360" w:lineRule="auto"/>
+        <w:jc w:val="both"/>
+        <w:rPr>
+          <w:rFonts w:ascii="Georgia" w:hAnsi="Georgia"/>
+          <w:sz w:val="24"/>
+          <w:szCs w:val="24"/>
+          <w:lang w:val="en-US" w:bidi="fa-IR"/>
+        </w:rPr>
+      </w:pPr>
+      <w:r>
+        <w:rPr>
+          <w:rFonts w:ascii="Georgia" w:hAnsi="Georgia"/>
+          <w:sz w:val="24"/>
+          <w:szCs w:val="24"/>
+          <w:lang w:val="en-US" w:bidi="fa-IR"/>
+        </w:rPr>
+        <w:t xml:space="preserve">Figure </w:t>
+      </w:r>
+      <w:r>
+        <w:rPr>
+          <w:rFonts w:ascii="Georgia" w:hAnsi="Georgia"/>
+          <w:sz w:val="24"/>
+          <w:szCs w:val="24"/>
+          <w:lang w:val="en-US" w:bidi="fa-IR"/>
+        </w:rPr>
+        <w:t>3</w:t>
+      </w:r>
+      <w:r>
+        <w:rPr>
+          <w:rFonts w:ascii="Georgia" w:hAnsi="Georgia"/>
+          <w:sz w:val="24"/>
+          <w:szCs w:val="24"/>
+          <w:lang w:val="en-US" w:bidi="fa-IR"/>
+        </w:rPr>
+        <w:t xml:space="preserve"> </w:t>
+      </w:r>
+    </w:p>
+    <w:p>
+      <w:pPr>
+        <w:spacing w:line="360" w:lineRule="auto"/>
+        <w:jc w:val="both"/>
+        <w:rPr>
+          <w:rFonts w:ascii="Georgia" w:hAnsi="Georgia"/>
+          <w:sz w:val="24"/>
+          <w:szCs w:val="24"/>
+          <w:lang w:val="en-US" w:bidi="fa-IR"/>
+        </w:rPr>
+      </w:pPr>
+      <w:r>
+        <w:rPr>
+          <w:rFonts w:ascii="Georgia" w:hAnsi="Georgia"/>
+          <w:sz w:val="24"/>
+          <w:szCs w:val="24"/>
+          <w:lang w:val="en-US" w:bidi="fa-IR"/>
+        </w:rPr>
+        <w:t>(</w:t>
+      </w:r>
+      <w:r>
+        <w:rPr>
+          <w:rFonts w:ascii="Georgia" w:hAnsi="Georgia"/>
+          <w:sz w:val="24"/>
+          <w:szCs w:val="24"/>
+          <w:lang w:val="en-US" w:bidi="fa-IR"/>
+        </w:rPr>
+        <w:t>Bar plot</w:t>
+      </w:r>
+      <w:r>
+        <w:rPr>
+          <w:rFonts w:ascii="Georgia" w:hAnsi="Georgia"/>
+          <w:sz w:val="24"/>
+          <w:szCs w:val="24"/>
+          <w:lang w:val="en-US" w:bidi="fa-IR"/>
+        </w:rPr>
+        <w:t>:</w:t>
+      </w:r>
+      <w:r>
+        <w:rPr>
+          <w:rFonts w:ascii="Georgia" w:hAnsi="Georgia"/>
+          <w:sz w:val="24"/>
+          <w:szCs w:val="24"/>
+          <w:lang w:val="en-US" w:bidi="fa-IR"/>
+        </w:rPr>
+        <w:t xml:space="preserve"> each bar shows an occupation, each bar is divided into 5 age groups, </w:t>
+      </w:r>
+      <w:r>
+        <w:rPr>
+          <w:rFonts w:ascii="Georgia" w:hAnsi="Georgia"/>
+          <w:sz w:val="24"/>
+          <w:szCs w:val="24"/>
+          <w:lang w:val="en-US" w:bidi="fa-IR"/>
+        </w:rPr>
+        <w:t xml:space="preserve">and </w:t>
+      </w:r>
+      <w:r>
+        <w:rPr>
+          <w:rFonts w:ascii="Georgia" w:hAnsi="Georgia"/>
+          <w:sz w:val="24"/>
+          <w:szCs w:val="24"/>
+          <w:lang w:val="en-US" w:bidi="fa-IR"/>
+        </w:rPr>
+        <w:t xml:space="preserve">the plot is </w:t>
+      </w:r>
+      <w:r>
+        <w:rPr>
+          <w:rFonts w:ascii="Georgia" w:hAnsi="Georgia"/>
+          <w:sz w:val="24"/>
+          <w:szCs w:val="24"/>
+          <w:lang w:val="en-US" w:bidi="fa-IR"/>
+        </w:rPr>
+        <w:t>grouped</w:t>
+      </w:r>
+      <w:r>
+        <w:rPr>
+          <w:rFonts w:ascii="Georgia" w:hAnsi="Georgia"/>
+          <w:sz w:val="24"/>
+          <w:szCs w:val="24"/>
+          <w:lang w:val="en-US" w:bidi="fa-IR"/>
+        </w:rPr>
+        <w:t xml:space="preserve"> by gender</w:t>
+      </w:r>
+      <w:r>
+        <w:rPr>
+          <w:rFonts w:ascii="Georgia" w:hAnsi="Georgia"/>
+          <w:sz w:val="24"/>
+          <w:szCs w:val="24"/>
+          <w:lang w:val="en-US" w:bidi="fa-IR"/>
+        </w:rPr>
+        <w:t>)</w:t>
       </w:r>
     </w:p>
     <w:p>
@@ -18549,7 +19411,6 @@
           <w:szCs w:val="24"/>
           <w:lang w:val="en-US" w:bidi="fa-IR"/>
         </w:rPr>
-        <w:lastRenderedPageBreak/>
         <w:t>Results</w:t>
       </w:r>
     </w:p>
@@ -19095,7 +19956,6 @@
           <w:szCs w:val="24"/>
           <w:lang w:val="en-US" w:bidi="fa-IR"/>
         </w:rPr>
-        <w:lastRenderedPageBreak/>
         <w:t>Output: individual-level workforce analysis + changes over years + changes across groups</w:t>
       </w:r>
     </w:p>
@@ -19180,6 +20040,7 @@
           <w:szCs w:val="24"/>
           <w:lang w:val="en-US" w:bidi="fa-IR"/>
         </w:rPr>
+        <w:lastRenderedPageBreak/>
         <w:t>Sociotechnical view: leave room for empowering workers and redesigning the technological objects/</w:t>
       </w:r>
     </w:p>
@@ -19556,7 +20417,6 @@
           <w:szCs w:val="24"/>
           <w:lang w:val="en-US" w:bidi="fa-IR"/>
         </w:rPr>
-        <w:lastRenderedPageBreak/>
         <w:t>This time may be a little different” – exploring the Finnish view on the future of work, Pulkka 2018</w:t>
       </w:r>
     </w:p>

</xml_diff>

<commit_message>
add dimensional analysis to result section
</commit_message>
<xml_diff>
--- a/thesis.docx
+++ b/thesis.docx
@@ -18276,7 +18276,16 @@
           <w:szCs w:val="24"/>
           <w:lang w:val="en-US" w:bidi="fa-IR"/>
         </w:rPr>
-        <w:t>, to monitor the work conditions of wage earners from their viewpoints</w:t>
+        <w:t xml:space="preserve">, to monitor the work conditions of wage </w:t>
+      </w:r>
+      <w:r>
+        <w:rPr>
+          <w:rFonts w:ascii="Georgia" w:hAnsi="Georgia"/>
+          <w:sz w:val="24"/>
+          <w:szCs w:val="24"/>
+          <w:lang w:val="en-US" w:bidi="fa-IR"/>
+        </w:rPr>
+        <w:t>earners</w:t>
       </w:r>
       <w:r>
         <w:rPr>
@@ -18685,7 +18694,25 @@
           <w:szCs w:val="24"/>
           <w:lang w:val="en-US" w:bidi="fa-IR"/>
         </w:rPr>
-        <w:t xml:space="preserve"> was </w:t>
+        <w:t xml:space="preserve"> </w:t>
+      </w:r>
+      <w:r>
+        <w:rPr>
+          <w:rFonts w:ascii="Georgia" w:hAnsi="Georgia"/>
+          <w:sz w:val="24"/>
+          <w:szCs w:val="24"/>
+          <w:lang w:val="en-US" w:bidi="fa-IR"/>
+        </w:rPr>
+        <w:t>is</w:t>
+      </w:r>
+      <w:r>
+        <w:rPr>
+          <w:rFonts w:ascii="Georgia" w:hAnsi="Georgia"/>
+          <w:sz w:val="24"/>
+          <w:szCs w:val="24"/>
+          <w:lang w:val="en-US" w:bidi="fa-IR"/>
+        </w:rPr>
+        <w:t xml:space="preserve"> </w:t>
       </w:r>
       <w:r>
         <w:rPr>
@@ -18892,7 +18919,7 @@
           <w:szCs w:val="24"/>
           <w:lang w:val="en-US" w:bidi="fa-IR"/>
         </w:rPr>
-        <w:t>adapted</w:t>
+        <w:t>done</w:t>
       </w:r>
       <w:r>
         <w:rPr>
@@ -19018,25 +19045,34 @@
           <w:szCs w:val="24"/>
           <w:lang w:val="en-US" w:bidi="fa-IR"/>
         </w:rPr>
-        <w:t>intend</w:t>
-      </w:r>
-      <w:r>
-        <w:rPr>
-          <w:rFonts w:ascii="Georgia" w:hAnsi="Georgia"/>
-          <w:sz w:val="24"/>
-          <w:szCs w:val="24"/>
-          <w:lang w:val="en-US" w:bidi="fa-IR"/>
-        </w:rPr>
-        <w:t xml:space="preserve"> to </w:t>
-      </w:r>
-      <w:r>
-        <w:rPr>
-          <w:rFonts w:ascii="Georgia" w:hAnsi="Georgia"/>
-          <w:sz w:val="24"/>
-          <w:szCs w:val="24"/>
-          <w:lang w:val="en-US" w:bidi="fa-IR"/>
-        </w:rPr>
-        <w:t xml:space="preserve">analyze </w:t>
+        <w:t>are interested in</w:t>
+      </w:r>
+      <w:r>
+        <w:rPr>
+          <w:rFonts w:ascii="Georgia" w:hAnsi="Georgia"/>
+          <w:sz w:val="24"/>
+          <w:szCs w:val="24"/>
+          <w:lang w:val="en-US" w:bidi="fa-IR"/>
+        </w:rPr>
+        <w:t xml:space="preserve"> </w:t>
+      </w:r>
+      <w:r>
+        <w:rPr>
+          <w:rFonts w:ascii="Georgia" w:hAnsi="Georgia"/>
+          <w:sz w:val="24"/>
+          <w:szCs w:val="24"/>
+          <w:lang w:val="en-US" w:bidi="fa-IR"/>
+        </w:rPr>
+        <w:t>analyzing</w:t>
+      </w:r>
+      <w:r>
+        <w:rPr>
+          <w:rFonts w:ascii="Georgia" w:hAnsi="Georgia"/>
+          <w:sz w:val="24"/>
+          <w:szCs w:val="24"/>
+          <w:lang w:val="en-US" w:bidi="fa-IR"/>
+        </w:rPr>
+        <w:t xml:space="preserve"> </w:t>
       </w:r>
       <w:r>
         <w:rPr>
@@ -19531,7 +19567,25 @@
           <w:szCs w:val="24"/>
           <w:lang w:val="en-US" w:bidi="fa-IR"/>
         </w:rPr>
-        <w:t xml:space="preserve"> to work complexity </w:t>
+        <w:t xml:space="preserve"> to </w:t>
+      </w:r>
+      <w:r>
+        <w:rPr>
+          <w:rFonts w:ascii="Georgia" w:hAnsi="Georgia"/>
+          <w:sz w:val="24"/>
+          <w:szCs w:val="24"/>
+          <w:lang w:val="en-US" w:bidi="fa-IR"/>
+        </w:rPr>
+        <w:t xml:space="preserve">the </w:t>
+      </w:r>
+      <w:r>
+        <w:rPr>
+          <w:rFonts w:ascii="Georgia" w:hAnsi="Georgia"/>
+          <w:sz w:val="24"/>
+          <w:szCs w:val="24"/>
+          <w:lang w:val="en-US" w:bidi="fa-IR"/>
+        </w:rPr>
+        <w:t xml:space="preserve">work complexity </w:t>
       </w:r>
       <w:r>
         <w:rPr>
@@ -19549,25 +19603,7 @@
           <w:szCs w:val="24"/>
           <w:lang w:val="en-US" w:bidi="fa-IR"/>
         </w:rPr>
-        <w:t xml:space="preserve"> were extracted, renamed </w:t>
-      </w:r>
-      <w:r>
-        <w:rPr>
-          <w:rFonts w:ascii="Georgia" w:hAnsi="Georgia"/>
-          <w:sz w:val="24"/>
-          <w:szCs w:val="24"/>
-          <w:lang w:val="en-US" w:bidi="fa-IR"/>
-        </w:rPr>
-        <w:t>consistently</w:t>
-      </w:r>
-      <w:r>
-        <w:rPr>
-          <w:rFonts w:ascii="Georgia" w:hAnsi="Georgia"/>
-          <w:sz w:val="24"/>
-          <w:szCs w:val="24"/>
-          <w:lang w:val="en-US" w:bidi="fa-IR"/>
-        </w:rPr>
-        <w:t xml:space="preserve">, scaled to 0-1, </w:t>
+        <w:t xml:space="preserve"> were extracted, renamed, scaled to 0-1, </w:t>
       </w:r>
       <w:r>
         <w:rPr>
@@ -19585,25 +19621,16 @@
           <w:szCs w:val="24"/>
           <w:lang w:val="en-US" w:bidi="fa-IR"/>
         </w:rPr>
-        <w:t xml:space="preserve">coded </w:t>
-      </w:r>
-      <w:r>
-        <w:rPr>
-          <w:rFonts w:ascii="Georgia" w:hAnsi="Georgia"/>
-          <w:sz w:val="24"/>
-          <w:szCs w:val="24"/>
-          <w:lang w:val="en-US" w:bidi="fa-IR"/>
-        </w:rPr>
-        <w:t>reversely</w:t>
-      </w:r>
-      <w:r>
-        <w:rPr>
-          <w:rFonts w:ascii="Georgia" w:hAnsi="Georgia"/>
-          <w:sz w:val="24"/>
-          <w:szCs w:val="24"/>
-          <w:lang w:val="en-US" w:bidi="fa-IR"/>
-        </w:rPr>
-        <w:t xml:space="preserve"> in some cases</w:t>
+        <w:t xml:space="preserve">recoded </w:t>
+      </w:r>
+      <w:r>
+        <w:rPr>
+          <w:rFonts w:ascii="Georgia" w:hAnsi="Georgia"/>
+          <w:sz w:val="24"/>
+          <w:szCs w:val="24"/>
+          <w:lang w:val="en-US" w:bidi="fa-IR"/>
+        </w:rPr>
+        <w:t>in some cases</w:t>
       </w:r>
       <w:r>
         <w:rPr>
@@ -22786,7 +22813,34 @@
           <w:szCs w:val="24"/>
           <w:lang w:val="en-FI" w:bidi="fa-IR"/>
         </w:rPr>
-        <w:t>Using the WCI tool and FWLB data, I address the second research question by calculating work complexity at the individual worker level and analyzing its changes over the years. To ensure the results reflect the Finnish population, I used weighted data. The average work complexity for each year is depicted in Figure 4.</w:t>
+        <w:t>Using the WCI tool and FWLB data, I address the second research question by calculating work complexity</w:t>
+      </w:r>
+      <w:r>
+        <w:rPr>
+          <w:rFonts w:ascii="Georgia" w:hAnsi="Georgia"/>
+          <w:sz w:val="24"/>
+          <w:szCs w:val="24"/>
+          <w:lang w:val="en-FI" w:bidi="fa-IR"/>
+        </w:rPr>
+        <w:t xml:space="preserve"> </w:t>
+      </w:r>
+      <w:r>
+        <w:rPr>
+          <w:rFonts w:ascii="Georgia" w:hAnsi="Georgia"/>
+          <w:sz w:val="24"/>
+          <w:szCs w:val="24"/>
+          <w:lang w:val="en-FI" w:bidi="fa-IR"/>
+        </w:rPr>
+        <w:t>(mean of three equally weighted dimensions)</w:t>
+      </w:r>
+      <w:r>
+        <w:rPr>
+          <w:rFonts w:ascii="Georgia" w:hAnsi="Georgia"/>
+          <w:sz w:val="24"/>
+          <w:szCs w:val="24"/>
+          <w:lang w:val="en-FI" w:bidi="fa-IR"/>
+        </w:rPr>
+        <w:t xml:space="preserve"> at the individual worker level and analyzing its changes over the years. To ensure the results reflect the Finnish population, I used weighted data. The average work complexity for each year is depicted in Figure 4.</w:t>
       </w:r>
     </w:p>
     <w:p>
@@ -22833,10 +22887,10 @@
           <w:noProof/>
         </w:rPr>
         <w:drawing>
-          <wp:inline distT="0" distB="0" distL="0" distR="0" wp14:anchorId="171B541D" wp14:editId="5F1526A8">
-            <wp:extent cx="5731510" cy="3137535"/>
-            <wp:effectExtent l="0" t="0" r="2540" b="5715"/>
-            <wp:docPr id="1490652131" name="Picture 1" descr="A graph with a line and numbers&#10;&#10;Description automatically generated"/>
+          <wp:inline distT="0" distB="0" distL="0" distR="0" wp14:anchorId="09F29D48" wp14:editId="67556788">
+            <wp:extent cx="5731510" cy="3136265"/>
+            <wp:effectExtent l="0" t="0" r="2540" b="6985"/>
+            <wp:docPr id="1107061239" name="Picture 3" descr="A graph with a line and numbers&#10;&#10;Description automatically generated"/>
             <wp:cNvGraphicFramePr>
               <a:graphicFrameLocks xmlns:a="http://schemas.openxmlformats.org/drawingml/2006/main" noChangeAspect="1"/>
             </wp:cNvGraphicFramePr>
@@ -22844,7 +22898,7 @@
               <a:graphicData uri="http://schemas.openxmlformats.org/drawingml/2006/picture">
                 <pic:pic xmlns:pic="http://schemas.openxmlformats.org/drawingml/2006/picture">
                   <pic:nvPicPr>
-                    <pic:cNvPr id="1490652131" name="Picture 1" descr="A graph with a line and numbers&#10;&#10;Description automatically generated"/>
+                    <pic:cNvPr id="1107061239" name="Picture 3" descr="A graph with a line and numbers&#10;&#10;Description automatically generated"/>
                     <pic:cNvPicPr>
                       <a:picLocks noChangeAspect="1" noChangeArrowheads="1"/>
                     </pic:cNvPicPr>
@@ -22865,7 +22919,7 @@
                   <pic:spPr bwMode="auto">
                     <a:xfrm>
                       <a:off x="0" y="0"/>
-                      <a:ext cx="5731510" cy="3137535"/>
+                      <a:ext cx="5731510" cy="3136265"/>
                     </a:xfrm>
                     <a:prstGeom prst="rect">
                       <a:avLst/>
@@ -22889,7 +22943,7 @@
           <w:rFonts w:ascii="Georgia" w:hAnsi="Georgia"/>
           <w:sz w:val="24"/>
           <w:szCs w:val="24"/>
-          <w:lang w:val="en-US" w:bidi="fa-IR"/>
+          <w:lang w:bidi="fa-IR"/>
         </w:rPr>
       </w:pPr>
       <w:r>
@@ -22909,7 +22963,7 @@
           <w:lang w:bidi="fa-IR"/>
         </w:rPr>
         <w:lastRenderedPageBreak/>
-        <w:t>complexity at the end of the timeline remains higher than all years from 2018 to 2020, except for year</w:t>
+        <w:t xml:space="preserve">complexity at the end of the timeline remains higher than </w:t>
       </w:r>
       <w:r>
         <w:rPr>
@@ -22918,16 +22972,16 @@
           <w:szCs w:val="24"/>
           <w:lang w:bidi="fa-IR"/>
         </w:rPr>
-        <w:t xml:space="preserve"> 2021</w:t>
-      </w:r>
-      <w:r>
-        <w:rPr>
-          <w:rFonts w:ascii="Georgia" w:hAnsi="Georgia"/>
-          <w:sz w:val="24"/>
-          <w:szCs w:val="24"/>
-          <w:lang w:val="en-US" w:bidi="fa-IR"/>
-        </w:rPr>
-        <w:t xml:space="preserve">. </w:t>
+        <w:t>in all previous years, except for 2021</w:t>
+      </w:r>
+      <w:r>
+        <w:rPr>
+          <w:rFonts w:ascii="Georgia" w:hAnsi="Georgia"/>
+          <w:sz w:val="24"/>
+          <w:szCs w:val="24"/>
+          <w:lang w:bidi="fa-IR"/>
+        </w:rPr>
+        <w:t>.</w:t>
       </w:r>
     </w:p>
     <w:p>
@@ -22947,7 +23001,7 @@
           <w:szCs w:val="24"/>
           <w:lang w:bidi="fa-IR"/>
         </w:rPr>
-        <w:t>The most substantial increase appears to have occurred between 2019 and 2020, continuing into 2021. This sudden surge may be linked to the profound impact of the COVID-19 pandemic on the world of work. The pandemic reshaped how workers performed their job tasks</w:t>
+        <w:t>The most substantial increase occurred between 2019 and 2020, continuing into 2021. This sudden surge may be linked to the profound impact of the COVID-19 pandemic on the world of work. The pandemic reshaped how workers performed their job tasks</w:t>
       </w:r>
       <w:r>
         <w:rPr>
@@ -22983,7 +23037,232 @@
           <w:szCs w:val="24"/>
           <w:lang w:bidi="fa-IR"/>
         </w:rPr>
-        <w:t xml:space="preserve"> remote work and the use of digital collaboration tools within organizations. Furthermore, lockdowns provided people with time to self-educate and upgrade their knowledge and skills through online materials, courses, and webinars. Moreover, in the absence of stable circumstances, workers faced more transformations and unpredictability at work, allowing them to exercise greater discretion over their jobs. These changes can explain the significant growth in work complexity during the pandemic. However, to validate this, I will examine changes in each work complexity dimension separately in the following section</w:t>
+        <w:t xml:space="preserve"> </w:t>
+      </w:r>
+      <w:r>
+        <w:rPr>
+          <w:rFonts w:ascii="Georgia" w:hAnsi="Georgia"/>
+          <w:sz w:val="24"/>
+          <w:szCs w:val="24"/>
+          <w:lang w:bidi="fa-IR"/>
+        </w:rPr>
+        <w:t xml:space="preserve">a shift to </w:t>
+      </w:r>
+      <w:r>
+        <w:rPr>
+          <w:rFonts w:ascii="Georgia" w:hAnsi="Georgia"/>
+          <w:sz w:val="24"/>
+          <w:szCs w:val="24"/>
+          <w:lang w:bidi="fa-IR"/>
+        </w:rPr>
+        <w:t>remote work</w:t>
+      </w:r>
+      <w:r>
+        <w:rPr>
+          <w:rFonts w:ascii="Georgia" w:hAnsi="Georgia"/>
+          <w:sz w:val="24"/>
+          <w:szCs w:val="24"/>
+          <w:lang w:bidi="fa-IR"/>
+        </w:rPr>
+        <w:t xml:space="preserve">, </w:t>
+      </w:r>
+      <w:r>
+        <w:rPr>
+          <w:rFonts w:ascii="Georgia" w:hAnsi="Georgia"/>
+          <w:sz w:val="24"/>
+          <w:szCs w:val="24"/>
+          <w:lang w:bidi="fa-IR"/>
+        </w:rPr>
+        <w:t xml:space="preserve">leading organizations to adopt digital collaboration tools and enhance Collaborative Work </w:t>
+      </w:r>
+      <w:r>
+        <w:rPr>
+          <w:rFonts w:ascii="Georgia" w:hAnsi="Georgia"/>
+          <w:sz w:val="24"/>
+          <w:szCs w:val="24"/>
+          <w:lang w:bidi="fa-IR"/>
+        </w:rPr>
+        <w:t>(dimension 3)</w:t>
+      </w:r>
+      <w:r>
+        <w:rPr>
+          <w:rFonts w:ascii="Georgia" w:hAnsi="Georgia"/>
+          <w:sz w:val="24"/>
+          <w:szCs w:val="24"/>
+          <w:lang w:bidi="fa-IR"/>
+        </w:rPr>
+        <w:t xml:space="preserve">. Furthermore, lockdowns </w:t>
+      </w:r>
+      <w:r>
+        <w:rPr>
+          <w:rFonts w:ascii="Georgia" w:hAnsi="Georgia"/>
+          <w:sz w:val="24"/>
+          <w:szCs w:val="24"/>
+          <w:lang w:bidi="fa-IR"/>
+        </w:rPr>
+        <w:t>provided</w:t>
+      </w:r>
+      <w:r>
+        <w:rPr>
+          <w:rFonts w:ascii="Georgia" w:hAnsi="Georgia"/>
+          <w:sz w:val="24"/>
+          <w:szCs w:val="24"/>
+          <w:lang w:bidi="fa-IR"/>
+        </w:rPr>
+        <w:t xml:space="preserve"> </w:t>
+      </w:r>
+      <w:r>
+        <w:rPr>
+          <w:rFonts w:ascii="Georgia" w:hAnsi="Georgia"/>
+          <w:sz w:val="24"/>
+          <w:szCs w:val="24"/>
+          <w:lang w:bidi="fa-IR"/>
+        </w:rPr>
+        <w:t>individuals with</w:t>
+      </w:r>
+      <w:r>
+        <w:rPr>
+          <w:rFonts w:ascii="Georgia" w:hAnsi="Georgia"/>
+          <w:sz w:val="24"/>
+          <w:szCs w:val="24"/>
+          <w:lang w:bidi="fa-IR"/>
+        </w:rPr>
+        <w:t xml:space="preserve"> </w:t>
+      </w:r>
+      <w:r>
+        <w:rPr>
+          <w:rFonts w:ascii="Georgia" w:hAnsi="Georgia"/>
+          <w:sz w:val="24"/>
+          <w:szCs w:val="24"/>
+          <w:lang w:bidi="fa-IR"/>
+        </w:rPr>
+        <w:t>more</w:t>
+      </w:r>
+      <w:r>
+        <w:rPr>
+          <w:rFonts w:ascii="Georgia" w:hAnsi="Georgia"/>
+          <w:sz w:val="24"/>
+          <w:szCs w:val="24"/>
+          <w:lang w:bidi="fa-IR"/>
+        </w:rPr>
+        <w:t xml:space="preserve"> time to self-educate and upgrade their knowledge and skills through online materials, courses, and webinars</w:t>
+      </w:r>
+      <w:r>
+        <w:rPr>
+          <w:rFonts w:ascii="Georgia" w:hAnsi="Georgia"/>
+          <w:sz w:val="24"/>
+          <w:szCs w:val="24"/>
+          <w:lang w:bidi="fa-IR"/>
+        </w:rPr>
+        <w:t xml:space="preserve"> which contributed to</w:t>
+      </w:r>
+      <w:r>
+        <w:rPr>
+          <w:rFonts w:ascii="Georgia" w:hAnsi="Georgia"/>
+          <w:sz w:val="24"/>
+          <w:szCs w:val="24"/>
+          <w:lang w:bidi="fa-IR"/>
+        </w:rPr>
+        <w:t xml:space="preserve"> Skill-building (dimension2)</w:t>
+      </w:r>
+      <w:r>
+        <w:rPr>
+          <w:rFonts w:ascii="Georgia" w:hAnsi="Georgia"/>
+          <w:sz w:val="24"/>
+          <w:szCs w:val="24"/>
+          <w:lang w:bidi="fa-IR"/>
+        </w:rPr>
+        <w:t xml:space="preserve">. Moreover, in the absence of stable circumstances, workers </w:t>
+      </w:r>
+      <w:r>
+        <w:rPr>
+          <w:rFonts w:ascii="Georgia" w:hAnsi="Georgia"/>
+          <w:sz w:val="24"/>
+          <w:szCs w:val="24"/>
+          <w:lang w:bidi="fa-IR"/>
+        </w:rPr>
+        <w:t>encountered</w:t>
+      </w:r>
+      <w:r>
+        <w:rPr>
+          <w:rFonts w:ascii="Georgia" w:hAnsi="Georgia"/>
+          <w:sz w:val="24"/>
+          <w:szCs w:val="24"/>
+          <w:lang w:bidi="fa-IR"/>
+        </w:rPr>
+        <w:t xml:space="preserve"> more transformations and unpredictability at work, </w:t>
+      </w:r>
+      <w:r>
+        <w:rPr>
+          <w:rFonts w:ascii="Georgia" w:hAnsi="Georgia"/>
+          <w:sz w:val="24"/>
+          <w:szCs w:val="24"/>
+          <w:lang w:bidi="fa-IR"/>
+        </w:rPr>
+        <w:t>which enabled</w:t>
+      </w:r>
+      <w:r>
+        <w:rPr>
+          <w:rFonts w:ascii="Georgia" w:hAnsi="Georgia"/>
+          <w:sz w:val="24"/>
+          <w:szCs w:val="24"/>
+          <w:lang w:bidi="fa-IR"/>
+        </w:rPr>
+        <w:t xml:space="preserve"> them to exercise greater discretion </w:t>
+      </w:r>
+      <w:r>
+        <w:rPr>
+          <w:rFonts w:ascii="Georgia" w:hAnsi="Georgia"/>
+          <w:sz w:val="24"/>
+          <w:szCs w:val="24"/>
+          <w:lang w:bidi="fa-IR"/>
+        </w:rPr>
+        <w:t xml:space="preserve">and autonomy </w:t>
+      </w:r>
+      <w:r>
+        <w:rPr>
+          <w:rFonts w:ascii="Georgia" w:hAnsi="Georgia"/>
+          <w:sz w:val="24"/>
+          <w:szCs w:val="24"/>
+          <w:lang w:bidi="fa-IR"/>
+        </w:rPr>
+        <w:t>over their jobs</w:t>
+      </w:r>
+      <w:r>
+        <w:rPr>
+          <w:rFonts w:ascii="Georgia" w:hAnsi="Georgia"/>
+          <w:sz w:val="24"/>
+          <w:szCs w:val="24"/>
+          <w:lang w:bidi="fa-IR"/>
+        </w:rPr>
+        <w:t xml:space="preserve"> (dimension1). </w:t>
+      </w:r>
+      <w:r>
+        <w:rPr>
+          <w:rFonts w:ascii="Georgia" w:hAnsi="Georgia"/>
+          <w:sz w:val="24"/>
+          <w:szCs w:val="24"/>
+          <w:lang w:bidi="fa-IR"/>
+        </w:rPr>
+        <w:t xml:space="preserve">These changes can explain the significant growth in work complexity during the pandemic. However, to validate this, I will examine changes </w:t>
+      </w:r>
+      <w:r>
+        <w:rPr>
+          <w:rFonts w:ascii="Georgia" w:hAnsi="Georgia"/>
+          <w:sz w:val="24"/>
+          <w:szCs w:val="24"/>
+          <w:lang w:bidi="fa-IR"/>
+        </w:rPr>
+        <w:t>within</w:t>
+      </w:r>
+      <w:r>
+        <w:rPr>
+          <w:rFonts w:ascii="Georgia" w:hAnsi="Georgia"/>
+          <w:sz w:val="24"/>
+          <w:szCs w:val="24"/>
+          <w:lang w:bidi="fa-IR"/>
+        </w:rPr>
+        <w:t xml:space="preserve"> each work complexity dimension separately in the following section</w:t>
       </w:r>
       <w:r>
         <w:rPr>
@@ -23093,7 +23372,25 @@
           <w:szCs w:val="24"/>
           <w:lang w:bidi="fa-IR"/>
         </w:rPr>
-        <w:t xml:space="preserve"> approach to work, the trajectory of work complexity has since slowed down. These findings align with the upgrading</w:t>
+        <w:t xml:space="preserve"> approach to work, the </w:t>
+      </w:r>
+      <w:r>
+        <w:rPr>
+          <w:rFonts w:ascii="Georgia" w:hAnsi="Georgia"/>
+          <w:sz w:val="24"/>
+          <w:szCs w:val="24"/>
+          <w:lang w:bidi="fa-IR"/>
+        </w:rPr>
+        <w:t>growth</w:t>
+      </w:r>
+      <w:r>
+        <w:rPr>
+          <w:rFonts w:ascii="Georgia" w:hAnsi="Georgia"/>
+          <w:sz w:val="24"/>
+          <w:szCs w:val="24"/>
+          <w:lang w:bidi="fa-IR"/>
+        </w:rPr>
+        <w:t xml:space="preserve"> of work complexity has since slowed down. These findings align with the upgrading</w:t>
       </w:r>
       <w:r>
         <w:rPr>
@@ -23186,6 +23483,1287 @@
           <w:lang w:val="en-US" w:bidi="fa-IR"/>
         </w:rPr>
       </w:pPr>
+      <w:r>
+        <w:rPr>
+          <w:rFonts w:ascii="Georgia" w:hAnsi="Georgia"/>
+          <w:sz w:val="24"/>
+          <w:szCs w:val="24"/>
+          <w:lang w:val="en-US" w:bidi="fa-IR"/>
+        </w:rPr>
+        <w:lastRenderedPageBreak/>
+        <w:t>Deconstructing work complexity;</w:t>
+      </w:r>
+      <w:r>
+        <w:rPr>
+          <w:rFonts w:ascii="Georgia" w:hAnsi="Georgia"/>
+          <w:sz w:val="24"/>
+          <w:szCs w:val="24"/>
+          <w:lang w:val="en-US" w:bidi="fa-IR"/>
+        </w:rPr>
+        <w:t xml:space="preserve"> </w:t>
+      </w:r>
+      <w:r>
+        <w:rPr>
+          <w:rFonts w:ascii="Georgia" w:hAnsi="Georgia"/>
+          <w:sz w:val="24"/>
+          <w:szCs w:val="24"/>
+          <w:lang w:val="en-US" w:bidi="fa-IR"/>
+        </w:rPr>
+        <w:t>d</w:t>
+      </w:r>
+      <w:r>
+        <w:rPr>
+          <w:rFonts w:ascii="Georgia" w:hAnsi="Georgia"/>
+          <w:sz w:val="24"/>
+          <w:szCs w:val="24"/>
+          <w:lang w:val="en-US" w:bidi="fa-IR"/>
+        </w:rPr>
+        <w:t>imension</w:t>
+      </w:r>
+      <w:r>
+        <w:rPr>
+          <w:rFonts w:ascii="Georgia" w:hAnsi="Georgia"/>
+          <w:sz w:val="24"/>
+          <w:szCs w:val="24"/>
+          <w:lang w:val="en-US" w:bidi="fa-IR"/>
+        </w:rPr>
+        <w:t>al changes</w:t>
+      </w:r>
+      <w:r>
+        <w:rPr>
+          <w:rFonts w:ascii="Georgia" w:hAnsi="Georgia"/>
+          <w:sz w:val="24"/>
+          <w:szCs w:val="24"/>
+          <w:lang w:val="en-US" w:bidi="fa-IR"/>
+        </w:rPr>
+        <w:t xml:space="preserve"> </w:t>
+      </w:r>
+      <w:r>
+        <w:rPr>
+          <w:rFonts w:ascii="Georgia" w:hAnsi="Georgia"/>
+          <w:sz w:val="24"/>
+          <w:szCs w:val="24"/>
+          <w:lang w:val="en-US" w:bidi="fa-IR"/>
+        </w:rPr>
+        <w:t>over time</w:t>
+      </w:r>
+    </w:p>
+    <w:p>
+      <w:pPr>
+        <w:spacing w:line="360" w:lineRule="auto"/>
+        <w:rPr>
+          <w:rFonts w:ascii="Georgia" w:hAnsi="Georgia"/>
+          <w:sz w:val="24"/>
+          <w:szCs w:val="24"/>
+          <w:lang w:val="en-US" w:bidi="fa-IR"/>
+        </w:rPr>
+      </w:pPr>
+      <w:r>
+        <w:rPr>
+          <w:rFonts w:ascii="Georgia" w:hAnsi="Georgia"/>
+          <w:sz w:val="24"/>
+          <w:szCs w:val="24"/>
+          <w:lang w:val="en-US" w:bidi="fa-IR"/>
+        </w:rPr>
+        <w:t xml:space="preserve">In this section, I deconstruct the work complexity into its constituents in order to </w:t>
+      </w:r>
+      <w:r>
+        <w:rPr>
+          <w:rFonts w:ascii="Georgia" w:hAnsi="Georgia"/>
+          <w:sz w:val="24"/>
+          <w:szCs w:val="24"/>
+          <w:lang w:val="en-US" w:bidi="fa-IR"/>
+        </w:rPr>
+        <w:t xml:space="preserve">investigate </w:t>
+      </w:r>
+      <w:r>
+        <w:rPr>
+          <w:rFonts w:ascii="Georgia" w:hAnsi="Georgia"/>
+          <w:sz w:val="24"/>
+          <w:szCs w:val="24"/>
+          <w:lang w:val="en-US" w:bidi="fa-IR"/>
+        </w:rPr>
+        <w:t xml:space="preserve">the contribution of </w:t>
+      </w:r>
+      <w:r>
+        <w:rPr>
+          <w:rFonts w:ascii="Georgia" w:hAnsi="Georgia"/>
+          <w:sz w:val="24"/>
+          <w:szCs w:val="24"/>
+          <w:lang w:val="en-US" w:bidi="fa-IR"/>
+        </w:rPr>
+        <w:t xml:space="preserve">each </w:t>
+      </w:r>
+      <w:r>
+        <w:rPr>
+          <w:rFonts w:ascii="Georgia" w:hAnsi="Georgia"/>
+          <w:sz w:val="24"/>
+          <w:szCs w:val="24"/>
+          <w:lang w:val="en-US" w:bidi="fa-IR"/>
+        </w:rPr>
+        <w:t>dimension to</w:t>
+      </w:r>
+      <w:r>
+        <w:rPr>
+          <w:rFonts w:ascii="Georgia" w:hAnsi="Georgia"/>
+          <w:sz w:val="24"/>
+          <w:szCs w:val="24"/>
+          <w:lang w:val="en-US" w:bidi="fa-IR"/>
+        </w:rPr>
+        <w:t xml:space="preserve"> the overall work complexity averag</w:t>
+      </w:r>
+      <w:r>
+        <w:rPr>
+          <w:rFonts w:ascii="Georgia" w:hAnsi="Georgia"/>
+          <w:sz w:val="24"/>
+          <w:szCs w:val="24"/>
+          <w:lang w:val="en-US" w:bidi="fa-IR"/>
+        </w:rPr>
+        <w:t xml:space="preserve">e. </w:t>
+      </w:r>
+      <w:r>
+        <w:rPr>
+          <w:rFonts w:ascii="Georgia" w:hAnsi="Georgia"/>
+          <w:sz w:val="24"/>
+          <w:szCs w:val="24"/>
+          <w:lang w:val="en-US" w:bidi="fa-IR"/>
+        </w:rPr>
+        <w:t>Figure 5 visually presents the changes within each dimension over time.</w:t>
+      </w:r>
+    </w:p>
+    <w:p>
+      <w:pPr>
+        <w:spacing w:line="360" w:lineRule="auto"/>
+        <w:rPr>
+          <w:rFonts w:ascii="Georgia" w:hAnsi="Georgia"/>
+          <w:sz w:val="24"/>
+          <w:szCs w:val="24"/>
+          <w:lang w:val="en-US" w:bidi="fa-IR"/>
+        </w:rPr>
+      </w:pPr>
+      <w:r>
+        <w:rPr>
+          <w:rFonts w:ascii="Georgia" w:hAnsi="Georgia"/>
+          <w:sz w:val="24"/>
+          <w:szCs w:val="24"/>
+          <w:lang w:val="en-US" w:bidi="fa-IR"/>
+        </w:rPr>
+        <w:t>Figure 5</w:t>
+      </w:r>
+    </w:p>
+    <w:p>
+      <w:pPr>
+        <w:spacing w:line="360" w:lineRule="auto"/>
+        <w:rPr>
+          <w:rFonts w:ascii="Georgia" w:hAnsi="Georgia"/>
+          <w:sz w:val="24"/>
+          <w:szCs w:val="24"/>
+          <w:lang w:val="en-US" w:bidi="fa-IR"/>
+        </w:rPr>
+      </w:pPr>
+      <w:r>
+        <w:rPr>
+          <w:noProof/>
+        </w:rPr>
+        <w:drawing>
+          <wp:inline distT="0" distB="0" distL="0" distR="0" wp14:anchorId="07466BB7" wp14:editId="09548CB0">
+            <wp:extent cx="6148488" cy="3364434"/>
+            <wp:effectExtent l="0" t="0" r="5080" b="7620"/>
+            <wp:docPr id="1412870336" name="Picture 2" descr="A graph of different colored lines&#10;&#10;Description automatically generated"/>
+            <wp:cNvGraphicFramePr>
+              <a:graphicFrameLocks xmlns:a="http://schemas.openxmlformats.org/drawingml/2006/main" noChangeAspect="1"/>
+            </wp:cNvGraphicFramePr>
+            <a:graphic xmlns:a="http://schemas.openxmlformats.org/drawingml/2006/main">
+              <a:graphicData uri="http://schemas.openxmlformats.org/drawingml/2006/picture">
+                <pic:pic xmlns:pic="http://schemas.openxmlformats.org/drawingml/2006/picture">
+                  <pic:nvPicPr>
+                    <pic:cNvPr id="1412870336" name="Picture 2" descr="A graph of different colored lines&#10;&#10;Description automatically generated"/>
+                    <pic:cNvPicPr>
+                      <a:picLocks noChangeAspect="1" noChangeArrowheads="1"/>
+                    </pic:cNvPicPr>
+                  </pic:nvPicPr>
+                  <pic:blipFill>
+                    <a:blip r:embed="rId6">
+                      <a:extLst>
+                        <a:ext uri="{28A0092B-C50C-407E-A947-70E740481C1C}">
+                          <a14:useLocalDpi xmlns:a14="http://schemas.microsoft.com/office/drawing/2010/main" val="0"/>
+                        </a:ext>
+                      </a:extLst>
+                    </a:blip>
+                    <a:srcRect/>
+                    <a:stretch>
+                      <a:fillRect/>
+                    </a:stretch>
+                  </pic:blipFill>
+                  <pic:spPr bwMode="auto">
+                    <a:xfrm>
+                      <a:off x="0" y="0"/>
+                      <a:ext cx="6161751" cy="3371691"/>
+                    </a:xfrm>
+                    <a:prstGeom prst="rect">
+                      <a:avLst/>
+                    </a:prstGeom>
+                    <a:noFill/>
+                    <a:ln>
+                      <a:noFill/>
+                    </a:ln>
+                  </pic:spPr>
+                </pic:pic>
+              </a:graphicData>
+            </a:graphic>
+          </wp:inline>
+        </w:drawing>
+      </w:r>
+    </w:p>
+    <w:p>
+      <w:pPr>
+        <w:spacing w:line="360" w:lineRule="auto"/>
+        <w:rPr>
+          <w:rFonts w:ascii="Georgia" w:hAnsi="Georgia"/>
+          <w:sz w:val="24"/>
+          <w:szCs w:val="24"/>
+          <w:lang w:val="en-US" w:bidi="fa-IR"/>
+        </w:rPr>
+      </w:pPr>
+      <w:r>
+        <w:rPr>
+          <w:rFonts w:ascii="Georgia" w:hAnsi="Georgia"/>
+          <w:sz w:val="24"/>
+          <w:szCs w:val="24"/>
+          <w:lang w:val="en-US" w:bidi="fa-IR"/>
+        </w:rPr>
+        <w:t xml:space="preserve">As depicted in Figure 5, </w:t>
+      </w:r>
+      <w:r>
+        <w:rPr>
+          <w:rFonts w:ascii="Georgia" w:hAnsi="Georgia"/>
+          <w:sz w:val="24"/>
+          <w:szCs w:val="24"/>
+          <w:lang w:val="en-US" w:bidi="fa-IR"/>
+        </w:rPr>
+        <w:t>not all dimensions have changed in the same way over time. Collaborative Work experienced the most pronounce</w:t>
+      </w:r>
+      <w:r>
+        <w:rPr>
+          <w:rFonts w:ascii="Georgia" w:hAnsi="Georgia"/>
+          <w:sz w:val="24"/>
+          <w:szCs w:val="24"/>
+          <w:lang w:val="en-US" w:bidi="fa-IR"/>
+        </w:rPr>
+        <w:t>d increase over</w:t>
+      </w:r>
+      <w:r>
+        <w:rPr>
+          <w:rFonts w:ascii="Georgia" w:hAnsi="Georgia"/>
+          <w:sz w:val="24"/>
+          <w:szCs w:val="24"/>
+          <w:lang w:val="en-US" w:bidi="fa-IR"/>
+        </w:rPr>
+        <w:t xml:space="preserve"> t</w:t>
+      </w:r>
+      <w:r>
+        <w:rPr>
+          <w:rFonts w:ascii="Georgia" w:hAnsi="Georgia"/>
+          <w:sz w:val="24"/>
+          <w:szCs w:val="24"/>
+          <w:lang w:val="en-US" w:bidi="fa-IR"/>
+        </w:rPr>
+        <w:t xml:space="preserve">he study period. From 2018 to 2021, it followed an upward trajectory, with steeper growth in 2021. Since 2022, it has begun to decline steadily. </w:t>
+      </w:r>
+    </w:p>
+    <w:p>
+      <w:pPr>
+        <w:spacing w:line="360" w:lineRule="auto"/>
+        <w:rPr>
+          <w:rFonts w:ascii="Georgia" w:hAnsi="Georgia"/>
+          <w:sz w:val="24"/>
+          <w:szCs w:val="24"/>
+          <w:lang w:val="en-US" w:bidi="fa-IR"/>
+        </w:rPr>
+      </w:pPr>
+      <w:r>
+        <w:rPr>
+          <w:rFonts w:ascii="Georgia" w:hAnsi="Georgia"/>
+          <w:sz w:val="24"/>
+          <w:szCs w:val="24"/>
+          <w:lang w:val="en-US" w:bidi="fa-IR"/>
+        </w:rPr>
+        <w:t xml:space="preserve">It is worth mentioning that Collaborative Work has been measured by two variables: frequency of telework and use of electronic workspace which both </w:t>
+      </w:r>
+      <w:r>
+        <w:rPr>
+          <w:rFonts w:ascii="Georgia" w:hAnsi="Georgia"/>
+          <w:sz w:val="24"/>
+          <w:szCs w:val="24"/>
+          <w:lang w:val="en-US" w:bidi="fa-IR"/>
+        </w:rPr>
+        <w:t>became</w:t>
+      </w:r>
+      <w:r>
+        <w:rPr>
+          <w:rFonts w:ascii="Georgia" w:hAnsi="Georgia"/>
+          <w:sz w:val="24"/>
+          <w:szCs w:val="24"/>
+          <w:lang w:val="en-US" w:bidi="fa-IR"/>
+        </w:rPr>
+        <w:t xml:space="preserve"> widespread during the </w:t>
+      </w:r>
+      <w:r>
+        <w:rPr>
+          <w:rFonts w:ascii="Georgia" w:hAnsi="Georgia"/>
+          <w:sz w:val="24"/>
+          <w:szCs w:val="24"/>
+          <w:lang w:val="en-US" w:bidi="fa-IR"/>
+        </w:rPr>
+        <w:t xml:space="preserve">pandemic </w:t>
+      </w:r>
+      <w:r>
+        <w:rPr>
+          <w:rFonts w:ascii="Georgia" w:hAnsi="Georgia"/>
+          <w:sz w:val="24"/>
+          <w:szCs w:val="24"/>
+          <w:lang w:val="en-US" w:bidi="fa-IR"/>
+        </w:rPr>
+        <w:t>time</w:t>
+      </w:r>
+      <w:r>
+        <w:rPr>
+          <w:rFonts w:ascii="Georgia" w:hAnsi="Georgia"/>
+          <w:sz w:val="24"/>
+          <w:szCs w:val="24"/>
+          <w:lang w:val="en-US" w:bidi="fa-IR"/>
+        </w:rPr>
+        <w:t>.</w:t>
+      </w:r>
+      <w:r>
+        <w:rPr>
+          <w:rFonts w:ascii="Georgia" w:hAnsi="Georgia"/>
+          <w:sz w:val="24"/>
+          <w:szCs w:val="24"/>
+          <w:lang w:val="en-US" w:bidi="fa-IR"/>
+        </w:rPr>
+        <w:t xml:space="preserve"> So, this sharp upward </w:t>
+      </w:r>
+      <w:r>
+        <w:rPr>
+          <w:rFonts w:ascii="Georgia" w:hAnsi="Georgia"/>
+          <w:sz w:val="24"/>
+          <w:szCs w:val="24"/>
+          <w:lang w:val="en-US" w:bidi="fa-IR"/>
+        </w:rPr>
+        <w:t>slope</w:t>
+      </w:r>
+      <w:r>
+        <w:rPr>
+          <w:rFonts w:ascii="Georgia" w:hAnsi="Georgia"/>
+          <w:sz w:val="24"/>
+          <w:szCs w:val="24"/>
+          <w:lang w:val="en-US" w:bidi="fa-IR"/>
+        </w:rPr>
+        <w:t xml:space="preserve"> from 2020 to 2021 and the gentle downward slope from 2021 to 2022 are expected to</w:t>
+      </w:r>
+      <w:r>
+        <w:rPr>
+          <w:rFonts w:ascii="Georgia" w:hAnsi="Georgia"/>
+          <w:sz w:val="24"/>
+          <w:szCs w:val="24"/>
+          <w:lang w:val="en-US" w:bidi="fa-IR"/>
+        </w:rPr>
+        <w:t xml:space="preserve"> be a result of </w:t>
+      </w:r>
+      <w:r>
+        <w:rPr>
+          <w:rFonts w:ascii="Georgia" w:hAnsi="Georgia"/>
+          <w:sz w:val="24"/>
+          <w:szCs w:val="24"/>
+          <w:lang w:val="en-US" w:bidi="fa-IR"/>
+        </w:rPr>
+        <w:t xml:space="preserve">the pandemic </w:t>
+      </w:r>
+      <w:r>
+        <w:rPr>
+          <w:rFonts w:ascii="Georgia" w:hAnsi="Georgia"/>
+          <w:sz w:val="24"/>
+          <w:szCs w:val="24"/>
+          <w:lang w:val="en-US" w:bidi="fa-IR"/>
+        </w:rPr>
+        <w:t xml:space="preserve">situation. </w:t>
+      </w:r>
+      <w:r>
+        <w:rPr>
+          <w:rFonts w:ascii="Georgia" w:hAnsi="Georgia"/>
+          <w:sz w:val="24"/>
+          <w:szCs w:val="24"/>
+          <w:lang w:val="en-US" w:bidi="fa-IR"/>
+        </w:rPr>
+        <w:t xml:space="preserve">The interesting point is that collaborative work, with the mediation of digital technology that facilitated telework, has been </w:t>
+      </w:r>
+      <w:r>
+        <w:rPr>
+          <w:rFonts w:ascii="Georgia" w:hAnsi="Georgia"/>
+          <w:sz w:val="24"/>
+          <w:szCs w:val="24"/>
+          <w:lang w:val="en-US" w:bidi="fa-IR"/>
+        </w:rPr>
+        <w:t xml:space="preserve">already </w:t>
+      </w:r>
+      <w:r>
+        <w:rPr>
+          <w:rFonts w:ascii="Georgia" w:hAnsi="Georgia"/>
+          <w:sz w:val="24"/>
+          <w:szCs w:val="24"/>
+          <w:lang w:val="en-US" w:bidi="fa-IR"/>
+        </w:rPr>
+        <w:t>growing in pre-pandemic</w:t>
+      </w:r>
+      <w:r>
+        <w:rPr>
+          <w:rFonts w:ascii="Georgia" w:hAnsi="Georgia"/>
+          <w:sz w:val="24"/>
+          <w:szCs w:val="24"/>
+          <w:lang w:val="en-US" w:bidi="fa-IR"/>
+        </w:rPr>
+        <w:t xml:space="preserve"> </w:t>
+      </w:r>
+      <w:r>
+        <w:rPr>
+          <w:rFonts w:ascii="Georgia" w:hAnsi="Georgia"/>
+          <w:sz w:val="24"/>
+          <w:szCs w:val="24"/>
+          <w:lang w:val="en-US" w:bidi="fa-IR"/>
+        </w:rPr>
+        <w:t>years</w:t>
+      </w:r>
+      <w:r>
+        <w:rPr>
+          <w:rFonts w:ascii="Georgia" w:hAnsi="Georgia"/>
+          <w:sz w:val="24"/>
+          <w:szCs w:val="24"/>
+          <w:lang w:val="en-US" w:bidi="fa-IR"/>
+        </w:rPr>
+        <w:t xml:space="preserve"> </w:t>
+      </w:r>
+      <w:r>
+        <w:rPr>
+          <w:rFonts w:ascii="Georgia" w:hAnsi="Georgia"/>
+          <w:sz w:val="24"/>
+          <w:szCs w:val="24"/>
+          <w:lang w:val="en-US" w:bidi="fa-IR"/>
+        </w:rPr>
+        <w:t xml:space="preserve">as is </w:t>
+      </w:r>
+      <w:r>
+        <w:rPr>
+          <w:rFonts w:ascii="Georgia" w:hAnsi="Georgia"/>
+          <w:sz w:val="24"/>
+          <w:szCs w:val="24"/>
+          <w:lang w:val="en-US" w:bidi="fa-IR"/>
+        </w:rPr>
+        <w:t>evident from</w:t>
+      </w:r>
+      <w:r>
+        <w:rPr>
+          <w:rFonts w:ascii="Georgia" w:hAnsi="Georgia"/>
+          <w:sz w:val="24"/>
+          <w:szCs w:val="24"/>
+          <w:lang w:val="en-US" w:bidi="fa-IR"/>
+        </w:rPr>
+        <w:t xml:space="preserve"> 2018 to 2019</w:t>
+      </w:r>
+      <w:r>
+        <w:rPr>
+          <w:rFonts w:ascii="Georgia" w:hAnsi="Georgia"/>
+          <w:sz w:val="24"/>
+          <w:szCs w:val="24"/>
+          <w:lang w:val="en-US" w:bidi="fa-IR"/>
+        </w:rPr>
+        <w:t xml:space="preserve">. </w:t>
+      </w:r>
+    </w:p>
+    <w:p>
+      <w:pPr>
+        <w:spacing w:line="360" w:lineRule="auto"/>
+        <w:rPr>
+          <w:rFonts w:ascii="Georgia" w:hAnsi="Georgia"/>
+          <w:sz w:val="24"/>
+          <w:szCs w:val="24"/>
+          <w:lang w:val="en-US" w:bidi="fa-IR"/>
+        </w:rPr>
+      </w:pPr>
+      <w:r>
+        <w:rPr>
+          <w:rFonts w:ascii="Georgia" w:hAnsi="Georgia"/>
+          <w:sz w:val="24"/>
+          <w:szCs w:val="24"/>
+          <w:lang w:val="en-US" w:bidi="fa-IR"/>
+        </w:rPr>
+        <w:t>Continuous Skill-building shows the most fluctuation</w:t>
+      </w:r>
+      <w:r>
+        <w:rPr>
+          <w:rFonts w:ascii="Georgia" w:hAnsi="Georgia"/>
+          <w:sz w:val="24"/>
+          <w:szCs w:val="24"/>
+          <w:lang w:val="en-US" w:bidi="fa-IR"/>
+        </w:rPr>
+        <w:t>s</w:t>
+      </w:r>
+      <w:r>
+        <w:rPr>
+          <w:rFonts w:ascii="Georgia" w:hAnsi="Georgia"/>
+          <w:sz w:val="24"/>
+          <w:szCs w:val="24"/>
+          <w:lang w:val="en-US" w:bidi="fa-IR"/>
+        </w:rPr>
+        <w:t xml:space="preserve"> over this period. While the pattern from 2018 to 2019 is decreasing, it changes to an upward trend from 2019 to </w:t>
+      </w:r>
+      <w:r>
+        <w:rPr>
+          <w:rFonts w:ascii="Georgia" w:hAnsi="Georgia"/>
+          <w:sz w:val="24"/>
+          <w:szCs w:val="24"/>
+          <w:lang w:val="en-US" w:bidi="fa-IR"/>
+        </w:rPr>
+        <w:lastRenderedPageBreak/>
+        <w:t xml:space="preserve">2020. From 2020 to the last year of the timeframe, Continuous Skill building saw a decline, with a steeper slope in 2020-2021 and </w:t>
+      </w:r>
+      <w:r>
+        <w:rPr>
+          <w:rFonts w:ascii="Georgia" w:hAnsi="Georgia"/>
+          <w:sz w:val="24"/>
+          <w:szCs w:val="24"/>
+          <w:lang w:val="en-US" w:bidi="fa-IR"/>
+        </w:rPr>
+        <w:t xml:space="preserve">a </w:t>
+      </w:r>
+      <w:r>
+        <w:rPr>
+          <w:rFonts w:ascii="Georgia" w:hAnsi="Georgia"/>
+          <w:sz w:val="24"/>
+          <w:szCs w:val="24"/>
+          <w:lang w:val="en-US" w:bidi="fa-IR"/>
+        </w:rPr>
+        <w:t>slower slope in 2021-2022.</w:t>
+      </w:r>
+      <w:r>
+        <w:rPr>
+          <w:rFonts w:ascii="Georgia" w:hAnsi="Georgia"/>
+          <w:sz w:val="24"/>
+          <w:szCs w:val="24"/>
+          <w:lang w:val="en-US" w:bidi="fa-IR"/>
+        </w:rPr>
+        <w:t xml:space="preserve"> Concentrating on the beginning and end of the timeline, we realized that workers’ access to training and skill development opportunities has declined which </w:t>
+      </w:r>
+      <w:r>
+        <w:rPr>
+          <w:rFonts w:ascii="Georgia" w:hAnsi="Georgia"/>
+          <w:sz w:val="24"/>
+          <w:szCs w:val="24"/>
+          <w:lang w:val="en-US" w:bidi="fa-IR"/>
+        </w:rPr>
+        <w:t>can be</w:t>
+      </w:r>
+      <w:r>
+        <w:rPr>
+          <w:rFonts w:ascii="Georgia" w:hAnsi="Georgia"/>
+          <w:sz w:val="24"/>
+          <w:szCs w:val="24"/>
+          <w:lang w:val="en-US" w:bidi="fa-IR"/>
+        </w:rPr>
+        <w:t xml:space="preserve"> a red flag for </w:t>
+      </w:r>
+      <w:r>
+        <w:rPr>
+          <w:rFonts w:ascii="Georgia" w:hAnsi="Georgia"/>
+          <w:sz w:val="24"/>
+          <w:szCs w:val="24"/>
+          <w:lang w:val="en-US" w:bidi="fa-IR"/>
+        </w:rPr>
+        <w:t xml:space="preserve">the </w:t>
+      </w:r>
+      <w:r>
+        <w:rPr>
+          <w:rFonts w:ascii="Georgia" w:hAnsi="Georgia"/>
+          <w:sz w:val="24"/>
+          <w:szCs w:val="24"/>
+          <w:lang w:val="en-US" w:bidi="fa-IR"/>
+        </w:rPr>
+        <w:t xml:space="preserve">Finnish </w:t>
+      </w:r>
+      <w:r>
+        <w:rPr>
+          <w:rFonts w:ascii="Georgia" w:hAnsi="Georgia"/>
+          <w:sz w:val="24"/>
+          <w:szCs w:val="24"/>
+          <w:lang w:val="en-US" w:bidi="fa-IR"/>
+        </w:rPr>
+        <w:t>workforce</w:t>
+      </w:r>
+      <w:r>
+        <w:rPr>
+          <w:rFonts w:ascii="Georgia" w:hAnsi="Georgia"/>
+          <w:sz w:val="24"/>
+          <w:szCs w:val="24"/>
+          <w:lang w:val="en-US" w:bidi="fa-IR"/>
+        </w:rPr>
+        <w:t>.</w:t>
+      </w:r>
+    </w:p>
+    <w:p>
+      <w:pPr>
+        <w:spacing w:line="360" w:lineRule="auto"/>
+        <w:rPr>
+          <w:rFonts w:ascii="Georgia" w:hAnsi="Georgia"/>
+          <w:sz w:val="24"/>
+          <w:szCs w:val="24"/>
+          <w:lang w:val="en-US" w:bidi="fa-IR"/>
+        </w:rPr>
+      </w:pPr>
+      <w:r>
+        <w:rPr>
+          <w:rFonts w:ascii="Georgia" w:hAnsi="Georgia"/>
+          <w:sz w:val="24"/>
+          <w:szCs w:val="24"/>
+          <w:lang w:val="en-US" w:bidi="fa-IR"/>
+        </w:rPr>
+        <w:t xml:space="preserve">Level of Autonomy demonstrates </w:t>
+      </w:r>
+      <w:r>
+        <w:rPr>
+          <w:rFonts w:ascii="Georgia" w:hAnsi="Georgia"/>
+          <w:sz w:val="24"/>
+          <w:szCs w:val="24"/>
+          <w:lang w:val="en-US" w:bidi="fa-IR"/>
+        </w:rPr>
+        <w:t xml:space="preserve">a decreasing trend from 2018 to 2020 denoting that the workers were experiencing less control over their jobs year by year, howe the changes were very small. Since 2020, the Level of autonomy has seen a growing trend at a relatively high pace. </w:t>
+      </w:r>
+    </w:p>
+    <w:p>
+      <w:pPr>
+        <w:spacing w:line="360" w:lineRule="auto"/>
+        <w:rPr>
+          <w:rFonts w:ascii="Georgia" w:hAnsi="Georgia"/>
+          <w:sz w:val="24"/>
+          <w:szCs w:val="24"/>
+          <w:lang w:val="en-US" w:bidi="fa-IR"/>
+        </w:rPr>
+      </w:pPr>
+      <w:r>
+        <w:rPr>
+          <w:rFonts w:ascii="Georgia" w:hAnsi="Georgia"/>
+          <w:sz w:val="24"/>
+          <w:szCs w:val="24"/>
+          <w:lang w:val="en-US" w:bidi="fa-IR"/>
+        </w:rPr>
+        <w:t xml:space="preserve">If considering 2020-2021 as the peak of the pandemic, </w:t>
+      </w:r>
+      <w:r>
+        <w:rPr>
+          <w:rFonts w:ascii="Georgia" w:hAnsi="Georgia"/>
+          <w:sz w:val="24"/>
+          <w:szCs w:val="24"/>
+          <w:lang w:val="en-US" w:bidi="fa-IR"/>
+        </w:rPr>
+        <w:t xml:space="preserve">it is evident that the Finnish workers experienced a higher level of autonomy while fewer training and skill development opportunities </w:t>
+      </w:r>
+      <w:r>
+        <w:rPr>
+          <w:rFonts w:ascii="Georgia" w:hAnsi="Georgia"/>
+          <w:sz w:val="24"/>
+          <w:szCs w:val="24"/>
+          <w:lang w:val="en-US" w:bidi="fa-IR"/>
+        </w:rPr>
+        <w:t>during this time</w:t>
+      </w:r>
+      <w:r>
+        <w:rPr>
+          <w:rFonts w:ascii="Georgia" w:hAnsi="Georgia"/>
+          <w:sz w:val="24"/>
+          <w:szCs w:val="24"/>
+          <w:lang w:val="en-US" w:bidi="fa-IR"/>
+        </w:rPr>
+        <w:t>.</w:t>
+      </w:r>
+    </w:p>
+    <w:p>
+      <w:pPr>
+        <w:spacing w:line="360" w:lineRule="auto"/>
+        <w:rPr>
+          <w:rFonts w:ascii="Georgia" w:hAnsi="Georgia"/>
+          <w:sz w:val="24"/>
+          <w:szCs w:val="24"/>
+          <w:lang w:val="en-US" w:bidi="fa-IR"/>
+        </w:rPr>
+      </w:pPr>
+      <w:r>
+        <w:rPr>
+          <w:rFonts w:ascii="Georgia" w:hAnsi="Georgia"/>
+          <w:sz w:val="24"/>
+          <w:szCs w:val="24"/>
+          <w:lang w:val="en-US" w:bidi="fa-IR"/>
+        </w:rPr>
+        <w:t xml:space="preserve">The figure clearly </w:t>
+      </w:r>
+      <w:r>
+        <w:rPr>
+          <w:rFonts w:ascii="Georgia" w:hAnsi="Georgia"/>
+          <w:sz w:val="24"/>
+          <w:szCs w:val="24"/>
+          <w:lang w:val="en-US" w:bidi="fa-IR"/>
+        </w:rPr>
+        <w:t>shows that</w:t>
+      </w:r>
+      <w:r>
+        <w:rPr>
+          <w:rFonts w:ascii="Georgia" w:hAnsi="Georgia"/>
+          <w:sz w:val="24"/>
+          <w:szCs w:val="24"/>
+          <w:lang w:val="en-US" w:bidi="fa-IR"/>
+        </w:rPr>
+        <w:t xml:space="preserve"> the sharp </w:t>
+      </w:r>
+      <w:r>
+        <w:rPr>
+          <w:rFonts w:ascii="Georgia" w:hAnsi="Georgia"/>
+          <w:sz w:val="24"/>
+          <w:szCs w:val="24"/>
+          <w:lang w:val="en-US" w:bidi="fa-IR"/>
+        </w:rPr>
+        <w:t>fluctuations</w:t>
+      </w:r>
+      <w:r>
+        <w:rPr>
+          <w:rFonts w:ascii="Georgia" w:hAnsi="Georgia"/>
+          <w:sz w:val="24"/>
+          <w:szCs w:val="24"/>
+          <w:lang w:val="en-US" w:bidi="fa-IR"/>
+        </w:rPr>
+        <w:t xml:space="preserve"> within dimensions</w:t>
+      </w:r>
+      <w:r>
+        <w:rPr>
+          <w:rFonts w:ascii="Georgia" w:hAnsi="Georgia"/>
+          <w:sz w:val="24"/>
+          <w:szCs w:val="24"/>
+          <w:lang w:val="en-US" w:bidi="fa-IR"/>
+        </w:rPr>
+        <w:t xml:space="preserve"> have moderated,</w:t>
+      </w:r>
+      <w:r>
+        <w:rPr>
+          <w:rFonts w:ascii="Georgia" w:hAnsi="Georgia"/>
+          <w:sz w:val="24"/>
+          <w:szCs w:val="24"/>
+          <w:lang w:val="en-US" w:bidi="fa-IR"/>
+        </w:rPr>
+        <w:t xml:space="preserve"> </w:t>
+      </w:r>
+      <w:r>
+        <w:rPr>
+          <w:rFonts w:ascii="Georgia" w:hAnsi="Georgia"/>
+          <w:sz w:val="24"/>
+          <w:szCs w:val="24"/>
+          <w:lang w:val="en-US" w:bidi="fa-IR"/>
+        </w:rPr>
+        <w:t>as reflected in the Work Complexity line, which represents the average of the three dimensions</w:t>
+      </w:r>
+      <w:r>
+        <w:rPr>
+          <w:rFonts w:ascii="Georgia" w:hAnsi="Georgia"/>
+          <w:sz w:val="24"/>
+          <w:szCs w:val="24"/>
+          <w:lang w:val="en-US" w:bidi="fa-IR"/>
+        </w:rPr>
+        <w:t xml:space="preserve">. </w:t>
+      </w:r>
+      <w:r>
+        <w:rPr>
+          <w:rFonts w:ascii="Georgia" w:hAnsi="Georgia"/>
+          <w:sz w:val="24"/>
+          <w:szCs w:val="24"/>
+          <w:lang w:val="en-US" w:bidi="fa-IR"/>
+        </w:rPr>
+        <w:t xml:space="preserve">Without </w:t>
+      </w:r>
+      <w:r>
+        <w:rPr>
+          <w:rFonts w:ascii="Georgia" w:hAnsi="Georgia"/>
+          <w:sz w:val="24"/>
+          <w:szCs w:val="24"/>
+          <w:lang w:val="en-US" w:bidi="fa-IR"/>
+        </w:rPr>
+        <w:t>delving</w:t>
+      </w:r>
+      <w:r>
+        <w:rPr>
+          <w:rFonts w:ascii="Georgia" w:hAnsi="Georgia"/>
+          <w:sz w:val="24"/>
+          <w:szCs w:val="24"/>
+          <w:lang w:val="en-US" w:bidi="fa-IR"/>
+        </w:rPr>
+        <w:t xml:space="preserve"> into each dimension, analyzing work complexity </w:t>
+      </w:r>
+      <w:r>
+        <w:rPr>
+          <w:rFonts w:ascii="Georgia" w:hAnsi="Georgia"/>
+          <w:sz w:val="24"/>
+          <w:szCs w:val="24"/>
+          <w:lang w:val="en-US" w:bidi="fa-IR"/>
+        </w:rPr>
+        <w:t>remains incomplete</w:t>
+      </w:r>
+      <w:r>
+        <w:rPr>
+          <w:rFonts w:ascii="Georgia" w:hAnsi="Georgia"/>
+          <w:sz w:val="24"/>
+          <w:szCs w:val="24"/>
+          <w:lang w:val="en-US" w:bidi="fa-IR"/>
+        </w:rPr>
+        <w:t xml:space="preserve"> </w:t>
+      </w:r>
+      <w:r>
+        <w:rPr>
+          <w:rFonts w:ascii="Georgia" w:hAnsi="Georgia"/>
+          <w:sz w:val="24"/>
+          <w:szCs w:val="24"/>
+          <w:lang w:val="en-US" w:bidi="fa-IR"/>
+        </w:rPr>
+        <w:t>as</w:t>
+      </w:r>
+      <w:r>
+        <w:rPr>
+          <w:rFonts w:ascii="Georgia" w:hAnsi="Georgia"/>
+          <w:sz w:val="24"/>
+          <w:szCs w:val="24"/>
+          <w:lang w:val="en-US" w:bidi="fa-IR"/>
+        </w:rPr>
+        <w:t xml:space="preserve"> it </w:t>
+      </w:r>
+      <w:r>
+        <w:rPr>
+          <w:rFonts w:ascii="Georgia" w:hAnsi="Georgia"/>
+          <w:sz w:val="24"/>
+          <w:szCs w:val="24"/>
+          <w:lang w:val="en-US" w:bidi="fa-IR"/>
+        </w:rPr>
+        <w:t>is mi</w:t>
+      </w:r>
+      <w:r>
+        <w:rPr>
+          <w:rFonts w:ascii="Georgia" w:hAnsi="Georgia"/>
+          <w:sz w:val="24"/>
+          <w:szCs w:val="24"/>
+          <w:lang w:val="en-US" w:bidi="fa-IR"/>
+        </w:rPr>
+        <w:t>ssing</w:t>
+      </w:r>
+      <w:r>
+        <w:rPr>
+          <w:rFonts w:ascii="Georgia" w:hAnsi="Georgia"/>
+          <w:sz w:val="24"/>
+          <w:szCs w:val="24"/>
+          <w:lang w:val="en-US" w:bidi="fa-IR"/>
+        </w:rPr>
+        <w:t xml:space="preserve"> </w:t>
+      </w:r>
+      <w:r>
+        <w:rPr>
+          <w:rFonts w:ascii="Georgia" w:hAnsi="Georgia"/>
+          <w:sz w:val="24"/>
+          <w:szCs w:val="24"/>
+          <w:lang w:val="en-US" w:bidi="fa-IR"/>
+        </w:rPr>
+        <w:t xml:space="preserve">the </w:t>
+      </w:r>
+      <w:r>
+        <w:rPr>
+          <w:rFonts w:ascii="Georgia" w:hAnsi="Georgia"/>
+          <w:sz w:val="24"/>
+          <w:szCs w:val="24"/>
+          <w:lang w:val="en-US" w:bidi="fa-IR"/>
+        </w:rPr>
+        <w:t xml:space="preserve">nuances </w:t>
+      </w:r>
+      <w:r>
+        <w:rPr>
+          <w:rFonts w:ascii="Georgia" w:hAnsi="Georgia"/>
+          <w:sz w:val="24"/>
+          <w:szCs w:val="24"/>
+          <w:lang w:val="en-US" w:bidi="fa-IR"/>
+        </w:rPr>
+        <w:t>inherent to each dimension,</w:t>
+      </w:r>
+      <w:r>
+        <w:rPr>
+          <w:rFonts w:ascii="Georgia" w:hAnsi="Georgia"/>
+          <w:sz w:val="24"/>
+          <w:szCs w:val="24"/>
+          <w:lang w:val="en-US" w:bidi="fa-IR"/>
+        </w:rPr>
+        <w:t xml:space="preserve"> each </w:t>
+      </w:r>
+      <w:r>
+        <w:rPr>
+          <w:rFonts w:ascii="Georgia" w:hAnsi="Georgia"/>
+          <w:sz w:val="24"/>
+          <w:szCs w:val="24"/>
+          <w:lang w:val="en-US" w:bidi="fa-IR"/>
+        </w:rPr>
+        <w:t xml:space="preserve">with its </w:t>
+      </w:r>
+      <w:r>
+        <w:rPr>
+          <w:rFonts w:ascii="Georgia" w:hAnsi="Georgia"/>
+          <w:sz w:val="24"/>
+          <w:szCs w:val="24"/>
+          <w:lang w:val="en-US" w:bidi="fa-IR"/>
+        </w:rPr>
+        <w:t xml:space="preserve">unique </w:t>
+      </w:r>
+      <w:r>
+        <w:rPr>
+          <w:rFonts w:ascii="Georgia" w:hAnsi="Georgia"/>
+          <w:sz w:val="24"/>
+          <w:szCs w:val="24"/>
+          <w:lang w:val="en-US" w:bidi="fa-IR"/>
+        </w:rPr>
+        <w:t>dynamics.</w:t>
+      </w:r>
+    </w:p>
+    <w:p>
+      <w:pPr>
+        <w:spacing w:line="360" w:lineRule="auto"/>
+        <w:rPr>
+          <w:rFonts w:ascii="Georgia" w:hAnsi="Georgia"/>
+          <w:sz w:val="24"/>
+          <w:szCs w:val="24"/>
+          <w:lang w:val="en-US" w:bidi="fa-IR"/>
+        </w:rPr>
+      </w:pPr>
+      <w:r>
+        <w:rPr>
+          <w:rFonts w:ascii="Georgia" w:hAnsi="Georgia"/>
+          <w:sz w:val="24"/>
+          <w:szCs w:val="24"/>
+          <w:lang w:val="en-US" w:bidi="fa-IR"/>
+        </w:rPr>
+        <w:t xml:space="preserve">Table 5 indicates the quantification of the </w:t>
+      </w:r>
+      <w:r>
+        <w:rPr>
+          <w:rFonts w:ascii="Georgia" w:hAnsi="Georgia"/>
+          <w:sz w:val="24"/>
+          <w:szCs w:val="24"/>
+          <w:lang w:val="en-US" w:bidi="fa-IR"/>
+        </w:rPr>
+        <w:t xml:space="preserve">dimensional </w:t>
+      </w:r>
+      <w:r>
+        <w:rPr>
+          <w:rFonts w:ascii="Georgia" w:hAnsi="Georgia"/>
+          <w:sz w:val="24"/>
+          <w:szCs w:val="24"/>
+          <w:lang w:val="en-US" w:bidi="fa-IR"/>
+        </w:rPr>
+        <w:t>changes</w:t>
+      </w:r>
+      <w:r>
+        <w:rPr>
+          <w:rFonts w:ascii="Georgia" w:hAnsi="Georgia"/>
+          <w:sz w:val="24"/>
+          <w:szCs w:val="24"/>
+          <w:lang w:val="en-US" w:bidi="fa-IR"/>
+        </w:rPr>
+        <w:t xml:space="preserve"> over years</w:t>
+      </w:r>
+      <w:r>
+        <w:rPr>
+          <w:rFonts w:ascii="Georgia" w:hAnsi="Georgia"/>
+          <w:sz w:val="24"/>
+          <w:szCs w:val="24"/>
+          <w:lang w:val="en-US" w:bidi="fa-IR"/>
+        </w:rPr>
+        <w:t>, in addition to the share of each dimension in overall work complexity which is obtained as follows:</w:t>
+      </w:r>
+    </w:p>
+    <w:p>
+      <w:pPr>
+        <w:spacing w:line="360" w:lineRule="auto"/>
+        <w:rPr>
+          <w:rFonts w:ascii="Georgia" w:hAnsi="Georgia"/>
+          <w:sz w:val="24"/>
+          <w:szCs w:val="24"/>
+          <w:lang w:val="en-US" w:bidi="fa-IR"/>
+        </w:rPr>
+      </w:pPr>
+      <w:r>
+        <w:rPr>
+          <w:rFonts w:ascii="Georgia" w:hAnsi="Georgia"/>
+          <w:sz w:val="24"/>
+          <w:szCs w:val="24"/>
+          <w:lang w:val="en-US" w:bidi="fa-IR"/>
+        </w:rPr>
+        <w:t>Formula</w:t>
+      </w:r>
+      <w:r>
+        <w:rPr>
+          <w:rFonts w:ascii="Georgia" w:hAnsi="Georgia"/>
+          <w:sz w:val="24"/>
+          <w:szCs w:val="24"/>
+          <w:lang w:val="en-US" w:bidi="fa-IR"/>
+        </w:rPr>
+        <w:t xml:space="preserve">  </w:t>
+      </w:r>
+    </w:p>
+    <w:p>
+      <w:pPr>
+        <w:spacing w:line="360" w:lineRule="auto"/>
+        <w:rPr>
+          <w:rFonts w:ascii="Georgia" w:hAnsi="Georgia"/>
+          <w:sz w:val="24"/>
+          <w:szCs w:val="24"/>
+          <w:lang w:val="en-US" w:bidi="fa-IR"/>
+        </w:rPr>
+      </w:pPr>
+      <w:r>
+        <w:rPr>
+          <w:rFonts w:ascii="Georgia" w:hAnsi="Georgia"/>
+          <w:sz w:val="24"/>
+          <w:szCs w:val="24"/>
+          <w:lang w:val="en-US" w:bidi="fa-IR"/>
+        </w:rPr>
+        <w:t>Table 5</w:t>
+      </w:r>
+    </w:p>
+    <w:p>
+      <w:pPr>
+        <w:spacing w:line="360" w:lineRule="auto"/>
+        <w:rPr>
+          <w:rFonts w:ascii="Georgia" w:hAnsi="Georgia"/>
+          <w:sz w:val="24"/>
+          <w:szCs w:val="24"/>
+          <w:lang w:val="en-US" w:bidi="fa-IR"/>
+        </w:rPr>
+      </w:pPr>
+      <w:r>
+        <w:rPr>
+          <w:rFonts w:ascii="Georgia" w:hAnsi="Georgia"/>
+          <w:sz w:val="24"/>
+          <w:szCs w:val="24"/>
+          <w:lang w:val="en-US" w:bidi="fa-IR"/>
+        </w:rPr>
+        <w:drawing>
+          <wp:inline distT="0" distB="0" distL="0" distR="0" wp14:anchorId="1D5F5BB3" wp14:editId="364CCF69">
+            <wp:extent cx="4572396" cy="845893"/>
+            <wp:effectExtent l="0" t="0" r="0" b="0"/>
+            <wp:docPr id="959779077" name="Picture 1" descr="A screen shot of a computer&#10;&#10;Description automatically generated"/>
+            <wp:cNvGraphicFramePr>
+              <a:graphicFrameLocks xmlns:a="http://schemas.openxmlformats.org/drawingml/2006/main" noChangeAspect="1"/>
+            </wp:cNvGraphicFramePr>
+            <a:graphic xmlns:a="http://schemas.openxmlformats.org/drawingml/2006/main">
+              <a:graphicData uri="http://schemas.openxmlformats.org/drawingml/2006/picture">
+                <pic:pic xmlns:pic="http://schemas.openxmlformats.org/drawingml/2006/picture">
+                  <pic:nvPicPr>
+                    <pic:cNvPr id="959779077" name="Picture 1" descr="A screen shot of a computer&#10;&#10;Description automatically generated"/>
+                    <pic:cNvPicPr/>
+                  </pic:nvPicPr>
+                  <pic:blipFill>
+                    <a:blip r:embed="rId7"/>
+                    <a:stretch>
+                      <a:fillRect/>
+                    </a:stretch>
+                  </pic:blipFill>
+                  <pic:spPr>
+                    <a:xfrm>
+                      <a:off x="0" y="0"/>
+                      <a:ext cx="4572396" cy="845893"/>
+                    </a:xfrm>
+                    <a:prstGeom prst="rect">
+                      <a:avLst/>
+                    </a:prstGeom>
+                  </pic:spPr>
+                </pic:pic>
+              </a:graphicData>
+            </a:graphic>
+          </wp:inline>
+        </w:drawing>
+      </w:r>
+    </w:p>
+    <w:p>
+      <w:pPr>
+        <w:spacing w:line="360" w:lineRule="auto"/>
+        <w:rPr>
+          <w:rFonts w:ascii="Georgia" w:hAnsi="Georgia"/>
+          <w:sz w:val="24"/>
+          <w:szCs w:val="24"/>
+          <w:lang w:val="en-US" w:bidi="fa-IR"/>
+        </w:rPr>
+      </w:pPr>
+      <w:r>
+        <w:rPr>
+          <w:rFonts w:ascii="Georgia" w:hAnsi="Georgia"/>
+          <w:sz w:val="24"/>
+          <w:szCs w:val="24"/>
+          <w:lang w:val="en-US" w:bidi="fa-IR"/>
+        </w:rPr>
+        <w:drawing>
+          <wp:inline distT="0" distB="0" distL="0" distR="0" wp14:anchorId="1A851699" wp14:editId="316FCB5F">
+            <wp:extent cx="2163847" cy="300030"/>
+            <wp:effectExtent l="0" t="0" r="0" b="5080"/>
+            <wp:docPr id="392520159" name="Picture 1"/>
+            <wp:cNvGraphicFramePr>
+              <a:graphicFrameLocks xmlns:a="http://schemas.openxmlformats.org/drawingml/2006/main" noChangeAspect="1"/>
+            </wp:cNvGraphicFramePr>
+            <a:graphic xmlns:a="http://schemas.openxmlformats.org/drawingml/2006/main">
+              <a:graphicData uri="http://schemas.openxmlformats.org/drawingml/2006/picture">
+                <pic:pic xmlns:pic="http://schemas.openxmlformats.org/drawingml/2006/picture">
+                  <pic:nvPicPr>
+                    <pic:cNvPr id="392520159" name=""/>
+                    <pic:cNvPicPr/>
+                  </pic:nvPicPr>
+                  <pic:blipFill>
+                    <a:blip r:embed="rId8"/>
+                    <a:stretch>
+                      <a:fillRect/>
+                    </a:stretch>
+                  </pic:blipFill>
+                  <pic:spPr>
+                    <a:xfrm>
+                      <a:off x="0" y="0"/>
+                      <a:ext cx="2242930" cy="310995"/>
+                    </a:xfrm>
+                    <a:prstGeom prst="rect">
+                      <a:avLst/>
+                    </a:prstGeom>
+                  </pic:spPr>
+                </pic:pic>
+              </a:graphicData>
+            </a:graphic>
+          </wp:inline>
+        </w:drawing>
+      </w:r>
+    </w:p>
+    <w:p>
+      <w:pPr>
+        <w:spacing w:line="360" w:lineRule="auto"/>
+        <w:rPr>
+          <w:rFonts w:ascii="Georgia" w:hAnsi="Georgia"/>
+          <w:sz w:val="24"/>
+          <w:szCs w:val="24"/>
+          <w:lang w:val="en-FI" w:bidi="fa-IR"/>
+        </w:rPr>
+      </w:pPr>
+      <w:r>
+        <w:rPr>
+          <w:rFonts w:ascii="Georgia" w:hAnsi="Georgia"/>
+          <w:sz w:val="24"/>
+          <w:szCs w:val="24"/>
+          <w:lang w:val="en-FI" w:bidi="fa-IR"/>
+        </w:rPr>
+        <w:t xml:space="preserve">Table 5 presents the average overall work complexity and dimension averages for each year. Among all dimensions, Collaborative Work exhibits the largest deviation in averages over the years. Specifically, the smallest average for collaborative work </w:t>
+      </w:r>
+      <w:r>
+        <w:rPr>
+          <w:rFonts w:ascii="Georgia" w:hAnsi="Georgia"/>
+          <w:sz w:val="24"/>
+          <w:szCs w:val="24"/>
+          <w:lang w:val="en-FI" w:bidi="fa-IR"/>
+        </w:rPr>
+        <w:lastRenderedPageBreak/>
+        <w:t xml:space="preserve">(0.357) was </w:t>
+      </w:r>
+      <w:r>
+        <w:rPr>
+          <w:rFonts w:ascii="Georgia" w:hAnsi="Georgia"/>
+          <w:sz w:val="24"/>
+          <w:szCs w:val="24"/>
+          <w:lang w:val="en-FI" w:bidi="fa-IR"/>
+        </w:rPr>
+        <w:t>obtained</w:t>
+      </w:r>
+      <w:r>
+        <w:rPr>
+          <w:rFonts w:ascii="Georgia" w:hAnsi="Georgia"/>
+          <w:sz w:val="24"/>
+          <w:szCs w:val="24"/>
+          <w:lang w:val="en-FI" w:bidi="fa-IR"/>
+        </w:rPr>
+        <w:t xml:space="preserve"> </w:t>
+      </w:r>
+      <w:r>
+        <w:rPr>
+          <w:rFonts w:ascii="Georgia" w:hAnsi="Georgia"/>
+          <w:sz w:val="24"/>
+          <w:szCs w:val="24"/>
+          <w:lang w:val="en-FI" w:bidi="fa-IR"/>
+        </w:rPr>
+        <w:t>for</w:t>
+      </w:r>
+      <w:r>
+        <w:rPr>
+          <w:rFonts w:ascii="Georgia" w:hAnsi="Georgia"/>
+          <w:sz w:val="24"/>
+          <w:szCs w:val="24"/>
+          <w:lang w:val="en-FI" w:bidi="fa-IR"/>
+        </w:rPr>
+        <w:t xml:space="preserve"> 2018, while the largest average (0.505) </w:t>
+      </w:r>
+      <w:r>
+        <w:rPr>
+          <w:rFonts w:ascii="Georgia" w:hAnsi="Georgia"/>
+          <w:sz w:val="24"/>
+          <w:szCs w:val="24"/>
+          <w:lang w:val="en-FI" w:bidi="fa-IR"/>
+        </w:rPr>
+        <w:t xml:space="preserve">was obtained for </w:t>
+      </w:r>
+      <w:r>
+        <w:rPr>
+          <w:rFonts w:ascii="Georgia" w:hAnsi="Georgia"/>
+          <w:sz w:val="24"/>
+          <w:szCs w:val="24"/>
+          <w:lang w:val="en-FI" w:bidi="fa-IR"/>
+        </w:rPr>
+        <w:t>2021.</w:t>
+      </w:r>
+    </w:p>
+    <w:p>
+      <w:pPr>
+        <w:spacing w:line="360" w:lineRule="auto"/>
+        <w:rPr>
+          <w:rFonts w:ascii="Georgia" w:hAnsi="Georgia"/>
+          <w:sz w:val="24"/>
+          <w:szCs w:val="24"/>
+          <w:lang w:val="en-FI" w:bidi="fa-IR"/>
+        </w:rPr>
+      </w:pPr>
+      <w:r>
+        <w:rPr>
+          <w:rFonts w:ascii="Georgia" w:hAnsi="Georgia"/>
+          <w:sz w:val="24"/>
+          <w:szCs w:val="24"/>
+          <w:lang w:val="en-FI" w:bidi="fa-IR"/>
+        </w:rPr>
+        <w:t>The table also highlights that Continuous Skill-building contributes the most to the overall Work Complexity average, accounting for 33.87% of the changes. Following closely, the Level of Autonomy represents 33.35% of the Work Complexity variations.</w:t>
+      </w:r>
+      <w:r>
+        <w:rPr>
+          <w:rFonts w:ascii="Georgia" w:hAnsi="Georgia"/>
+          <w:sz w:val="24"/>
+          <w:szCs w:val="24"/>
+          <w:lang w:val="en-FI" w:bidi="fa-IR"/>
+        </w:rPr>
+        <w:t xml:space="preserve"> </w:t>
+      </w:r>
+      <w:r>
+        <w:rPr>
+          <w:rFonts w:ascii="Georgia" w:hAnsi="Georgia"/>
+          <w:sz w:val="24"/>
+          <w:szCs w:val="24"/>
+          <w:lang w:val="en-FI" w:bidi="fa-IR"/>
+        </w:rPr>
+        <w:t>Collaborative Work has the least impact, contributing 32.73% to changes in work complexity.</w:t>
+      </w:r>
     </w:p>
     <w:p>
       <w:pPr>
@@ -23263,6 +24841,24 @@
           <w:lang w:val="en-US" w:bidi="fa-IR"/>
         </w:rPr>
       </w:pPr>
+      <w:r>
+        <w:rPr>
+          <w:rFonts w:ascii="Georgia" w:hAnsi="Georgia"/>
+          <w:sz w:val="24"/>
+          <w:szCs w:val="24"/>
+          <w:lang w:val="en-US" w:bidi="fa-IR"/>
+        </w:rPr>
+        <w:t>Subgrouping analysis; changes across class, gender, and age groups ( 2 years)</w:t>
+      </w:r>
+      <w:r>
+        <w:rPr>
+          <w:rFonts w:ascii="Georgia" w:hAnsi="Georgia"/>
+          <w:sz w:val="24"/>
+          <w:szCs w:val="24"/>
+          <w:lang w:val="en-US" w:bidi="fa-IR"/>
+        </w:rPr>
+        <w:t>/using original data</w:t>
+      </w:r>
     </w:p>
     <w:p>
       <w:pPr>
@@ -23351,134 +24947,6 @@
           <w:lang w:val="en-US" w:bidi="fa-IR"/>
         </w:rPr>
       </w:pPr>
-      <w:r>
-        <w:rPr>
-          <w:rFonts w:ascii="Georgia" w:hAnsi="Georgia"/>
-          <w:sz w:val="24"/>
-          <w:szCs w:val="24"/>
-          <w:lang w:val="en-US" w:bidi="fa-IR"/>
-        </w:rPr>
-        <w:t xml:space="preserve">Decomposition </w:t>
-      </w:r>
-      <w:r>
-        <w:rPr>
-          <w:rFonts w:ascii="Georgia" w:hAnsi="Georgia"/>
-          <w:sz w:val="24"/>
-          <w:szCs w:val="24"/>
-          <w:lang w:val="en-US" w:bidi="fa-IR"/>
-        </w:rPr>
-        <w:t>a</w:t>
-      </w:r>
-      <w:r>
-        <w:rPr>
-          <w:rFonts w:ascii="Georgia" w:hAnsi="Georgia"/>
-          <w:sz w:val="24"/>
-          <w:szCs w:val="24"/>
-          <w:lang w:val="en-US" w:bidi="fa-IR"/>
-        </w:rPr>
-        <w:t>nalysis;</w:t>
-      </w:r>
-      <w:r>
-        <w:rPr>
-          <w:rFonts w:ascii="Georgia" w:hAnsi="Georgia"/>
-          <w:sz w:val="24"/>
-          <w:szCs w:val="24"/>
-          <w:lang w:val="en-US" w:bidi="fa-IR"/>
-        </w:rPr>
-        <w:t xml:space="preserve"> changes</w:t>
-      </w:r>
-      <w:r>
-        <w:rPr>
-          <w:rFonts w:ascii="Georgia" w:hAnsi="Georgia"/>
-          <w:sz w:val="24"/>
-          <w:szCs w:val="24"/>
-          <w:lang w:val="en-US" w:bidi="fa-IR"/>
-        </w:rPr>
-        <w:t xml:space="preserve"> </w:t>
-      </w:r>
-      <w:r>
-        <w:rPr>
-          <w:rFonts w:ascii="Georgia" w:hAnsi="Georgia"/>
-          <w:sz w:val="24"/>
-          <w:szCs w:val="24"/>
-          <w:lang w:val="en-US" w:bidi="fa-IR"/>
-        </w:rPr>
-        <w:t>within e</w:t>
-      </w:r>
-      <w:r>
-        <w:rPr>
-          <w:rFonts w:ascii="Georgia" w:hAnsi="Georgia"/>
-          <w:sz w:val="24"/>
-          <w:szCs w:val="24"/>
-          <w:lang w:val="en-US" w:bidi="fa-IR"/>
-        </w:rPr>
-        <w:t xml:space="preserve">ach </w:t>
-      </w:r>
-      <w:r>
-        <w:rPr>
-          <w:rFonts w:ascii="Georgia" w:hAnsi="Georgia"/>
-          <w:sz w:val="24"/>
-          <w:szCs w:val="24"/>
-          <w:lang w:val="en-US" w:bidi="fa-IR"/>
-        </w:rPr>
-        <w:t>d</w:t>
-      </w:r>
-      <w:r>
-        <w:rPr>
-          <w:rFonts w:ascii="Georgia" w:hAnsi="Georgia"/>
-          <w:sz w:val="24"/>
-          <w:szCs w:val="24"/>
-          <w:lang w:val="en-US" w:bidi="fa-IR"/>
-        </w:rPr>
-        <w:t>imension</w:t>
-      </w:r>
-      <w:r>
-        <w:rPr>
-          <w:rFonts w:ascii="Georgia" w:hAnsi="Georgia"/>
-          <w:sz w:val="24"/>
-          <w:szCs w:val="24"/>
-          <w:lang w:val="en-US" w:bidi="fa-IR"/>
-        </w:rPr>
-        <w:t xml:space="preserve"> (figure, numbers in table, regression? 5 years)</w:t>
-      </w:r>
-      <w:r>
-        <w:rPr>
-          <w:rFonts w:ascii="Georgia" w:hAnsi="Georgia"/>
-          <w:sz w:val="24"/>
-          <w:szCs w:val="24"/>
-          <w:lang w:val="en-US" w:bidi="fa-IR"/>
-        </w:rPr>
-        <w:t>/using weighted data</w:t>
-      </w:r>
-    </w:p>
-    <w:p>
-      <w:pPr>
-        <w:spacing w:line="360" w:lineRule="auto"/>
-        <w:rPr>
-          <w:rFonts w:ascii="Georgia" w:hAnsi="Georgia"/>
-          <w:sz w:val="24"/>
-          <w:szCs w:val="24"/>
-          <w:lang w:val="en-US" w:bidi="fa-IR"/>
-        </w:rPr>
-      </w:pPr>
-      <w:r>
-        <w:rPr>
-          <w:rFonts w:ascii="Georgia" w:hAnsi="Georgia"/>
-          <w:sz w:val="24"/>
-          <w:szCs w:val="24"/>
-          <w:lang w:val="en-US" w:bidi="fa-IR"/>
-        </w:rPr>
-        <w:t>Subgrouping analysis; changes across class, gender, and age groups ( 2 years)</w:t>
-      </w:r>
-      <w:r>
-        <w:rPr>
-          <w:rFonts w:ascii="Georgia" w:hAnsi="Georgia"/>
-          <w:sz w:val="24"/>
-          <w:szCs w:val="24"/>
-          <w:lang w:val="en-US" w:bidi="fa-IR"/>
-        </w:rPr>
-        <w:t>/using original data</w:t>
-      </w:r>
     </w:p>
     <w:p>
       <w:pPr>
@@ -23509,83 +24977,6 @@
           <w:rFonts w:ascii="Georgia" w:hAnsi="Georgia"/>
           <w:sz w:val="24"/>
           <w:szCs w:val="24"/>
-          <w:lang w:val="en-US" w:bidi="fa-IR"/>
-        </w:rPr>
-      </w:pPr>
-    </w:p>
-    <w:p>
-      <w:pPr>
-        <w:spacing w:line="360" w:lineRule="auto"/>
-        <w:rPr>
-          <w:rFonts w:ascii="Georgia" w:hAnsi="Georgia"/>
-          <w:sz w:val="24"/>
-          <w:szCs w:val="24"/>
-          <w:lang w:val="en-US" w:bidi="fa-IR"/>
-        </w:rPr>
-      </w:pPr>
-    </w:p>
-    <w:p>
-      <w:pPr>
-        <w:spacing w:line="360" w:lineRule="auto"/>
-        <w:rPr>
-          <w:rFonts w:ascii="Georgia" w:hAnsi="Georgia"/>
-          <w:sz w:val="24"/>
-          <w:szCs w:val="24"/>
-          <w:lang w:val="en-US" w:bidi="fa-IR"/>
-        </w:rPr>
-      </w:pPr>
-    </w:p>
-    <w:p>
-      <w:pPr>
-        <w:spacing w:line="360" w:lineRule="auto"/>
-        <w:rPr>
-          <w:rFonts w:ascii="Georgia" w:hAnsi="Georgia"/>
-          <w:sz w:val="24"/>
-          <w:szCs w:val="24"/>
-          <w:lang w:val="en-US" w:bidi="fa-IR"/>
-        </w:rPr>
-      </w:pPr>
-    </w:p>
-    <w:p>
-      <w:pPr>
-        <w:spacing w:line="360" w:lineRule="auto"/>
-        <w:rPr>
-          <w:rFonts w:ascii="Georgia" w:hAnsi="Georgia"/>
-          <w:sz w:val="24"/>
-          <w:szCs w:val="24"/>
-          <w:lang w:val="en-US" w:bidi="fa-IR"/>
-        </w:rPr>
-      </w:pPr>
-    </w:p>
-    <w:p>
-      <w:pPr>
-        <w:spacing w:line="360" w:lineRule="auto"/>
-        <w:rPr>
-          <w:rFonts w:ascii="Georgia" w:hAnsi="Georgia"/>
-          <w:sz w:val="24"/>
-          <w:szCs w:val="24"/>
-          <w:lang w:val="en-US" w:bidi="fa-IR"/>
-        </w:rPr>
-      </w:pPr>
-    </w:p>
-    <w:p>
-      <w:pPr>
-        <w:spacing w:line="360" w:lineRule="auto"/>
-        <w:rPr>
-          <w:rFonts w:ascii="Georgia" w:hAnsi="Georgia"/>
-          <w:sz w:val="24"/>
-          <w:szCs w:val="24"/>
-          <w:lang w:val="en-US" w:bidi="fa-IR"/>
-        </w:rPr>
-      </w:pPr>
-    </w:p>
-    <w:p>
-      <w:pPr>
-        <w:spacing w:line="360" w:lineRule="auto"/>
-        <w:rPr>
-          <w:rFonts w:ascii="Georgia" w:hAnsi="Georgia"/>
-          <w:sz w:val="24"/>
-          <w:szCs w:val="24"/>
           <w:lang w:val="fi-FI" w:bidi="fa-IR"/>
         </w:rPr>
       </w:pPr>
@@ -23636,6 +25027,7 @@
           <w:szCs w:val="24"/>
           <w:lang w:val="en-US" w:bidi="fa-IR"/>
         </w:rPr>
+        <w:lastRenderedPageBreak/>
         <w:t>subjectivity</w:t>
       </w:r>
       <w:r>
@@ -24020,7 +25412,6 @@
           <w:szCs w:val="24"/>
           <w:lang w:val="en-US" w:bidi="fa-IR"/>
         </w:rPr>
-        <w:lastRenderedPageBreak/>
         <w:t xml:space="preserve">Finland: theoretical articles </w:t>
       </w:r>
       <w:r>
@@ -24101,6 +25492,7 @@
           <w:szCs w:val="24"/>
           <w:lang w:val="en-US" w:bidi="fa-IR"/>
         </w:rPr>
+        <w:lastRenderedPageBreak/>
         <w:t>the information society and the welfare state, Castells &amp; Himanen</w:t>
       </w:r>
     </w:p>

</xml_diff>

<commit_message>
Code: test Sadra's solusion/text: write t-test results
</commit_message>
<xml_diff>
--- a/thesis.docx
+++ b/thesis.docx
@@ -23567,7 +23567,7 @@
           <w:noProof/>
         </w:rPr>
         <w:drawing>
-          <wp:inline distT="0" distB="0" distL="0" distR="0" wp14:anchorId="07466BB7" wp14:editId="09548CB0">
+          <wp:inline distT="0" distB="0" distL="0" distR="0" wp14:anchorId="07466BB7" wp14:editId="4928D29D">
             <wp:extent cx="6148488" cy="3364434"/>
             <wp:effectExtent l="0" t="0" r="5080" b="7620"/>
             <wp:docPr id="1412870336" name="Picture 2" descr="A graph of different colored lines&#10;&#10;Description automatically generated"/>
@@ -23599,7 +23599,7 @@
                   <pic:spPr bwMode="auto">
                     <a:xfrm>
                       <a:off x="0" y="0"/>
-                      <a:ext cx="6161751" cy="3371691"/>
+                      <a:ext cx="6148488" cy="3364434"/>
                     </a:xfrm>
                     <a:prstGeom prst="rect">
                       <a:avLst/>
@@ -24499,7 +24499,25 @@
           <w:szCs w:val="24"/>
           <w:lang w:bidi="fa-IR"/>
         </w:rPr>
-        <w:t xml:space="preserve">Table 5 presents the average overall work complexity and dimension averages for each year. Among all dimensions, Collaborative Work exhibits the largest deviation in averages over the years. Specifically, the smallest average for collaborative work (0.357) was </w:t>
+        <w:t>Table 5 presents the average overall work complexity and dimension</w:t>
+      </w:r>
+      <w:r>
+        <w:rPr>
+          <w:rFonts w:ascii="Georgia" w:hAnsi="Georgia"/>
+          <w:sz w:val="24"/>
+          <w:szCs w:val="24"/>
+          <w:lang w:bidi="fa-IR"/>
+        </w:rPr>
+        <w:t>s</w:t>
+      </w:r>
+      <w:r>
+        <w:rPr>
+          <w:rFonts w:ascii="Georgia" w:hAnsi="Georgia"/>
+          <w:sz w:val="24"/>
+          <w:szCs w:val="24"/>
+          <w:lang w:bidi="fa-IR"/>
+        </w:rPr>
+        <w:t xml:space="preserve"> averages for each year. Among all dimensions, Collaborative Work exhibits the largest deviation in averages over the years. Specifically, the smallest average for collaborative work (0.357) was </w:t>
       </w:r>
       <w:r>
         <w:rPr>
@@ -24766,6 +24784,15 @@
         </w:rPr>
         <w:t>.</w:t>
       </w:r>
+      <w:r>
+        <w:rPr>
+          <w:rFonts w:ascii="Georgia" w:hAnsi="Georgia"/>
+          <w:sz w:val="24"/>
+          <w:szCs w:val="24"/>
+          <w:lang w:val="en-US" w:bidi="fa-IR"/>
+        </w:rPr>
+        <w:t xml:space="preserve"> </w:t>
+      </w:r>
     </w:p>
     <w:p>
       <w:pPr>
@@ -24784,61 +24811,79 @@
           <w:szCs w:val="24"/>
           <w:lang w:val="en-US" w:bidi="fa-IR"/>
         </w:rPr>
-        <w:t xml:space="preserve"> </w:t>
-      </w:r>
-      <w:r>
-        <w:rPr>
-          <w:rFonts w:ascii="Georgia" w:hAnsi="Georgia"/>
-          <w:sz w:val="24"/>
-          <w:szCs w:val="24"/>
-          <w:lang w:val="en-US" w:bidi="fa-IR"/>
-        </w:rPr>
-        <w:t xml:space="preserve">Table 6 summarizes the </w:t>
-      </w:r>
-      <w:r>
-        <w:rPr>
-          <w:rFonts w:ascii="Georgia" w:hAnsi="Georgia"/>
-          <w:sz w:val="24"/>
-          <w:szCs w:val="24"/>
-          <w:lang w:val="en-US" w:bidi="fa-IR"/>
-        </w:rPr>
-        <w:t xml:space="preserve">differences in average work complexity and </w:t>
-      </w:r>
-      <w:r>
-        <w:rPr>
-          <w:rFonts w:ascii="Georgia" w:hAnsi="Georgia"/>
-          <w:sz w:val="24"/>
-          <w:szCs w:val="24"/>
-          <w:lang w:val="en-US" w:bidi="fa-IR"/>
-        </w:rPr>
-        <w:t xml:space="preserve">its </w:t>
-      </w:r>
-      <w:r>
-        <w:rPr>
-          <w:rFonts w:ascii="Georgia" w:hAnsi="Georgia"/>
-          <w:sz w:val="24"/>
-          <w:szCs w:val="24"/>
-          <w:lang w:val="en-US" w:bidi="fa-IR"/>
-        </w:rPr>
-        <w:t>three dimensions for each group</w:t>
-      </w:r>
-      <w:r>
-        <w:rPr>
-          <w:rFonts w:ascii="Georgia" w:hAnsi="Georgia"/>
-          <w:sz w:val="24"/>
-          <w:szCs w:val="24"/>
-          <w:lang w:val="en-US" w:bidi="fa-IR"/>
-        </w:rPr>
-        <w:t>.</w:t>
-      </w:r>
-      <w:r>
-        <w:rPr>
-          <w:rFonts w:ascii="Georgia" w:hAnsi="Georgia"/>
-          <w:sz w:val="24"/>
-          <w:szCs w:val="24"/>
-          <w:lang w:val="en-US" w:bidi="fa-IR"/>
-        </w:rPr>
-        <w:t xml:space="preserve"> I used weighted mean for this task.</w:t>
+        <w:t xml:space="preserve">For this task, I used integrated data with 8613 observations regardless of year. The calculated weight is not </w:t>
+      </w:r>
+      <w:r>
+        <w:rPr>
+          <w:rFonts w:ascii="Georgia" w:hAnsi="Georgia"/>
+          <w:sz w:val="24"/>
+          <w:szCs w:val="24"/>
+          <w:lang w:val="en-US" w:bidi="fa-IR"/>
+        </w:rPr>
+        <w:t xml:space="preserve">incorporated into this subgroup analysis since it was calculated based on </w:t>
+      </w:r>
+      <w:r>
+        <w:rPr>
+          <w:rFonts w:ascii="Georgia" w:hAnsi="Georgia"/>
+          <w:sz w:val="24"/>
+          <w:szCs w:val="24"/>
+          <w:lang w:val="en-US" w:bidi="fa-IR"/>
+        </w:rPr>
+        <w:t xml:space="preserve">annual </w:t>
+      </w:r>
+      <w:r>
+        <w:rPr>
+          <w:rFonts w:ascii="Georgia" w:hAnsi="Georgia"/>
+          <w:sz w:val="24"/>
+          <w:szCs w:val="24"/>
+          <w:lang w:val="en-US" w:bidi="fa-IR"/>
+        </w:rPr>
+        <w:t>register</w:t>
+      </w:r>
+      <w:r>
+        <w:rPr>
+          <w:rFonts w:ascii="Georgia" w:hAnsi="Georgia"/>
+          <w:sz w:val="24"/>
+          <w:szCs w:val="24"/>
+          <w:lang w:val="en-US" w:bidi="fa-IR"/>
+        </w:rPr>
+        <w:t xml:space="preserve"> data</w:t>
+      </w:r>
+      <w:r>
+        <w:rPr>
+          <w:rFonts w:ascii="Georgia" w:hAnsi="Georgia"/>
+          <w:sz w:val="24"/>
+          <w:szCs w:val="24"/>
+          <w:lang w:val="en-US" w:bidi="fa-IR"/>
+        </w:rPr>
+        <w:t xml:space="preserve">, thus only beneficial for </w:t>
+      </w:r>
+      <w:r>
+        <w:rPr>
+          <w:rFonts w:ascii="Georgia" w:hAnsi="Georgia"/>
+          <w:sz w:val="24"/>
+          <w:szCs w:val="24"/>
+          <w:lang w:val="en-US" w:bidi="fa-IR"/>
+        </w:rPr>
+        <w:t>studying</w:t>
+      </w:r>
+      <w:r>
+        <w:rPr>
+          <w:rFonts w:ascii="Georgia" w:hAnsi="Georgia"/>
+          <w:sz w:val="24"/>
+          <w:szCs w:val="24"/>
+          <w:lang w:val="en-US" w:bidi="fa-IR"/>
+        </w:rPr>
+        <w:t xml:space="preserve"> work complexity changes over the years</w:t>
+      </w:r>
+      <w:r>
+        <w:rPr>
+          <w:rFonts w:ascii="Georgia" w:hAnsi="Georgia"/>
+          <w:sz w:val="24"/>
+          <w:szCs w:val="24"/>
+          <w:lang w:val="en-US" w:bidi="fa-IR"/>
+        </w:rPr>
+        <w:t xml:space="preserve">.  </w:t>
       </w:r>
     </w:p>
     <w:p>
@@ -25062,7 +25107,7 @@
           <w:szCs w:val="24"/>
           <w:lang w:bidi="fa-IR"/>
         </w:rPr>
-        <w:t>Looking at work complexity disparities across age groups, it is evident that workers in the first and last age groups 18-25 and 55-6</w:t>
+        <w:t xml:space="preserve">To examine whether </w:t>
       </w:r>
       <w:r>
         <w:rPr>
@@ -25071,7 +25116,7 @@
           <w:szCs w:val="24"/>
           <w:lang w:bidi="fa-IR"/>
         </w:rPr>
-        <w:t xml:space="preserve">6 see the lowest work complexity with a similar score of 0.401. This result becomes sensible when delving into dimensional analysis. Younger workers do less collaborative work in the sense that it is defined/intended in this study. </w:t>
+        <w:t>gender-based</w:t>
       </w:r>
       <w:r>
         <w:rPr>
@@ -25080,7 +25125,7 @@
           <w:szCs w:val="24"/>
           <w:lang w:bidi="fa-IR"/>
         </w:rPr>
-        <w:t xml:space="preserve">They are at the beginning of their career path and </w:t>
+        <w:t xml:space="preserve"> </w:t>
       </w:r>
       <w:r>
         <w:rPr>
@@ -25089,7 +25134,7 @@
           <w:szCs w:val="24"/>
           <w:lang w:bidi="fa-IR"/>
         </w:rPr>
-        <w:t>probably</w:t>
+        <w:t>differences in work complexity</w:t>
       </w:r>
       <w:r>
         <w:rPr>
@@ -25098,7 +25143,7 @@
           <w:szCs w:val="24"/>
           <w:lang w:bidi="fa-IR"/>
         </w:rPr>
-        <w:t xml:space="preserve"> more engaged in service jobs re</w:t>
+        <w:t xml:space="preserve"> and each dimension</w:t>
       </w:r>
       <w:r>
         <w:rPr>
@@ -25107,7 +25152,7 @@
           <w:szCs w:val="24"/>
           <w:lang w:bidi="fa-IR"/>
         </w:rPr>
-        <w:t>quiring</w:t>
+        <w:t xml:space="preserve"> are</w:t>
       </w:r>
       <w:r>
         <w:rPr>
@@ -25116,7 +25161,7 @@
           <w:szCs w:val="24"/>
           <w:lang w:bidi="fa-IR"/>
         </w:rPr>
-        <w:t xml:space="preserve"> presence at a certain location (less telework) and executing well-defined tasks independent from others (less task </w:t>
+        <w:t xml:space="preserve"> statistically </w:t>
       </w:r>
       <w:r>
         <w:rPr>
@@ -25125,134 +25170,314 @@
           <w:szCs w:val="24"/>
           <w:lang w:bidi="fa-IR"/>
         </w:rPr>
+        <w:t>significant</w:t>
+      </w:r>
+      <w:r>
+        <w:rPr>
+          <w:rFonts w:ascii="Georgia" w:hAnsi="Georgia"/>
+          <w:sz w:val="24"/>
+          <w:szCs w:val="24"/>
+          <w:lang w:bidi="fa-IR"/>
+        </w:rPr>
+        <w:t xml:space="preserve">, </w:t>
+      </w:r>
+      <w:r>
+        <w:rPr>
+          <w:rFonts w:ascii="Georgia" w:hAnsi="Georgia"/>
+          <w:sz w:val="24"/>
+          <w:szCs w:val="24"/>
+          <w:lang w:val="en-US" w:bidi="fa-IR"/>
+        </w:rPr>
+        <w:t>I performed two-sample t-test</w:t>
+      </w:r>
+      <w:r>
+        <w:rPr>
+          <w:rFonts w:ascii="Georgia" w:hAnsi="Georgia"/>
+          <w:sz w:val="24"/>
+          <w:szCs w:val="24"/>
+          <w:lang w:val="en-US" w:bidi="fa-IR"/>
+        </w:rPr>
+        <w:t>s</w:t>
+      </w:r>
+      <w:r>
+        <w:rPr>
+          <w:rFonts w:ascii="Georgia" w:hAnsi="Georgia"/>
+          <w:sz w:val="24"/>
+          <w:szCs w:val="24"/>
+          <w:lang w:val="en-US" w:bidi="fa-IR"/>
+        </w:rPr>
+        <w:t xml:space="preserve"> for gender groups</w:t>
+      </w:r>
+      <w:r>
+        <w:rPr>
+          <w:rFonts w:ascii="Georgia" w:hAnsi="Georgia"/>
+          <w:sz w:val="24"/>
+          <w:szCs w:val="24"/>
+          <w:lang w:val="en-US" w:bidi="fa-IR"/>
+        </w:rPr>
+        <w:t xml:space="preserve">. </w:t>
+      </w:r>
+      <w:r>
+        <w:rPr>
+          <w:rFonts w:ascii="Georgia" w:hAnsi="Georgia"/>
+          <w:sz w:val="24"/>
+          <w:szCs w:val="24"/>
+          <w:lang w:val="en-US" w:bidi="fa-IR"/>
+        </w:rPr>
+        <w:t>The null hypothesis is that there is no difference in the population mean of the two</w:t>
+      </w:r>
+      <w:r>
+        <w:rPr>
+          <w:rFonts w:ascii="Georgia" w:hAnsi="Georgia"/>
+          <w:sz w:val="24"/>
+          <w:szCs w:val="24"/>
+          <w:lang w:val="en-US" w:bidi="fa-IR"/>
+        </w:rPr>
+        <w:t xml:space="preserve"> gender</w:t>
+      </w:r>
+      <w:r>
+        <w:rPr>
+          <w:rFonts w:ascii="Georgia" w:hAnsi="Georgia"/>
+          <w:sz w:val="24"/>
+          <w:szCs w:val="24"/>
+          <w:lang w:val="en-US" w:bidi="fa-IR"/>
+        </w:rPr>
+        <w:t xml:space="preserve"> groups. The alternative </w:t>
+      </w:r>
+      <w:r>
+        <w:rPr>
+          <w:rFonts w:ascii="Georgia" w:hAnsi="Georgia"/>
+          <w:sz w:val="24"/>
+          <w:szCs w:val="24"/>
+          <w:lang w:val="en-US" w:bidi="fa-IR"/>
+        </w:rPr>
+        <w:t>hypothesis</w:t>
+      </w:r>
+      <w:r>
+        <w:rPr>
+          <w:rFonts w:ascii="Georgia" w:hAnsi="Georgia"/>
+          <w:sz w:val="24"/>
+          <w:szCs w:val="24"/>
+          <w:lang w:val="en-US" w:bidi="fa-IR"/>
+        </w:rPr>
+        <w:t xml:space="preserve"> is that the population mean of the two </w:t>
+      </w:r>
+      <w:r>
+        <w:rPr>
+          <w:rFonts w:ascii="Georgia" w:hAnsi="Georgia"/>
+          <w:sz w:val="24"/>
+          <w:szCs w:val="24"/>
+          <w:lang w:val="en-US" w:bidi="fa-IR"/>
+        </w:rPr>
+        <w:t xml:space="preserve">gender </w:t>
+      </w:r>
+      <w:r>
+        <w:rPr>
+          <w:rFonts w:ascii="Georgia" w:hAnsi="Georgia"/>
+          <w:sz w:val="24"/>
+          <w:szCs w:val="24"/>
+          <w:lang w:val="en-US" w:bidi="fa-IR"/>
+        </w:rPr>
+        <w:t xml:space="preserve">groups is different. </w:t>
+      </w:r>
+      <w:r>
+        <w:rPr>
+          <w:rFonts w:ascii="Georgia" w:hAnsi="Georgia"/>
+          <w:sz w:val="24"/>
+          <w:szCs w:val="24"/>
+          <w:lang w:val="en-US" w:bidi="fa-IR"/>
+        </w:rPr>
+        <w:t xml:space="preserve">Prior to running </w:t>
+      </w:r>
+      <w:r>
+        <w:rPr>
+          <w:rFonts w:ascii="Georgia" w:hAnsi="Georgia"/>
+          <w:sz w:val="24"/>
+          <w:szCs w:val="24"/>
+          <w:lang w:val="en-US" w:bidi="fa-IR"/>
+        </w:rPr>
+        <w:t>the</w:t>
+      </w:r>
+      <w:r>
+        <w:rPr>
+          <w:rFonts w:ascii="Georgia" w:hAnsi="Georgia"/>
+          <w:sz w:val="24"/>
+          <w:szCs w:val="24"/>
+          <w:lang w:val="en-US" w:bidi="fa-IR"/>
+        </w:rPr>
+        <w:t xml:space="preserve"> test, t-test </w:t>
+      </w:r>
+      <w:r>
+        <w:rPr>
+          <w:rFonts w:ascii="Georgia" w:hAnsi="Georgia"/>
+          <w:sz w:val="24"/>
+          <w:szCs w:val="24"/>
+          <w:lang w:val="en-US" w:bidi="fa-IR"/>
+        </w:rPr>
+        <w:t>assumption</w:t>
+      </w:r>
+      <w:r>
+        <w:rPr>
+          <w:rFonts w:ascii="Georgia" w:hAnsi="Georgia"/>
+          <w:sz w:val="24"/>
+          <w:szCs w:val="24"/>
+          <w:lang w:val="en-US" w:bidi="fa-IR"/>
+        </w:rPr>
+        <w:t xml:space="preserve">s were </w:t>
+      </w:r>
+      <w:r>
+        <w:rPr>
+          <w:rFonts w:ascii="Georgia" w:hAnsi="Georgia"/>
+          <w:sz w:val="24"/>
+          <w:szCs w:val="24"/>
+          <w:lang w:val="en-US" w:bidi="fa-IR"/>
+        </w:rPr>
         <w:lastRenderedPageBreak/>
-        <w:t xml:space="preserve">interdependency). </w:t>
-      </w:r>
-      <w:r>
-        <w:rPr>
-          <w:rFonts w:ascii="Georgia" w:hAnsi="Georgia"/>
-          <w:sz w:val="24"/>
-          <w:szCs w:val="24"/>
-          <w:lang w:bidi="fa-IR"/>
-        </w:rPr>
-        <w:t xml:space="preserve">Older workers are also less involved in collaborative work, in addition to </w:t>
-      </w:r>
-      <w:r>
-        <w:rPr>
-          <w:rFonts w:ascii="Georgia" w:hAnsi="Georgia"/>
-          <w:sz w:val="24"/>
-          <w:szCs w:val="24"/>
-          <w:lang w:bidi="fa-IR"/>
-        </w:rPr>
-        <w:t>continuous</w:t>
-      </w:r>
-      <w:r>
-        <w:rPr>
-          <w:rFonts w:ascii="Georgia" w:hAnsi="Georgia"/>
-          <w:sz w:val="24"/>
-          <w:szCs w:val="24"/>
-          <w:lang w:bidi="fa-IR"/>
-        </w:rPr>
-        <w:t xml:space="preserve"> skill-building which</w:t>
-      </w:r>
-      <w:r>
-        <w:rPr>
-          <w:rFonts w:ascii="Georgia" w:hAnsi="Georgia"/>
-          <w:sz w:val="24"/>
-          <w:szCs w:val="24"/>
-          <w:lang w:bidi="fa-IR"/>
-        </w:rPr>
-        <w:t xml:space="preserve"> is </w:t>
-      </w:r>
-      <w:r>
-        <w:rPr>
-          <w:rFonts w:ascii="Georgia" w:hAnsi="Georgia"/>
-          <w:sz w:val="24"/>
-          <w:szCs w:val="24"/>
-          <w:lang w:bidi="fa-IR"/>
-        </w:rPr>
-        <w:t>reasonably</w:t>
-      </w:r>
-      <w:r>
-        <w:rPr>
-          <w:rFonts w:ascii="Georgia" w:hAnsi="Georgia"/>
-          <w:sz w:val="24"/>
-          <w:szCs w:val="24"/>
-          <w:lang w:bidi="fa-IR"/>
-        </w:rPr>
-        <w:t xml:space="preserve"> linked to the</w:t>
-      </w:r>
-      <w:r>
-        <w:rPr>
-          <w:rFonts w:ascii="Georgia" w:hAnsi="Georgia"/>
-          <w:sz w:val="24"/>
-          <w:szCs w:val="24"/>
-          <w:lang w:val="en-US" w:bidi="fa-IR"/>
-        </w:rPr>
-        <w:t xml:space="preserve">ir declining </w:t>
-      </w:r>
-      <w:r>
-        <w:rPr>
-          <w:rFonts w:ascii="Georgia" w:hAnsi="Georgia"/>
-          <w:sz w:val="24"/>
-          <w:szCs w:val="24"/>
-          <w:lang w:val="en-US" w:bidi="fa-IR"/>
-        </w:rPr>
-        <w:t>cognitive</w:t>
-      </w:r>
-      <w:r>
-        <w:rPr>
-          <w:rFonts w:ascii="Georgia" w:hAnsi="Georgia"/>
-          <w:sz w:val="24"/>
-          <w:szCs w:val="24"/>
-          <w:lang w:val="en-US" w:bidi="fa-IR"/>
-        </w:rPr>
-        <w:t xml:space="preserve"> abilities and </w:t>
-      </w:r>
-      <w:r>
-        <w:rPr>
-          <w:rFonts w:ascii="Georgia" w:hAnsi="Georgia"/>
-          <w:sz w:val="24"/>
-          <w:szCs w:val="24"/>
-          <w:lang w:val="en-US" w:bidi="fa-IR"/>
-        </w:rPr>
-        <w:t>low</w:t>
-      </w:r>
-      <w:r>
-        <w:rPr>
-          <w:rFonts w:ascii="Georgia" w:hAnsi="Georgia"/>
-          <w:sz w:val="24"/>
-          <w:szCs w:val="24"/>
-          <w:lang w:val="en-US" w:bidi="fa-IR"/>
-        </w:rPr>
-        <w:t xml:space="preserve"> motivation </w:t>
-      </w:r>
-      <w:r>
-        <w:rPr>
-          <w:rFonts w:ascii="Georgia" w:hAnsi="Georgia"/>
-          <w:sz w:val="24"/>
-          <w:szCs w:val="24"/>
-          <w:lang w:val="en-US" w:bidi="fa-IR"/>
-        </w:rPr>
-        <w:t xml:space="preserve">for learning new things </w:t>
-      </w:r>
-      <w:r>
-        <w:rPr>
-          <w:rFonts w:ascii="Georgia" w:hAnsi="Georgia"/>
-          <w:sz w:val="24"/>
-          <w:szCs w:val="24"/>
-          <w:lang w:val="en-US" w:bidi="fa-IR"/>
-        </w:rPr>
-        <w:t>in</w:t>
-      </w:r>
-      <w:r>
-        <w:rPr>
-          <w:rFonts w:ascii="Georgia" w:hAnsi="Georgia"/>
-          <w:sz w:val="24"/>
-          <w:szCs w:val="24"/>
-          <w:lang w:val="en-US" w:bidi="fa-IR"/>
-        </w:rPr>
-        <w:t xml:space="preserve"> the years leading up to retirement. </w:t>
+        <w:t>checked</w:t>
+      </w:r>
+      <w:r>
+        <w:rPr>
+          <w:rFonts w:ascii="Georgia" w:hAnsi="Georgia"/>
+          <w:sz w:val="24"/>
+          <w:szCs w:val="24"/>
+          <w:lang w:val="en-US" w:bidi="fa-IR"/>
+        </w:rPr>
+        <w:t xml:space="preserve">. </w:t>
+      </w:r>
+      <w:r>
+        <w:rPr>
+          <w:rFonts w:ascii="Georgia" w:hAnsi="Georgia"/>
+          <w:sz w:val="24"/>
+          <w:szCs w:val="24"/>
+          <w:lang w:val="en-US" w:bidi="fa-IR"/>
+        </w:rPr>
+        <w:t xml:space="preserve">Among t-test assumptions, </w:t>
+      </w:r>
+      <w:r>
+        <w:rPr>
+          <w:rFonts w:ascii="Georgia" w:hAnsi="Georgia"/>
+          <w:sz w:val="24"/>
+          <w:szCs w:val="24"/>
+          <w:lang w:val="en-US" w:bidi="fa-IR"/>
+        </w:rPr>
+        <w:t xml:space="preserve">the </w:t>
+      </w:r>
+      <w:r>
+        <w:rPr>
+          <w:rFonts w:ascii="Georgia" w:hAnsi="Georgia"/>
+          <w:sz w:val="24"/>
+          <w:szCs w:val="24"/>
+          <w:lang w:val="en-US" w:bidi="fa-IR"/>
+        </w:rPr>
+        <w:t>independence of the observation</w:t>
+      </w:r>
+      <w:r>
+        <w:rPr>
+          <w:rFonts w:ascii="Georgia" w:hAnsi="Georgia"/>
+          <w:sz w:val="24"/>
+          <w:szCs w:val="24"/>
+          <w:lang w:val="en-US" w:bidi="fa-IR"/>
+        </w:rPr>
+        <w:t>s</w:t>
+      </w:r>
+      <w:r>
+        <w:rPr>
+          <w:rFonts w:ascii="Georgia" w:hAnsi="Georgia"/>
+          <w:sz w:val="24"/>
+          <w:szCs w:val="24"/>
+          <w:lang w:val="en-US" w:bidi="fa-IR"/>
+        </w:rPr>
+        <w:t xml:space="preserve"> is met as the</w:t>
+      </w:r>
+      <w:r>
+        <w:rPr>
+          <w:rFonts w:ascii="Georgia" w:hAnsi="Georgia"/>
+          <w:sz w:val="24"/>
+          <w:szCs w:val="24"/>
+          <w:lang w:val="en-US" w:bidi="fa-IR"/>
+        </w:rPr>
+        <w:t xml:space="preserve"> observations are selected through random sampling. The normality of the groups’ distributions is checked using </w:t>
+      </w:r>
+      <w:r>
+        <w:rPr>
+          <w:rFonts w:ascii="Georgia" w:hAnsi="Georgia"/>
+          <w:sz w:val="24"/>
+          <w:szCs w:val="24"/>
+          <w:lang w:val="en-US" w:bidi="fa-IR"/>
+        </w:rPr>
+        <w:t>histograms</w:t>
+      </w:r>
+      <w:r>
+        <w:rPr>
+          <w:rFonts w:ascii="Georgia" w:hAnsi="Georgia"/>
+          <w:sz w:val="24"/>
+          <w:szCs w:val="24"/>
+          <w:lang w:val="en-US" w:bidi="fa-IR"/>
+        </w:rPr>
+        <w:t xml:space="preserve">, and the homogeneity of variances is examined by calculating </w:t>
+      </w:r>
+      <w:r>
+        <w:rPr>
+          <w:rFonts w:ascii="Georgia" w:hAnsi="Georgia"/>
+          <w:sz w:val="24"/>
+          <w:szCs w:val="24"/>
+          <w:lang w:val="en-US" w:bidi="fa-IR"/>
+        </w:rPr>
+        <w:t xml:space="preserve">the </w:t>
+      </w:r>
+      <w:r>
+        <w:rPr>
+          <w:rFonts w:ascii="Georgia" w:hAnsi="Georgia"/>
+          <w:sz w:val="24"/>
+          <w:szCs w:val="24"/>
+          <w:lang w:val="en-US" w:bidi="fa-IR"/>
+        </w:rPr>
+        <w:t xml:space="preserve">standard deviation for each group. </w:t>
+      </w:r>
+      <w:r>
+        <w:rPr>
+          <w:rFonts w:ascii="Georgia" w:hAnsi="Georgia"/>
+          <w:sz w:val="24"/>
+          <w:szCs w:val="24"/>
+          <w:lang w:val="en-US" w:bidi="fa-IR"/>
+        </w:rPr>
+        <w:t xml:space="preserve">Based on the assumption check results, I </w:t>
+      </w:r>
+      <w:r>
+        <w:rPr>
+          <w:rFonts w:ascii="Georgia" w:hAnsi="Georgia"/>
+          <w:sz w:val="24"/>
+          <w:szCs w:val="24"/>
+          <w:lang w:val="en-US" w:bidi="fa-IR"/>
+        </w:rPr>
+        <w:t>performed</w:t>
+      </w:r>
+      <w:r>
+        <w:rPr>
+          <w:rFonts w:ascii="Georgia" w:hAnsi="Georgia"/>
+          <w:sz w:val="24"/>
+          <w:szCs w:val="24"/>
+          <w:lang w:val="en-US" w:bidi="fa-IR"/>
+        </w:rPr>
+        <w:t xml:space="preserve"> the appropriate test</w:t>
+      </w:r>
+      <w:r>
+        <w:rPr>
+          <w:rFonts w:ascii="Georgia" w:hAnsi="Georgia"/>
+          <w:sz w:val="24"/>
+          <w:szCs w:val="24"/>
+          <w:lang w:val="en-US" w:bidi="fa-IR"/>
+        </w:rPr>
+        <w:t xml:space="preserve"> and displayed the p-values in Table 7.</w:t>
+      </w:r>
+      <w:r>
+        <w:rPr>
+          <w:rFonts w:ascii="Georgia" w:hAnsi="Georgia"/>
+          <w:sz w:val="24"/>
+          <w:szCs w:val="24"/>
+          <w:lang w:val="en-US" w:bidi="fa-IR"/>
+        </w:rPr>
+        <w:t xml:space="preserve"> </w:t>
       </w:r>
     </w:p>
     <w:p>
@@ -25262,71 +25487,26 @@
           <w:rFonts w:ascii="Georgia" w:hAnsi="Georgia"/>
           <w:sz w:val="24"/>
           <w:szCs w:val="24"/>
-          <w:lang w:bidi="fa-IR"/>
-        </w:rPr>
-      </w:pPr>
-      <w:r>
-        <w:rPr>
-          <w:rFonts w:ascii="Georgia" w:hAnsi="Georgia"/>
-          <w:sz w:val="24"/>
-          <w:szCs w:val="24"/>
-          <w:lang w:bidi="fa-IR"/>
-        </w:rPr>
-        <w:t xml:space="preserve">The data suggests that the highest work complexity occurs within the age group of 35-45, closely followed by the 25-35 age group. Workers aged 25-35 achieve the highest score for continuous skill-building (0.505) among all groups, while those aged 35-45 excel in collaborative work and </w:t>
-      </w:r>
-      <w:r>
-        <w:rPr>
-          <w:rFonts w:ascii="Georgia" w:hAnsi="Georgia"/>
-          <w:sz w:val="24"/>
-          <w:szCs w:val="24"/>
-          <w:lang w:bidi="fa-IR"/>
-        </w:rPr>
-        <w:t>then</w:t>
-      </w:r>
-      <w:r>
-        <w:rPr>
-          <w:rFonts w:ascii="Georgia" w:hAnsi="Georgia"/>
-          <w:sz w:val="24"/>
-          <w:szCs w:val="24"/>
-          <w:lang w:bidi="fa-IR"/>
-        </w:rPr>
-        <w:t xml:space="preserve"> in continuous skill-building. These two age groups </w:t>
-      </w:r>
-      <w:r>
-        <w:rPr>
-          <w:rFonts w:ascii="Georgia" w:hAnsi="Georgia"/>
-          <w:sz w:val="24"/>
-          <w:szCs w:val="24"/>
-          <w:lang w:bidi="fa-IR"/>
-        </w:rPr>
-        <w:t>show</w:t>
-      </w:r>
-      <w:r>
-        <w:rPr>
-          <w:rFonts w:ascii="Georgia" w:hAnsi="Georgia"/>
-          <w:sz w:val="24"/>
-          <w:szCs w:val="24"/>
-          <w:lang w:bidi="fa-IR"/>
-        </w:rPr>
-        <w:t xml:space="preserve"> lower vulnerability to ever-changing technologies. Their accumulated knowledge, ability to rapidly update their skills, and credibility in managing tasks—both their own and others’—enable them to effectively</w:t>
-      </w:r>
-      <w:r>
-        <w:rPr>
-          <w:rFonts w:ascii="Georgia" w:hAnsi="Georgia"/>
-          <w:sz w:val="24"/>
-          <w:szCs w:val="24"/>
-          <w:lang w:bidi="fa-IR"/>
-        </w:rPr>
-        <w:t xml:space="preserve"> act in</w:t>
-      </w:r>
-      <w:r>
-        <w:rPr>
-          <w:rFonts w:ascii="Georgia" w:hAnsi="Georgia"/>
-          <w:sz w:val="24"/>
-          <w:szCs w:val="24"/>
-          <w:lang w:bidi="fa-IR"/>
-        </w:rPr>
-        <w:t xml:space="preserve"> a work environment where humans and machines coexist and complement each other.</w:t>
+          <w:lang w:val="en-US" w:bidi="fa-IR"/>
+        </w:rPr>
+      </w:pPr>
+      <w:r>
+        <w:rPr>
+          <w:rFonts w:ascii="Georgia" w:hAnsi="Georgia"/>
+          <w:sz w:val="24"/>
+          <w:szCs w:val="24"/>
+          <w:lang w:val="en-US" w:bidi="fa-IR"/>
+        </w:rPr>
+        <w:t>Table</w:t>
+      </w:r>
+      <w:r>
+        <w:rPr>
+          <w:rFonts w:ascii="Georgia" w:hAnsi="Georgia"/>
+          <w:sz w:val="24"/>
+          <w:szCs w:val="24"/>
+          <w:lang w:val="en-US" w:bidi="fa-IR"/>
+        </w:rPr>
+        <w:t xml:space="preserve"> 7</w:t>
       </w:r>
     </w:p>
     <w:p>
@@ -25336,16 +25516,358 @@
           <w:rFonts w:ascii="Georgia" w:hAnsi="Georgia"/>
           <w:sz w:val="24"/>
           <w:szCs w:val="24"/>
-          <w:lang w:val="en-US" w:bidi="fa-IR"/>
-        </w:rPr>
-      </w:pPr>
-      <w:r>
-        <w:rPr>
-          <w:rFonts w:ascii="Georgia" w:hAnsi="Georgia"/>
-          <w:sz w:val="24"/>
-          <w:szCs w:val="24"/>
-          <w:lang w:val="en-US" w:bidi="fa-IR"/>
-        </w:rPr>
+          <w:lang w:bidi="fa-IR"/>
+        </w:rPr>
+      </w:pPr>
+      <w:r>
+        <w:rPr>
+          <w:rFonts w:ascii="Georgia" w:hAnsi="Georgia"/>
+          <w:sz w:val="24"/>
+          <w:szCs w:val="24"/>
+          <w:lang w:val="en-US" w:bidi="fa-IR"/>
+        </w:rPr>
+        <w:t xml:space="preserve">A table that has three columns for assumptions (normality, homogeneity of variances, independence of observations), one column for test’ name, </w:t>
+      </w:r>
+      <w:r>
+        <w:rPr>
+          <w:rFonts w:ascii="Georgia" w:hAnsi="Georgia"/>
+          <w:sz w:val="24"/>
+          <w:szCs w:val="24"/>
+          <w:lang w:val="en-US" w:bidi="fa-IR"/>
+        </w:rPr>
+        <w:t xml:space="preserve">and </w:t>
+      </w:r>
+      <w:r>
+        <w:rPr>
+          <w:rFonts w:ascii="Georgia" w:hAnsi="Georgia"/>
+          <w:sz w:val="24"/>
+          <w:szCs w:val="24"/>
+          <w:lang w:val="en-US" w:bidi="fa-IR"/>
+        </w:rPr>
+        <w:t>one column for p-values.</w:t>
+      </w:r>
+    </w:p>
+    <w:p>
+      <w:pPr>
+        <w:spacing w:line="360" w:lineRule="auto"/>
+        <w:rPr>
+          <w:rFonts w:ascii="Georgia" w:hAnsi="Georgia"/>
+          <w:sz w:val="24"/>
+          <w:szCs w:val="24"/>
+          <w:lang w:bidi="fa-IR"/>
+        </w:rPr>
+      </w:pPr>
+      <w:r>
+        <w:rPr>
+          <w:rFonts w:ascii="Georgia" w:hAnsi="Georgia"/>
+          <w:sz w:val="24"/>
+          <w:szCs w:val="24"/>
+          <w:lang w:bidi="fa-IR"/>
+        </w:rPr>
+        <w:t xml:space="preserve">Figure 6 </w:t>
+      </w:r>
+      <w:r>
+        <w:rPr>
+          <w:rFonts w:ascii="Georgia" w:hAnsi="Georgia"/>
+          <w:sz w:val="24"/>
+          <w:szCs w:val="24"/>
+          <w:lang w:bidi="fa-IR"/>
+        </w:rPr>
+        <w:t xml:space="preserve">illustrates the distribution of work complexity among men and women which is a normal distribution illustrates a relationship between gender and work complexity </w:t>
+      </w:r>
+    </w:p>
+    <w:p>
+      <w:pPr>
+        <w:spacing w:line="360" w:lineRule="auto"/>
+        <w:rPr>
+          <w:rFonts w:ascii="Georgia" w:hAnsi="Georgia"/>
+          <w:sz w:val="24"/>
+          <w:szCs w:val="24"/>
+          <w:lang w:val="en-US" w:bidi="fa-IR"/>
+        </w:rPr>
+      </w:pPr>
+      <w:r>
+        <w:rPr>
+          <w:rFonts w:ascii="Georgia" w:hAnsi="Georgia"/>
+          <w:sz w:val="24"/>
+          <w:szCs w:val="24"/>
+          <w:lang w:bidi="fa-IR"/>
+        </w:rPr>
+        <w:t>Looking at work complexity disparities across age groups, it is evident that workers in the first and last age groups 18-25 and 55-6</w:t>
+      </w:r>
+      <w:r>
+        <w:rPr>
+          <w:rFonts w:ascii="Georgia" w:hAnsi="Georgia"/>
+          <w:sz w:val="24"/>
+          <w:szCs w:val="24"/>
+          <w:lang w:bidi="fa-IR"/>
+        </w:rPr>
+        <w:t xml:space="preserve">6 see the lowest work complexity with a similar score of 0.401. This result becomes sensible when delving into dimensional analysis. Younger workers do less collaborative work in the sense that it is defined/intended in this study. </w:t>
+      </w:r>
+      <w:r>
+        <w:rPr>
+          <w:rFonts w:ascii="Georgia" w:hAnsi="Georgia"/>
+          <w:sz w:val="24"/>
+          <w:szCs w:val="24"/>
+          <w:lang w:bidi="fa-IR"/>
+        </w:rPr>
+        <w:t xml:space="preserve">They are at the beginning of their career path and </w:t>
+      </w:r>
+      <w:r>
+        <w:rPr>
+          <w:rFonts w:ascii="Georgia" w:hAnsi="Georgia"/>
+          <w:sz w:val="24"/>
+          <w:szCs w:val="24"/>
+          <w:lang w:bidi="fa-IR"/>
+        </w:rPr>
+        <w:t>probably</w:t>
+      </w:r>
+      <w:r>
+        <w:rPr>
+          <w:rFonts w:ascii="Georgia" w:hAnsi="Georgia"/>
+          <w:sz w:val="24"/>
+          <w:szCs w:val="24"/>
+          <w:lang w:bidi="fa-IR"/>
+        </w:rPr>
+        <w:t xml:space="preserve"> more engaged in service jobs re</w:t>
+      </w:r>
+      <w:r>
+        <w:rPr>
+          <w:rFonts w:ascii="Georgia" w:hAnsi="Georgia"/>
+          <w:sz w:val="24"/>
+          <w:szCs w:val="24"/>
+          <w:lang w:bidi="fa-IR"/>
+        </w:rPr>
+        <w:t>quiring</w:t>
+      </w:r>
+      <w:r>
+        <w:rPr>
+          <w:rFonts w:ascii="Georgia" w:hAnsi="Georgia"/>
+          <w:sz w:val="24"/>
+          <w:szCs w:val="24"/>
+          <w:lang w:bidi="fa-IR"/>
+        </w:rPr>
+        <w:t xml:space="preserve"> presence at a certain location (less telework) and executing well-defined tasks independent from others (less task interdependency). </w:t>
+      </w:r>
+      <w:r>
+        <w:rPr>
+          <w:rFonts w:ascii="Georgia" w:hAnsi="Georgia"/>
+          <w:sz w:val="24"/>
+          <w:szCs w:val="24"/>
+          <w:lang w:bidi="fa-IR"/>
+        </w:rPr>
+        <w:t xml:space="preserve">Older workers are also less involved in collaborative work, in addition to </w:t>
+      </w:r>
+      <w:r>
+        <w:rPr>
+          <w:rFonts w:ascii="Georgia" w:hAnsi="Georgia"/>
+          <w:sz w:val="24"/>
+          <w:szCs w:val="24"/>
+          <w:lang w:bidi="fa-IR"/>
+        </w:rPr>
+        <w:t>continuous</w:t>
+      </w:r>
+      <w:r>
+        <w:rPr>
+          <w:rFonts w:ascii="Georgia" w:hAnsi="Georgia"/>
+          <w:sz w:val="24"/>
+          <w:szCs w:val="24"/>
+          <w:lang w:bidi="fa-IR"/>
+        </w:rPr>
+        <w:t xml:space="preserve"> skill-building which</w:t>
+      </w:r>
+      <w:r>
+        <w:rPr>
+          <w:rFonts w:ascii="Georgia" w:hAnsi="Georgia"/>
+          <w:sz w:val="24"/>
+          <w:szCs w:val="24"/>
+          <w:lang w:bidi="fa-IR"/>
+        </w:rPr>
+        <w:t xml:space="preserve"> is </w:t>
+      </w:r>
+      <w:r>
+        <w:rPr>
+          <w:rFonts w:ascii="Georgia" w:hAnsi="Georgia"/>
+          <w:sz w:val="24"/>
+          <w:szCs w:val="24"/>
+          <w:lang w:bidi="fa-IR"/>
+        </w:rPr>
+        <w:t>reasonably</w:t>
+      </w:r>
+      <w:r>
+        <w:rPr>
+          <w:rFonts w:ascii="Georgia" w:hAnsi="Georgia"/>
+          <w:sz w:val="24"/>
+          <w:szCs w:val="24"/>
+          <w:lang w:bidi="fa-IR"/>
+        </w:rPr>
+        <w:t xml:space="preserve"> linked to the</w:t>
+      </w:r>
+      <w:r>
+        <w:rPr>
+          <w:rFonts w:ascii="Georgia" w:hAnsi="Georgia"/>
+          <w:sz w:val="24"/>
+          <w:szCs w:val="24"/>
+          <w:lang w:val="en-US" w:bidi="fa-IR"/>
+        </w:rPr>
+        <w:t xml:space="preserve">ir declining </w:t>
+      </w:r>
+      <w:r>
+        <w:rPr>
+          <w:rFonts w:ascii="Georgia" w:hAnsi="Georgia"/>
+          <w:sz w:val="24"/>
+          <w:szCs w:val="24"/>
+          <w:lang w:val="en-US" w:bidi="fa-IR"/>
+        </w:rPr>
+        <w:t>cognitive</w:t>
+      </w:r>
+      <w:r>
+        <w:rPr>
+          <w:rFonts w:ascii="Georgia" w:hAnsi="Georgia"/>
+          <w:sz w:val="24"/>
+          <w:szCs w:val="24"/>
+          <w:lang w:val="en-US" w:bidi="fa-IR"/>
+        </w:rPr>
+        <w:t xml:space="preserve"> abilities and </w:t>
+      </w:r>
+      <w:r>
+        <w:rPr>
+          <w:rFonts w:ascii="Georgia" w:hAnsi="Georgia"/>
+          <w:sz w:val="24"/>
+          <w:szCs w:val="24"/>
+          <w:lang w:val="en-US" w:bidi="fa-IR"/>
+        </w:rPr>
+        <w:t>low</w:t>
+      </w:r>
+      <w:r>
+        <w:rPr>
+          <w:rFonts w:ascii="Georgia" w:hAnsi="Georgia"/>
+          <w:sz w:val="24"/>
+          <w:szCs w:val="24"/>
+          <w:lang w:val="en-US" w:bidi="fa-IR"/>
+        </w:rPr>
+        <w:t xml:space="preserve"> motivation </w:t>
+      </w:r>
+      <w:r>
+        <w:rPr>
+          <w:rFonts w:ascii="Georgia" w:hAnsi="Georgia"/>
+          <w:sz w:val="24"/>
+          <w:szCs w:val="24"/>
+          <w:lang w:val="en-US" w:bidi="fa-IR"/>
+        </w:rPr>
+        <w:t xml:space="preserve">for learning new things </w:t>
+      </w:r>
+      <w:r>
+        <w:rPr>
+          <w:rFonts w:ascii="Georgia" w:hAnsi="Georgia"/>
+          <w:sz w:val="24"/>
+          <w:szCs w:val="24"/>
+          <w:lang w:val="en-US" w:bidi="fa-IR"/>
+        </w:rPr>
+        <w:t>in</w:t>
+      </w:r>
+      <w:r>
+        <w:rPr>
+          <w:rFonts w:ascii="Georgia" w:hAnsi="Georgia"/>
+          <w:sz w:val="24"/>
+          <w:szCs w:val="24"/>
+          <w:lang w:val="en-US" w:bidi="fa-IR"/>
+        </w:rPr>
+        <w:t xml:space="preserve"> the years leading up to retirement. </w:t>
+      </w:r>
+    </w:p>
+    <w:p>
+      <w:pPr>
+        <w:spacing w:line="360" w:lineRule="auto"/>
+        <w:rPr>
+          <w:rFonts w:ascii="Georgia" w:hAnsi="Georgia"/>
+          <w:sz w:val="24"/>
+          <w:szCs w:val="24"/>
+          <w:lang w:bidi="fa-IR"/>
+        </w:rPr>
+      </w:pPr>
+      <w:r>
+        <w:rPr>
+          <w:rFonts w:ascii="Georgia" w:hAnsi="Georgia"/>
+          <w:sz w:val="24"/>
+          <w:szCs w:val="24"/>
+          <w:lang w:bidi="fa-IR"/>
+        </w:rPr>
+        <w:t xml:space="preserve">The data suggests that the highest work complexity occurs within the age group of 35-45, closely followed by the 25-35 age group. Workers aged 25-35 achieve the highest score for continuous skill-building (0.505) among all groups, while those aged 35-45 excel in collaborative work and </w:t>
+      </w:r>
+      <w:r>
+        <w:rPr>
+          <w:rFonts w:ascii="Georgia" w:hAnsi="Georgia"/>
+          <w:sz w:val="24"/>
+          <w:szCs w:val="24"/>
+          <w:lang w:bidi="fa-IR"/>
+        </w:rPr>
+        <w:t>then</w:t>
+      </w:r>
+      <w:r>
+        <w:rPr>
+          <w:rFonts w:ascii="Georgia" w:hAnsi="Georgia"/>
+          <w:sz w:val="24"/>
+          <w:szCs w:val="24"/>
+          <w:lang w:bidi="fa-IR"/>
+        </w:rPr>
+        <w:t xml:space="preserve"> in continuous skill-building. These two age groups </w:t>
+      </w:r>
+      <w:r>
+        <w:rPr>
+          <w:rFonts w:ascii="Georgia" w:hAnsi="Georgia"/>
+          <w:sz w:val="24"/>
+          <w:szCs w:val="24"/>
+          <w:lang w:bidi="fa-IR"/>
+        </w:rPr>
+        <w:t>show</w:t>
+      </w:r>
+      <w:r>
+        <w:rPr>
+          <w:rFonts w:ascii="Georgia" w:hAnsi="Georgia"/>
+          <w:sz w:val="24"/>
+          <w:szCs w:val="24"/>
+          <w:lang w:bidi="fa-IR"/>
+        </w:rPr>
+        <w:t xml:space="preserve"> lower vulnerability to ever-changing technologies. Their accumulated knowledge, ability to rapidly update their skills, and credibility in managing tasks—both their own and others’—enable them to effectively</w:t>
+      </w:r>
+      <w:r>
+        <w:rPr>
+          <w:rFonts w:ascii="Georgia" w:hAnsi="Georgia"/>
+          <w:sz w:val="24"/>
+          <w:szCs w:val="24"/>
+          <w:lang w:bidi="fa-IR"/>
+        </w:rPr>
+        <w:t xml:space="preserve"> act in</w:t>
+      </w:r>
+      <w:r>
+        <w:rPr>
+          <w:rFonts w:ascii="Georgia" w:hAnsi="Georgia"/>
+          <w:sz w:val="24"/>
+          <w:szCs w:val="24"/>
+          <w:lang w:bidi="fa-IR"/>
+        </w:rPr>
+        <w:t xml:space="preserve"> a work environment where humans and machines coexist and complement each other.</w:t>
+      </w:r>
+    </w:p>
+    <w:p>
+      <w:pPr>
+        <w:spacing w:line="360" w:lineRule="auto"/>
+        <w:rPr>
+          <w:rFonts w:ascii="Georgia" w:hAnsi="Georgia"/>
+          <w:sz w:val="24"/>
+          <w:szCs w:val="24"/>
+          <w:lang w:val="en-US" w:bidi="fa-IR"/>
+        </w:rPr>
+      </w:pPr>
+      <w:r>
+        <w:rPr>
+          <w:rFonts w:ascii="Georgia" w:hAnsi="Georgia"/>
+          <w:sz w:val="24"/>
+          <w:szCs w:val="24"/>
+          <w:lang w:val="en-US" w:bidi="fa-IR"/>
+        </w:rPr>
+        <w:lastRenderedPageBreak/>
         <w:t>To investigate</w:t>
       </w:r>
       <w:r>
@@ -25575,7 +26097,6 @@
         <w:rPr>
           <w:noProof/>
         </w:rPr>
-        <w:lastRenderedPageBreak/>
         <w:drawing>
           <wp:inline distT="0" distB="0" distL="0" distR="0" wp14:anchorId="7F1B2865" wp14:editId="7AF04A17">
             <wp:extent cx="5731510" cy="3134360"/>
@@ -25690,6 +26211,7 @@
           <w:szCs w:val="24"/>
           <w:lang w:val="en-US" w:bidi="fa-IR"/>
         </w:rPr>
+        <w:lastRenderedPageBreak/>
         <w:t xml:space="preserve">I performed </w:t>
       </w:r>
       <w:r>
@@ -25762,16 +26284,7 @@
           <w:szCs w:val="24"/>
           <w:lang w:val="en-US" w:bidi="fa-IR"/>
         </w:rPr>
-        <w:t xml:space="preserve">. </w:t>
-      </w:r>
-      <w:r>
-        <w:rPr>
-          <w:rFonts w:ascii="Georgia" w:hAnsi="Georgia"/>
-          <w:sz w:val="24"/>
-          <w:szCs w:val="24"/>
-          <w:lang w:val="en-US" w:bidi="fa-IR"/>
-        </w:rPr>
-        <w:t xml:space="preserve">The output of the regression model is presented in Table 7. </w:t>
+        <w:t xml:space="preserve">. The output of the regression model is presented in Table 7. </w:t>
       </w:r>
     </w:p>
     <w:p>
@@ -25807,11 +26320,11 @@
       <w:r>
         <w:rPr>
           <w:rFonts w:ascii="Georgia" w:hAnsi="Georgia"/>
-          <w:sz w:val="24"/>
-          <w:szCs w:val="24"/>
-          <w:lang w:val="en-US" w:bidi="fa-IR"/>
-        </w:rPr>
-        <w:lastRenderedPageBreak/>
+          <w:noProof/>
+          <w:sz w:val="24"/>
+          <w:szCs w:val="24"/>
+          <w:lang w:val="en-US" w:bidi="fa-IR"/>
+        </w:rPr>
         <w:drawing>
           <wp:inline distT="0" distB="0" distL="0" distR="0" wp14:anchorId="4F831DB0" wp14:editId="2BE9F38C">
             <wp:extent cx="4160881" cy="2842506"/>
@@ -25856,15 +26369,15 @@
           <w:rFonts w:ascii="Georgia" w:hAnsi="Georgia"/>
           <w:sz w:val="24"/>
           <w:szCs w:val="24"/>
-          <w:lang w:val="en-FI" w:bidi="fa-IR"/>
-        </w:rPr>
-      </w:pPr>
-      <w:r>
-        <w:rPr>
-          <w:rFonts w:ascii="Georgia" w:hAnsi="Georgia"/>
-          <w:sz w:val="24"/>
-          <w:szCs w:val="24"/>
-          <w:lang w:val="en-FI" w:bidi="fa-IR"/>
+          <w:lang w:bidi="fa-IR"/>
+        </w:rPr>
+      </w:pPr>
+      <w:r>
+        <w:rPr>
+          <w:rFonts w:ascii="Georgia" w:hAnsi="Georgia"/>
+          <w:sz w:val="24"/>
+          <w:szCs w:val="24"/>
+          <w:lang w:bidi="fa-IR"/>
         </w:rPr>
         <w:t>The regression results, focusing on the intercept, reveal that the expected work complexity</w:t>
       </w:r>
@@ -25873,7 +26386,7 @@
           <w:rFonts w:ascii="Georgia" w:hAnsi="Georgia"/>
           <w:sz w:val="24"/>
           <w:szCs w:val="24"/>
-          <w:lang w:val="en-FI" w:bidi="fa-IR"/>
+          <w:lang w:bidi="fa-IR"/>
         </w:rPr>
         <w:t xml:space="preserve"> </w:t>
       </w:r>
@@ -25882,7 +26395,7 @@
           <w:rFonts w:ascii="Georgia" w:hAnsi="Georgia"/>
           <w:sz w:val="24"/>
           <w:szCs w:val="24"/>
-          <w:lang w:val="en-FI" w:bidi="fa-IR"/>
+          <w:lang w:bidi="fa-IR"/>
         </w:rPr>
         <w:t>when gender and age are at their reference levels (i.e., a man in the 18-25 age group)</w:t>
       </w:r>
@@ -25891,7 +26404,7 @@
           <w:rFonts w:ascii="Georgia" w:hAnsi="Georgia"/>
           <w:sz w:val="24"/>
           <w:szCs w:val="24"/>
-          <w:lang w:val="en-FI" w:bidi="fa-IR"/>
+          <w:lang w:bidi="fa-IR"/>
         </w:rPr>
         <w:t xml:space="preserve"> </w:t>
       </w:r>
@@ -25900,7 +26413,7 @@
           <w:rFonts w:ascii="Georgia" w:hAnsi="Georgia"/>
           <w:sz w:val="24"/>
           <w:szCs w:val="24"/>
-          <w:lang w:val="en-FI" w:bidi="fa-IR"/>
+          <w:lang w:bidi="fa-IR"/>
         </w:rPr>
         <w:t>is 0.408, which is statistically significant.</w:t>
       </w:r>
@@ -25912,15 +26425,15 @@
           <w:rFonts w:ascii="Georgia" w:hAnsi="Georgia"/>
           <w:sz w:val="24"/>
           <w:szCs w:val="24"/>
-          <w:lang w:val="en-FI" w:bidi="fa-IR"/>
-        </w:rPr>
-      </w:pPr>
-      <w:r>
-        <w:rPr>
-          <w:rFonts w:ascii="Georgia" w:hAnsi="Georgia"/>
-          <w:sz w:val="24"/>
-          <w:szCs w:val="24"/>
-          <w:lang w:val="en-FI" w:bidi="fa-IR"/>
+          <w:lang w:bidi="fa-IR"/>
+        </w:rPr>
+      </w:pPr>
+      <w:r>
+        <w:rPr>
+          <w:rFonts w:ascii="Georgia" w:hAnsi="Georgia"/>
+          <w:sz w:val="24"/>
+          <w:szCs w:val="24"/>
+          <w:lang w:bidi="fa-IR"/>
         </w:rPr>
         <w:t>The estimated coefficient of -0.018 for women indicates a lower work complexity by 0.018 compared to men, controlling for age. This gender-based difference in work complexity is statistically significant.</w:t>
       </w:r>
@@ -25932,15 +26445,15 @@
           <w:rFonts w:ascii="Georgia" w:hAnsi="Georgia"/>
           <w:sz w:val="24"/>
           <w:szCs w:val="24"/>
-          <w:lang w:val="en-FI" w:bidi="fa-IR"/>
-        </w:rPr>
-      </w:pPr>
-      <w:r>
-        <w:rPr>
-          <w:rFonts w:ascii="Georgia" w:hAnsi="Georgia"/>
-          <w:sz w:val="24"/>
-          <w:szCs w:val="24"/>
-          <w:lang w:val="en-FI" w:bidi="fa-IR"/>
+          <w:lang w:bidi="fa-IR"/>
+        </w:rPr>
+      </w:pPr>
+      <w:r>
+        <w:rPr>
+          <w:rFonts w:ascii="Georgia" w:hAnsi="Georgia"/>
+          <w:sz w:val="24"/>
+          <w:szCs w:val="24"/>
+          <w:lang w:bidi="fa-IR"/>
         </w:rPr>
         <w:t xml:space="preserve">Regarding age groups, the </w:t>
       </w:r>
@@ -25949,7 +26462,7 @@
           <w:rFonts w:ascii="Georgia" w:hAnsi="Georgia"/>
           <w:sz w:val="24"/>
           <w:szCs w:val="24"/>
-          <w:lang w:val="en-FI" w:bidi="fa-IR"/>
+          <w:lang w:bidi="fa-IR"/>
         </w:rPr>
         <w:t>small</w:t>
       </w:r>
@@ -25958,16 +26471,26 @@
           <w:rFonts w:ascii="Georgia" w:hAnsi="Georgia"/>
           <w:sz w:val="24"/>
           <w:szCs w:val="24"/>
-          <w:lang w:val="en-FI" w:bidi="fa-IR"/>
-        </w:rPr>
-        <w:t xml:space="preserve"> p-values demonstrate that differences in work complexity based on age are statistically significant, except for the 55-66 age group. Specifically, the most substantial difference exists between the reference group (18-25 age group) and the 35-45 age group. An individual aged 35-45 is expected to have a work complexity 0.113 higher than an individual in the 18-25 age group while holding gender constant. Notably, no significant difference in work complexity is found between workers in the 55-66 age group and those in the 18-25 age group</w:t>
-      </w:r>
-      <w:r>
-        <w:rPr>
-          <w:rFonts w:ascii="Georgia" w:hAnsi="Georgia"/>
-          <w:sz w:val="24"/>
-          <w:szCs w:val="24"/>
-          <w:lang w:val="en-FI" w:bidi="fa-IR"/>
+          <w:lang w:bidi="fa-IR"/>
+        </w:rPr>
+        <w:t xml:space="preserve"> p-values demonstrate that differences in work complexity based on age are statistically significant, except for the 55-66 age group. Specifically, the most substantial difference exists between the reference group (18-25 age group) and the 35-45 age group. An individual aged 35-45 is expected to have a work complexity 0.113 higher than an individual in the 18-25 age group while </w:t>
+      </w:r>
+      <w:r>
+        <w:rPr>
+          <w:rFonts w:ascii="Georgia" w:hAnsi="Georgia"/>
+          <w:sz w:val="24"/>
+          <w:szCs w:val="24"/>
+          <w:lang w:bidi="fa-IR"/>
+        </w:rPr>
+        <w:lastRenderedPageBreak/>
+        <w:t>holding gender constant. Notably, no significant difference in work complexity is found between workers in the 55-66 age group and those in the 18-25 age group</w:t>
+      </w:r>
+      <w:r>
+        <w:rPr>
+          <w:rFonts w:ascii="Georgia" w:hAnsi="Georgia"/>
+          <w:sz w:val="24"/>
+          <w:szCs w:val="24"/>
+          <w:lang w:bidi="fa-IR"/>
         </w:rPr>
         <w:t>.</w:t>
       </w:r>
@@ -25979,15 +26502,15 @@
           <w:rFonts w:ascii="Georgia" w:hAnsi="Georgia"/>
           <w:sz w:val="24"/>
           <w:szCs w:val="24"/>
-          <w:lang w:val="en-FI" w:bidi="fa-IR"/>
-        </w:rPr>
-      </w:pPr>
-      <w:r>
-        <w:rPr>
-          <w:rFonts w:ascii="Georgia" w:hAnsi="Georgia"/>
-          <w:sz w:val="24"/>
-          <w:szCs w:val="24"/>
-          <w:lang w:val="en-FI" w:bidi="fa-IR"/>
+          <w:lang w:bidi="fa-IR"/>
+        </w:rPr>
+      </w:pPr>
+      <w:r>
+        <w:rPr>
+          <w:rFonts w:ascii="Georgia" w:hAnsi="Georgia"/>
+          <w:sz w:val="24"/>
+          <w:szCs w:val="24"/>
+          <w:lang w:bidi="fa-IR"/>
         </w:rPr>
         <w:t>To evaluate the model, diagnostic</w:t>
       </w:r>
@@ -26076,7 +26599,7 @@
       <w:pPr>
         <w:spacing w:line="360" w:lineRule="auto"/>
         <w:rPr>
-          <w:rFonts w:ascii="Georgia" w:hAnsi="Georgia" w:hint="cs"/>
+          <w:rFonts w:ascii="Georgia" w:hAnsi="Georgia"/>
           <w:sz w:val="24"/>
           <w:szCs w:val="24"/>
           <w:lang w:val="en-US" w:bidi="fa-IR"/>
@@ -26325,6 +26848,7 @@
           <w:szCs w:val="24"/>
           <w:lang w:val="en-US" w:bidi="fa-IR"/>
         </w:rPr>
+        <w:lastRenderedPageBreak/>
         <w:t>subjectivity</w:t>
       </w:r>
       <w:r>
@@ -26445,7 +26969,6 @@
           <w:szCs w:val="24"/>
           <w:lang w:val="en-US" w:bidi="fa-IR"/>
         </w:rPr>
-        <w:lastRenderedPageBreak/>
         <w:t>Output: individual-level workforce analysis + changes over years + changes across groups</w:t>
       </w:r>
     </w:p>
@@ -26790,6 +27313,7 @@
           <w:szCs w:val="24"/>
           <w:lang w:val="en-US" w:bidi="fa-IR"/>
         </w:rPr>
+        <w:lastRenderedPageBreak/>
         <w:t>the information society and the welfare state, Castells &amp; Himanen</w:t>
       </w:r>
     </w:p>
@@ -26925,7 +27449,6 @@
           <w:szCs w:val="24"/>
           <w:lang w:val="en-US" w:bidi="fa-IR"/>
         </w:rPr>
-        <w:lastRenderedPageBreak/>
         <w:t>This time may be a little different” – exploring the Finnish view on the future of work, Pulkka 2018</w:t>
       </w:r>
     </w:p>
@@ -27359,6 +27882,7 @@
         <w:rPr>
           <w:color w:val="FF0000"/>
         </w:rPr>
+        <w:lastRenderedPageBreak/>
         <w:t>Discussion</w:t>
       </w:r>
       <w:r>
@@ -28526,6 +29050,7 @@
   <w:style w:type="character" w:default="1" w:styleId="DefaultParagraphFont">
     <w:name w:val="Default Paragraph Font"/>
     <w:uiPriority w:val="1"/>
+    <w:semiHidden/>
     <w:unhideWhenUsed/>
   </w:style>
   <w:style w:type="table" w:default="1" w:styleId="TableNormal">

</xml_diff>